<commit_message>
add melhorias parte escrita
</commit_message>
<xml_diff>
--- a/TCC-mei/TCC_Violet_Games.docx
+++ b/TCC-mei/TCC_Violet_Games.docx
@@ -2001,23 +2001,13 @@
           <w:szCs w:val="24"/>
         </w:rPr>
       </w:pPr>
-      <w:proofErr w:type="spellStart"/>
       <w:r>
         <w:rPr>
           <w:rFonts w:ascii="CIDFont+F1" w:hAnsi="CIDFont+F1" w:cs="CIDFont+F1"/>
           <w:sz w:val="24"/>
           <w:szCs w:val="24"/>
         </w:rPr>
-        <w:t>Prof</w:t>
-      </w:r>
-      <w:proofErr w:type="spellEnd"/>
-      <w:r>
-        <w:rPr>
-          <w:rFonts w:ascii="CIDFont+F1" w:hAnsi="CIDFont+F1" w:cs="CIDFont+F1"/>
-          <w:sz w:val="24"/>
-          <w:szCs w:val="24"/>
-        </w:rPr>
-        <w:t xml:space="preserve"> (a) _____________________________________</w:t>
+        <w:t>Prof (a) _____________________________________</w:t>
       </w:r>
     </w:p>
     <w:p>
@@ -2106,23 +2096,13 @@
           <w:szCs w:val="24"/>
         </w:rPr>
       </w:pPr>
-      <w:proofErr w:type="spellStart"/>
       <w:r>
         <w:rPr>
           <w:rFonts w:ascii="CIDFont+F1" w:hAnsi="CIDFont+F1" w:cs="CIDFont+F1"/>
           <w:sz w:val="24"/>
           <w:szCs w:val="24"/>
         </w:rPr>
-        <w:t>Prof</w:t>
-      </w:r>
-      <w:proofErr w:type="spellEnd"/>
-      <w:r>
-        <w:rPr>
-          <w:rFonts w:ascii="CIDFont+F1" w:hAnsi="CIDFont+F1" w:cs="CIDFont+F1"/>
-          <w:sz w:val="24"/>
-          <w:szCs w:val="24"/>
-        </w:rPr>
-        <w:t xml:space="preserve"> (a) _____________________________________</w:t>
+        <w:t>Prof (a) _____________________________________</w:t>
       </w:r>
     </w:p>
     <w:p>
@@ -2562,35 +2542,7 @@
         <w:rPr>
           <w:rFonts w:ascii="Arial" w:hAnsi="Arial" w:cs="Arial"/>
         </w:rPr>
-        <w:t xml:space="preserve"> </w:t>
-      </w:r>
-      <w:proofErr w:type="spellStart"/>
-      <w:r>
-        <w:rPr>
-          <w:rFonts w:ascii="Arial" w:hAnsi="Arial" w:cs="Arial"/>
-        </w:rPr>
-        <w:t>Information</w:t>
-      </w:r>
-      <w:proofErr w:type="spellEnd"/>
-      <w:r>
-        <w:rPr>
-          <w:rFonts w:ascii="Arial" w:hAnsi="Arial" w:cs="Arial"/>
-        </w:rPr>
-        <w:t xml:space="preserve">, </w:t>
-      </w:r>
-      <w:proofErr w:type="spellStart"/>
-      <w:r>
-        <w:rPr>
-          <w:rFonts w:ascii="Arial" w:hAnsi="Arial" w:cs="Arial"/>
-        </w:rPr>
-        <w:t>Logistics</w:t>
-      </w:r>
-      <w:proofErr w:type="spellEnd"/>
-      <w:r>
-        <w:rPr>
-          <w:rFonts w:ascii="Arial" w:hAnsi="Arial" w:cs="Arial"/>
-        </w:rPr>
-        <w:t xml:space="preserve">, System, </w:t>
+        <w:t xml:space="preserve"> Information, Logistics, System, </w:t>
       </w:r>
       <w:r>
         <w:rPr>
@@ -5636,6 +5588,10 @@
     <w:p>
       <w:pPr>
         <w:pStyle w:val="Ttulo2"/>
+        <w:numPr>
+          <w:ilvl w:val="1"/>
+          <w:numId w:val="2"/>
+        </w:numPr>
         <w:rPr>
           <w:color w:val="auto"/>
         </w:rPr>
@@ -5645,21 +5601,418 @@
         <w:rPr>
           <w:color w:val="auto"/>
         </w:rPr>
-        <w:t xml:space="preserve">1.2 </w:t>
+        <w:t>J</w:t>
       </w:r>
       <w:r>
         <w:rPr>
           <w:color w:val="auto"/>
         </w:rPr>
-        <w:t>J</w:t>
-      </w:r>
-      <w:r>
-        <w:rPr>
-          <w:color w:val="auto"/>
-        </w:rPr>
         <w:t>ustificativa</w:t>
       </w:r>
       <w:bookmarkEnd w:id="2"/>
+    </w:p>
+    <w:p/>
+    <w:p>
+      <w:pPr>
+        <w:spacing w:line="360" w:lineRule="auto"/>
+        <w:ind w:firstLine="708"/>
+        <w:jc w:val="both"/>
+        <w:rPr>
+          <w:rFonts w:ascii="Arial" w:hAnsi="Arial" w:cs="Arial"/>
+        </w:rPr>
+      </w:pPr>
+      <w:r>
+        <w:rPr>
+          <w:rFonts w:ascii="Arial" w:eastAsia="Times New Roman" w:hAnsi="Arial" w:cs="Arial"/>
+          <w:lang w:eastAsia="pt-BR"/>
+        </w:rPr>
+        <w:t xml:space="preserve">Para que </w:t>
+      </w:r>
+      <w:r>
+        <w:rPr>
+          <w:rFonts w:ascii="Arial" w:eastAsia="Times New Roman" w:hAnsi="Arial" w:cs="Arial"/>
+          <w:lang w:eastAsia="pt-BR"/>
+        </w:rPr>
+        <w:t>o gerenciamento da Game House seja facilitado, a criação de um sistema foi proposto</w:t>
+      </w:r>
+      <w:r>
+        <w:rPr>
+          <w:rFonts w:ascii="Arial" w:eastAsia="Times New Roman" w:hAnsi="Arial" w:cs="Arial"/>
+          <w:lang w:eastAsia="pt-BR"/>
+        </w:rPr>
+        <w:t>,</w:t>
+      </w:r>
+      <w:r>
+        <w:rPr>
+          <w:rFonts w:ascii="Arial" w:eastAsia="Times New Roman" w:hAnsi="Arial" w:cs="Arial"/>
+          <w:lang w:eastAsia="pt-BR"/>
+        </w:rPr>
+        <w:t xml:space="preserve"> </w:t>
+      </w:r>
+      <w:r>
+        <w:rPr>
+          <w:rFonts w:ascii="Arial" w:eastAsia="Times New Roman" w:hAnsi="Arial" w:cs="Arial"/>
+          <w:lang w:eastAsia="pt-BR"/>
+        </w:rPr>
+        <w:t>evidentemente,</w:t>
+      </w:r>
+      <w:r>
+        <w:rPr>
+          <w:rFonts w:ascii="Arial" w:eastAsia="Times New Roman" w:hAnsi="Arial" w:cs="Arial"/>
+          <w:lang w:eastAsia="pt-BR"/>
+        </w:rPr>
+        <w:t xml:space="preserve"> para funcionar deve-se</w:t>
+      </w:r>
+      <w:r>
+        <w:rPr>
+          <w:rFonts w:ascii="Arial" w:eastAsia="Times New Roman" w:hAnsi="Arial" w:cs="Arial"/>
+          <w:lang w:eastAsia="pt-BR"/>
+        </w:rPr>
+        <w:t xml:space="preserve"> ser cadastrados no sistema</w:t>
+      </w:r>
+      <w:r>
+        <w:rPr>
+          <w:rFonts w:ascii="Arial" w:eastAsia="Times New Roman" w:hAnsi="Arial" w:cs="Arial"/>
+          <w:lang w:eastAsia="pt-BR"/>
+        </w:rPr>
+        <w:t xml:space="preserve"> os funcionários e clientes</w:t>
+      </w:r>
+      <w:r>
+        <w:rPr>
+          <w:rFonts w:ascii="Arial" w:eastAsia="Times New Roman" w:hAnsi="Arial" w:cs="Arial"/>
+          <w:lang w:eastAsia="pt-BR"/>
+        </w:rPr>
+        <w:t xml:space="preserve"> e em função disso, </w:t>
+      </w:r>
+      <w:r>
+        <w:rPr>
+          <w:rFonts w:ascii="Arial" w:eastAsia="Times New Roman" w:hAnsi="Arial" w:cs="Arial"/>
+          <w:lang w:eastAsia="pt-BR"/>
+        </w:rPr>
+        <w:t>foi feito um planejamento após análises de requisitos necessários para o desenvolvimento.</w:t>
+      </w:r>
+    </w:p>
+    <w:p>
+      <w:pPr>
+        <w:spacing w:line="360" w:lineRule="auto"/>
+        <w:ind w:firstLine="708"/>
+        <w:jc w:val="both"/>
+        <w:rPr>
+          <w:rFonts w:ascii="Arial" w:hAnsi="Arial" w:cs="Arial"/>
+        </w:rPr>
+      </w:pPr>
+      <w:r>
+        <w:rPr>
+          <w:rFonts w:ascii="Arial" w:eastAsia="Times New Roman" w:hAnsi="Arial" w:cs="Arial"/>
+          <w:lang w:eastAsia="pt-BR"/>
+        </w:rPr>
+        <w:t xml:space="preserve">Assim, os seguintes recursos </w:t>
+      </w:r>
+      <w:r>
+        <w:rPr>
+          <w:rFonts w:ascii="Arial" w:eastAsia="Times New Roman" w:hAnsi="Arial" w:cs="Arial"/>
+          <w:lang w:eastAsia="pt-BR"/>
+        </w:rPr>
+        <w:t>deverão ser</w:t>
+      </w:r>
+      <w:r>
+        <w:rPr>
+          <w:rFonts w:ascii="Arial" w:eastAsia="Times New Roman" w:hAnsi="Arial" w:cs="Arial"/>
+          <w:lang w:eastAsia="pt-BR"/>
+        </w:rPr>
+        <w:t xml:space="preserve"> implementados:</w:t>
+      </w:r>
+    </w:p>
+    <w:p>
+      <w:pPr>
+        <w:spacing w:line="360" w:lineRule="auto"/>
+        <w:ind w:firstLine="708"/>
+        <w:jc w:val="both"/>
+        <w:rPr>
+          <w:rFonts w:ascii="Arial" w:hAnsi="Arial" w:cs="Arial"/>
+        </w:rPr>
+      </w:pPr>
+      <w:r>
+        <w:rPr>
+          <w:rFonts w:ascii="Arial" w:eastAsia="Times New Roman" w:hAnsi="Arial" w:cs="Arial"/>
+          <w:lang w:eastAsia="pt-BR"/>
+        </w:rPr>
+        <w:t>Area administrativa da aplicação: área de acesso restrito, onde os usuários precisarão realizar o processo de autenticação para ter o devido acesso. Além do mecanismo de login, dentro da área administrativa serão implementados todos os cadastros (Funcionários, usuários, clientes, produtos, agendamentos e planos de clientes);</w:t>
+      </w:r>
+    </w:p>
+    <w:p>
+      <w:pPr>
+        <w:spacing w:line="360" w:lineRule="auto"/>
+        <w:ind w:firstLine="708"/>
+        <w:jc w:val="both"/>
+        <w:rPr>
+          <w:rFonts w:ascii="Arial" w:hAnsi="Arial" w:cs="Arial"/>
+        </w:rPr>
+      </w:pPr>
+      <w:r>
+        <w:rPr>
+          <w:rFonts w:ascii="Arial" w:eastAsia="Times New Roman" w:hAnsi="Arial" w:cs="Arial"/>
+          <w:lang w:eastAsia="pt-BR"/>
+        </w:rPr>
+        <w:t>Gerenciamento de Funcionários: acoplada a área administrativa será criado uma subárea para CRUD (</w:t>
+      </w:r>
+      <w:proofErr w:type="spellStart"/>
+      <w:r>
+        <w:rPr>
+          <w:rFonts w:ascii="Arial" w:eastAsia="Times New Roman" w:hAnsi="Arial" w:cs="Arial"/>
+          <w:lang w:eastAsia="pt-BR"/>
+        </w:rPr>
+        <w:t>Create</w:t>
+      </w:r>
+      <w:proofErr w:type="spellEnd"/>
+      <w:r>
+        <w:rPr>
+          <w:rFonts w:ascii="Arial" w:eastAsia="Times New Roman" w:hAnsi="Arial" w:cs="Arial"/>
+          <w:lang w:eastAsia="pt-BR"/>
+        </w:rPr>
+        <w:t xml:space="preserve">, </w:t>
+      </w:r>
+      <w:proofErr w:type="spellStart"/>
+      <w:r>
+        <w:rPr>
+          <w:rFonts w:ascii="Arial" w:eastAsia="Times New Roman" w:hAnsi="Arial" w:cs="Arial"/>
+          <w:lang w:eastAsia="pt-BR"/>
+        </w:rPr>
+        <w:t>Read</w:t>
+      </w:r>
+      <w:proofErr w:type="spellEnd"/>
+      <w:r>
+        <w:rPr>
+          <w:rFonts w:ascii="Arial" w:eastAsia="Times New Roman" w:hAnsi="Arial" w:cs="Arial"/>
+          <w:lang w:eastAsia="pt-BR"/>
+        </w:rPr>
+        <w:t>, Update e Delete) de novos funcionários que poderá ser acessado apenas pelo administrador do sistema;</w:t>
+      </w:r>
+    </w:p>
+    <w:p>
+      <w:pPr>
+        <w:spacing w:line="360" w:lineRule="auto"/>
+        <w:ind w:firstLine="708"/>
+        <w:jc w:val="both"/>
+        <w:rPr>
+          <w:rFonts w:ascii="Arial" w:hAnsi="Arial" w:cs="Arial"/>
+        </w:rPr>
+      </w:pPr>
+      <w:r>
+        <w:rPr>
+          <w:rFonts w:ascii="Arial" w:eastAsia="Times New Roman" w:hAnsi="Arial" w:cs="Arial"/>
+          <w:lang w:eastAsia="pt-BR"/>
+        </w:rPr>
+        <w:t xml:space="preserve">Gerenciamento de usuários: também acoplada a </w:t>
+      </w:r>
+      <w:proofErr w:type="spellStart"/>
+      <w:r>
+        <w:rPr>
+          <w:rFonts w:ascii="Arial" w:eastAsia="Times New Roman" w:hAnsi="Arial" w:cs="Arial"/>
+          <w:lang w:eastAsia="pt-BR"/>
+        </w:rPr>
+        <w:t>area</w:t>
+      </w:r>
+      <w:proofErr w:type="spellEnd"/>
+      <w:r>
+        <w:rPr>
+          <w:rFonts w:ascii="Arial" w:eastAsia="Times New Roman" w:hAnsi="Arial" w:cs="Arial"/>
+          <w:lang w:eastAsia="pt-BR"/>
+        </w:rPr>
+        <w:t xml:space="preserve"> administrativa, será criada uma subárea para CRUD de usuários que poderá ser acessado apenas pelo administrador do sistema, limitando as ações do usuário no sistema;</w:t>
+      </w:r>
+    </w:p>
+    <w:p>
+      <w:pPr>
+        <w:spacing w:line="360" w:lineRule="auto"/>
+        <w:ind w:firstLine="708"/>
+        <w:jc w:val="both"/>
+        <w:rPr>
+          <w:rFonts w:ascii="Arial" w:hAnsi="Arial" w:cs="Arial"/>
+        </w:rPr>
+      </w:pPr>
+      <w:r>
+        <w:rPr>
+          <w:rFonts w:ascii="Arial" w:eastAsia="Times New Roman" w:hAnsi="Arial" w:cs="Arial"/>
+          <w:lang w:eastAsia="pt-BR"/>
+        </w:rPr>
+        <w:lastRenderedPageBreak/>
+        <w:t>Gerenciamento de produtos: acoplada a área administrativa será criado uma subárea para CRUD (</w:t>
+      </w:r>
+      <w:proofErr w:type="spellStart"/>
+      <w:r>
+        <w:rPr>
+          <w:rFonts w:ascii="Arial" w:eastAsia="Times New Roman" w:hAnsi="Arial" w:cs="Arial"/>
+          <w:lang w:eastAsia="pt-BR"/>
+        </w:rPr>
+        <w:t>Create</w:t>
+      </w:r>
+      <w:proofErr w:type="spellEnd"/>
+      <w:r>
+        <w:rPr>
+          <w:rFonts w:ascii="Arial" w:eastAsia="Times New Roman" w:hAnsi="Arial" w:cs="Arial"/>
+          <w:lang w:eastAsia="pt-BR"/>
+        </w:rPr>
+        <w:t xml:space="preserve">, </w:t>
+      </w:r>
+      <w:proofErr w:type="spellStart"/>
+      <w:r>
+        <w:rPr>
+          <w:rFonts w:ascii="Arial" w:eastAsia="Times New Roman" w:hAnsi="Arial" w:cs="Arial"/>
+          <w:lang w:eastAsia="pt-BR"/>
+        </w:rPr>
+        <w:t>Read</w:t>
+      </w:r>
+      <w:proofErr w:type="spellEnd"/>
+      <w:r>
+        <w:rPr>
+          <w:rFonts w:ascii="Arial" w:eastAsia="Times New Roman" w:hAnsi="Arial" w:cs="Arial"/>
+          <w:lang w:eastAsia="pt-BR"/>
+        </w:rPr>
+        <w:t>, Update e Delete) de produtos, onde o administrador e o funcionário poderão gerenciar o estoque de produtos.</w:t>
+      </w:r>
+    </w:p>
+    <w:p>
+      <w:pPr>
+        <w:spacing w:line="360" w:lineRule="auto"/>
+        <w:ind w:firstLine="708"/>
+        <w:jc w:val="both"/>
+        <w:rPr>
+          <w:rFonts w:ascii="Arial" w:eastAsia="Times New Roman" w:hAnsi="Arial" w:cs="Arial"/>
+          <w:lang w:eastAsia="pt-BR"/>
+        </w:rPr>
+      </w:pPr>
+      <w:r>
+        <w:rPr>
+          <w:rFonts w:ascii="Arial" w:eastAsia="Times New Roman" w:hAnsi="Arial" w:cs="Arial"/>
+          <w:lang w:eastAsia="pt-BR"/>
+        </w:rPr>
+        <w:t>Gerenciamento de Agendamentos: acoplada a área administrativa será criado uma subárea para CRUD (</w:t>
+      </w:r>
+      <w:proofErr w:type="spellStart"/>
+      <w:r>
+        <w:rPr>
+          <w:rFonts w:ascii="Arial" w:eastAsia="Times New Roman" w:hAnsi="Arial" w:cs="Arial"/>
+          <w:lang w:eastAsia="pt-BR"/>
+        </w:rPr>
+        <w:t>Create</w:t>
+      </w:r>
+      <w:proofErr w:type="spellEnd"/>
+      <w:r>
+        <w:rPr>
+          <w:rFonts w:ascii="Arial" w:eastAsia="Times New Roman" w:hAnsi="Arial" w:cs="Arial"/>
+          <w:lang w:eastAsia="pt-BR"/>
+        </w:rPr>
+        <w:t xml:space="preserve">, </w:t>
+      </w:r>
+      <w:proofErr w:type="spellStart"/>
+      <w:r>
+        <w:rPr>
+          <w:rFonts w:ascii="Arial" w:eastAsia="Times New Roman" w:hAnsi="Arial" w:cs="Arial"/>
+          <w:lang w:eastAsia="pt-BR"/>
+        </w:rPr>
+        <w:t>Read</w:t>
+      </w:r>
+      <w:proofErr w:type="spellEnd"/>
+      <w:r>
+        <w:rPr>
+          <w:rFonts w:ascii="Arial" w:eastAsia="Times New Roman" w:hAnsi="Arial" w:cs="Arial"/>
+          <w:lang w:eastAsia="pt-BR"/>
+        </w:rPr>
+        <w:t>, Update e Delete) de</w:t>
+      </w:r>
+      <w:r>
+        <w:rPr>
+          <w:rFonts w:ascii="Arial" w:eastAsia="Times New Roman" w:hAnsi="Arial" w:cs="Arial"/>
+          <w:lang w:eastAsia="pt-BR"/>
+        </w:rPr>
+        <w:t xml:space="preserve"> Agendamentos, </w:t>
+      </w:r>
+      <w:r>
+        <w:rPr>
+          <w:rFonts w:ascii="Arial" w:eastAsia="Times New Roman" w:hAnsi="Arial" w:cs="Arial"/>
+          <w:lang w:eastAsia="pt-BR"/>
+        </w:rPr>
+        <w:t>onde o administrador e o funcionário poderão gerenciar o</w:t>
+      </w:r>
+      <w:r>
+        <w:rPr>
+          <w:rFonts w:ascii="Arial" w:eastAsia="Times New Roman" w:hAnsi="Arial" w:cs="Arial"/>
+          <w:lang w:eastAsia="pt-BR"/>
+        </w:rPr>
+        <w:t xml:space="preserve"> agendamento de locação de jogos e de consoles.</w:t>
+      </w:r>
+    </w:p>
+    <w:p>
+      <w:pPr>
+        <w:spacing w:line="360" w:lineRule="auto"/>
+        <w:ind w:firstLine="708"/>
+        <w:jc w:val="both"/>
+        <w:rPr>
+          <w:rFonts w:ascii="Arial" w:eastAsia="Times New Roman" w:hAnsi="Arial" w:cs="Arial"/>
+          <w:lang w:eastAsia="pt-BR"/>
+        </w:rPr>
+      </w:pPr>
+      <w:r>
+        <w:rPr>
+          <w:rFonts w:ascii="Arial" w:eastAsia="Times New Roman" w:hAnsi="Arial" w:cs="Arial"/>
+          <w:lang w:eastAsia="pt-BR"/>
+        </w:rPr>
+        <w:t>Gerenciamento de</w:t>
+      </w:r>
+      <w:r>
+        <w:rPr>
+          <w:rFonts w:ascii="Arial" w:eastAsia="Times New Roman" w:hAnsi="Arial" w:cs="Arial"/>
+          <w:lang w:eastAsia="pt-BR"/>
+        </w:rPr>
+        <w:t xml:space="preserve"> plano de clientes: </w:t>
+      </w:r>
+      <w:r>
+        <w:rPr>
+          <w:rFonts w:ascii="Arial" w:eastAsia="Times New Roman" w:hAnsi="Arial" w:cs="Arial"/>
+          <w:lang w:eastAsia="pt-BR"/>
+        </w:rPr>
+        <w:t>acoplada a área administrativa será criado uma subárea para CRUD (</w:t>
+      </w:r>
+      <w:proofErr w:type="spellStart"/>
+      <w:r>
+        <w:rPr>
+          <w:rFonts w:ascii="Arial" w:eastAsia="Times New Roman" w:hAnsi="Arial" w:cs="Arial"/>
+          <w:lang w:eastAsia="pt-BR"/>
+        </w:rPr>
+        <w:t>Create</w:t>
+      </w:r>
+      <w:proofErr w:type="spellEnd"/>
+      <w:r>
+        <w:rPr>
+          <w:rFonts w:ascii="Arial" w:eastAsia="Times New Roman" w:hAnsi="Arial" w:cs="Arial"/>
+          <w:lang w:eastAsia="pt-BR"/>
+        </w:rPr>
+        <w:t xml:space="preserve">, </w:t>
+      </w:r>
+      <w:proofErr w:type="spellStart"/>
+      <w:r>
+        <w:rPr>
+          <w:rFonts w:ascii="Arial" w:eastAsia="Times New Roman" w:hAnsi="Arial" w:cs="Arial"/>
+          <w:lang w:eastAsia="pt-BR"/>
+        </w:rPr>
+        <w:t>Read</w:t>
+      </w:r>
+      <w:proofErr w:type="spellEnd"/>
+      <w:r>
+        <w:rPr>
+          <w:rFonts w:ascii="Arial" w:eastAsia="Times New Roman" w:hAnsi="Arial" w:cs="Arial"/>
+          <w:lang w:eastAsia="pt-BR"/>
+        </w:rPr>
+        <w:t>, Update e Delete) de</w:t>
+      </w:r>
+      <w:r>
+        <w:rPr>
+          <w:rFonts w:ascii="Arial" w:eastAsia="Times New Roman" w:hAnsi="Arial" w:cs="Arial"/>
+          <w:lang w:eastAsia="pt-BR"/>
+        </w:rPr>
+        <w:t xml:space="preserve"> plano de cliente.</w:t>
+      </w:r>
     </w:p>
     <w:p>
       <w:pPr>
@@ -5780,7 +6133,6 @@
           <w:color w:val="auto"/>
         </w:rPr>
       </w:pPr>
-      <w:bookmarkStart w:id="8" w:name="_Toc125392305"/>
       <w:r>
         <w:rPr>
           <w:color w:val="auto"/>
@@ -5791,15 +6143,14 @@
         <w:rPr>
           <w:color w:val="auto"/>
         </w:rPr>
-        <w:t>.Net</w:t>
+        <w:t>C#</w:t>
       </w:r>
       <w:r>
         <w:rPr>
           <w:color w:val="auto"/>
         </w:rPr>
-        <w:t xml:space="preserve"> e C#</w:t>
-      </w:r>
-      <w:bookmarkEnd w:id="8"/>
+        <w:t>, .NET e ASP.NET</w:t>
+      </w:r>
     </w:p>
     <w:p>
       <w:pPr>
@@ -5815,11 +6166,9 @@
         <w:ind w:firstLine="708"/>
         <w:jc w:val="both"/>
         <w:rPr>
-          <w:rFonts w:ascii="Arial" w:hAnsi="Arial" w:cs="Arial"/>
-          <w:b/>
-          <w:bCs/>
-          <w:sz w:val="24"/>
-          <w:szCs w:val="24"/>
+          <w:rStyle w:val="eop"/>
+          <w:rFonts w:ascii="Arial" w:hAnsi="Arial" w:cs="Arial"/>
+          <w:shd w:val="clear" w:color="auto" w:fill="FFFFFF"/>
         </w:rPr>
       </w:pPr>
       <w:r>
@@ -5840,12 +6189,69 @@
     </w:p>
     <w:p>
       <w:pPr>
+        <w:spacing w:line="360" w:lineRule="auto"/>
+        <w:ind w:firstLine="708"/>
+        <w:jc w:val="both"/>
+        <w:rPr>
+          <w:rStyle w:val="normaltextrun"/>
+        </w:rPr>
+      </w:pPr>
+      <w:r>
+        <w:rPr>
+          <w:rStyle w:val="normaltextrun"/>
+          <w:rFonts w:ascii="Arial" w:hAnsi="Arial" w:cs="Arial"/>
+        </w:rPr>
+        <w:t>C</w:t>
+      </w:r>
+      <w:r>
+        <w:rPr>
+          <w:rStyle w:val="normaltextrun"/>
+          <w:rFonts w:ascii="Arial" w:hAnsi="Arial" w:cs="Arial"/>
+        </w:rPr>
+        <w:t>onforme o cenário web transformou-se rápida e largamente nos anos posteriores (mudança alavancada especialmente pelos negócios, que igualmente passaram a ser realizados neste ambiente), fez-se necessária a estruturação de uma nova tecnologia para desenvolvimento web incorporado da plataforma .NET, que atendesse às novas demandas de mercado e que pudesse endereçar os problemas mencionados anteriormente. Surgiu logo, o ASP.NET MVC.</w:t>
+      </w:r>
+      <w:r>
+        <w:rPr>
+          <w:rStyle w:val="normaltextrun"/>
+          <w:rFonts w:ascii="Arial" w:hAnsi="Arial" w:cs="Arial"/>
+        </w:rPr>
+        <w:t xml:space="preserve"> </w:t>
+      </w:r>
+      <w:r>
+        <w:rPr>
+          <w:rStyle w:val="normaltextrun"/>
+          <w:rFonts w:ascii="Arial" w:hAnsi="Arial" w:cs="Arial"/>
+          <w:color w:val="FF0000"/>
+        </w:rPr>
+        <w:t xml:space="preserve">Desenvolvimento web com ASP.NET MVC (Fabrício Sanchez, Márcio Fábio </w:t>
+      </w:r>
+      <w:proofErr w:type="spellStart"/>
+      <w:r>
+        <w:rPr>
+          <w:rStyle w:val="normaltextrun"/>
+          <w:rFonts w:ascii="Arial" w:hAnsi="Arial" w:cs="Arial"/>
+          <w:color w:val="FF0000"/>
+        </w:rPr>
+        <w:t>Althmann</w:t>
+      </w:r>
+      <w:proofErr w:type="spellEnd"/>
+      <w:r>
+        <w:rPr>
+          <w:rStyle w:val="normaltextrun"/>
+          <w:rFonts w:ascii="Arial" w:hAnsi="Arial" w:cs="Arial"/>
+          <w:color w:val="FF0000"/>
+        </w:rPr>
+        <w:t>) (z-lib.org)</w:t>
+      </w:r>
+    </w:p>
+    <w:p>
+      <w:pPr>
         <w:pStyle w:val="Ttulo2"/>
         <w:rPr>
           <w:color w:val="auto"/>
         </w:rPr>
       </w:pPr>
-      <w:bookmarkStart w:id="9" w:name="_Toc125392306"/>
+      <w:bookmarkStart w:id="8" w:name="_Toc125392306"/>
       <w:r>
         <w:rPr>
           <w:color w:val="auto"/>
@@ -5870,6 +6276,34 @@
         </w:rPr>
         <w:t>Entity</w:t>
       </w:r>
+      <w:bookmarkEnd w:id="8"/>
+    </w:p>
+    <w:p>
+      <w:pPr>
+        <w:pStyle w:val="Ttulo2"/>
+        <w:rPr>
+          <w:color w:val="auto"/>
+        </w:rPr>
+      </w:pPr>
+      <w:bookmarkStart w:id="9" w:name="_Toc125392307"/>
+      <w:r>
+        <w:rPr>
+          <w:color w:val="auto"/>
+        </w:rPr>
+        <w:t>3.</w:t>
+      </w:r>
+      <w:r>
+        <w:rPr>
+          <w:color w:val="auto"/>
+        </w:rPr>
+        <w:t>3</w:t>
+      </w:r>
+      <w:r>
+        <w:rPr>
+          <w:color w:val="auto"/>
+        </w:rPr>
+        <w:t xml:space="preserve"> HTML, CSS e JavaScript</w:t>
+      </w:r>
       <w:bookmarkEnd w:id="9"/>
     </w:p>
     <w:p>
@@ -5879,7 +6313,7 @@
           <w:color w:val="auto"/>
         </w:rPr>
       </w:pPr>
-      <w:bookmarkStart w:id="10" w:name="_Toc125392307"/>
+      <w:bookmarkStart w:id="10" w:name="_Toc125392308"/>
       <w:r>
         <w:rPr>
           <w:color w:val="auto"/>
@@ -5890,59 +6324,15 @@
         <w:rPr>
           <w:color w:val="auto"/>
         </w:rPr>
-        <w:t>3</w:t>
+        <w:t>4</w:t>
       </w:r>
       <w:r>
         <w:rPr>
           <w:color w:val="auto"/>
         </w:rPr>
-        <w:t xml:space="preserve"> HTML, CSS e </w:t>
-      </w:r>
-      <w:proofErr w:type="spellStart"/>
-      <w:r>
-        <w:rPr>
-          <w:color w:val="auto"/>
-        </w:rPr>
-        <w:t>JavaScript</w:t>
+        <w:t xml:space="preserve"> Bootstrap</w:t>
       </w:r>
       <w:bookmarkEnd w:id="10"/>
-      <w:proofErr w:type="spellEnd"/>
-    </w:p>
-    <w:p>
-      <w:pPr>
-        <w:pStyle w:val="Ttulo2"/>
-        <w:rPr>
-          <w:color w:val="auto"/>
-        </w:rPr>
-      </w:pPr>
-      <w:bookmarkStart w:id="11" w:name="_Toc125392308"/>
-      <w:r>
-        <w:rPr>
-          <w:color w:val="auto"/>
-        </w:rPr>
-        <w:t>3.</w:t>
-      </w:r>
-      <w:r>
-        <w:rPr>
-          <w:color w:val="auto"/>
-        </w:rPr>
-        <w:t>4</w:t>
-      </w:r>
-      <w:r>
-        <w:rPr>
-          <w:color w:val="auto"/>
-        </w:rPr>
-        <w:t xml:space="preserve"> </w:t>
-      </w:r>
-      <w:proofErr w:type="spellStart"/>
-      <w:r>
-        <w:rPr>
-          <w:color w:val="auto"/>
-        </w:rPr>
-        <w:t>Bootstrap</w:t>
-      </w:r>
-      <w:bookmarkEnd w:id="11"/>
-      <w:proofErr w:type="spellEnd"/>
     </w:p>
     <w:p>
       <w:pPr>
@@ -5957,7 +6347,7 @@
           <w:color w:val="auto"/>
         </w:rPr>
       </w:pPr>
-      <w:bookmarkStart w:id="12" w:name="_Toc125392309"/>
+      <w:bookmarkStart w:id="11" w:name="_Toc125392309"/>
       <w:r>
         <w:rPr>
           <w:rStyle w:val="normaltextrun"/>
@@ -5990,7 +6380,7 @@
         </w:rPr>
         <w:t xml:space="preserve"> (MVC)</w:t>
       </w:r>
-      <w:bookmarkEnd w:id="12"/>
+      <w:bookmarkEnd w:id="11"/>
     </w:p>
     <w:p>
       <w:pPr>
@@ -6017,7 +6407,7 @@
           <w:rFonts w:ascii="Arial" w:eastAsia="Times New Roman" w:hAnsi="Arial" w:cs="Arial"/>
           <w:lang w:eastAsia="pt-BR"/>
         </w:rPr>
-        <w:t xml:space="preserve">Na fase de projeto, o tópico fundamental é a escolha e o desenho da arquitetura da aplicação, Martin Fowler considera que a arquitetura de uma aplicação possui dois objetivos essenciais: decompor </w:t>
+        <w:t xml:space="preserve">Na fase de projeto, o tópico fundamental é a escolha e o desenho da arquitetura da aplicação, Martin Fowler considera que a arquitetura de uma aplicação possui dois objetivos essenciais: decompor esse sistema em suas partes principais, em alto nível, e representar um modelo geral de forma estável, ou seja, sem grande tendência a alterações. Após muitas pesquisas sobre arquiteturas </w:t>
       </w:r>
       <w:r>
         <w:rPr>
@@ -6025,39 +6415,7 @@
           <w:lang w:eastAsia="pt-BR"/>
         </w:rPr>
         <w:lastRenderedPageBreak/>
-        <w:t>esse sistema em suas partes principais, em alto nível, e representar um modelo geral de forma estável, ou seja, sem grande tendência a alterações. Após muitas pesquisas sobre arquiteturas existentes e as mais utilizadas no mercado de desenvolvimento, foi avaliado que a arquitetura mais compatível para a criação do sistema proposto, seria a Arquitetura Model-</w:t>
-      </w:r>
-      <w:proofErr w:type="spellStart"/>
-      <w:r>
-        <w:rPr>
-          <w:rFonts w:ascii="Arial" w:eastAsia="Times New Roman" w:hAnsi="Arial" w:cs="Arial"/>
-          <w:lang w:eastAsia="pt-BR"/>
-        </w:rPr>
-        <w:t>View</w:t>
-      </w:r>
-      <w:proofErr w:type="spellEnd"/>
-      <w:r>
-        <w:rPr>
-          <w:rFonts w:ascii="Arial" w:eastAsia="Times New Roman" w:hAnsi="Arial" w:cs="Arial"/>
-          <w:lang w:eastAsia="pt-BR"/>
-        </w:rPr>
-        <w:t>-</w:t>
-      </w:r>
-      <w:proofErr w:type="spellStart"/>
-      <w:r>
-        <w:rPr>
-          <w:rFonts w:ascii="Arial" w:eastAsia="Times New Roman" w:hAnsi="Arial" w:cs="Arial"/>
-          <w:lang w:eastAsia="pt-BR"/>
-        </w:rPr>
-        <w:t>Controller</w:t>
-      </w:r>
-      <w:proofErr w:type="spellEnd"/>
-      <w:r>
-        <w:rPr>
-          <w:rFonts w:ascii="Arial" w:eastAsia="Times New Roman" w:hAnsi="Arial" w:cs="Arial"/>
-          <w:lang w:eastAsia="pt-BR"/>
-        </w:rPr>
-        <w:t>.</w:t>
+        <w:t>existentes e as mais utilizadas no mercado de desenvolvimento, foi avaliado que a arquitetura mais compatível para a criação do sistema proposto, seria a Arquitetura Model-View-Controller.</w:t>
       </w:r>
     </w:p>
     <w:p>
@@ -6086,103 +6444,7 @@
           <w:rFonts w:ascii="Arial" w:eastAsia="Times New Roman" w:hAnsi="Arial" w:cs="Arial"/>
           <w:lang w:eastAsia="pt-BR"/>
         </w:rPr>
-        <w:t>O Model-</w:t>
-      </w:r>
-      <w:proofErr w:type="spellStart"/>
-      <w:r>
-        <w:rPr>
-          <w:rFonts w:ascii="Arial" w:eastAsia="Times New Roman" w:hAnsi="Arial" w:cs="Arial"/>
-          <w:lang w:eastAsia="pt-BR"/>
-        </w:rPr>
-        <w:t>View</w:t>
-      </w:r>
-      <w:proofErr w:type="spellEnd"/>
-      <w:r>
-        <w:rPr>
-          <w:rFonts w:ascii="Arial" w:eastAsia="Times New Roman" w:hAnsi="Arial" w:cs="Arial"/>
-          <w:lang w:eastAsia="pt-BR"/>
-        </w:rPr>
-        <w:t>-</w:t>
-      </w:r>
-      <w:proofErr w:type="spellStart"/>
-      <w:r>
-        <w:rPr>
-          <w:rFonts w:ascii="Arial" w:eastAsia="Times New Roman" w:hAnsi="Arial" w:cs="Arial"/>
-          <w:lang w:eastAsia="pt-BR"/>
-        </w:rPr>
-        <w:t>Controller</w:t>
-      </w:r>
-      <w:proofErr w:type="spellEnd"/>
-      <w:r>
-        <w:rPr>
-          <w:rFonts w:ascii="Arial" w:eastAsia="Times New Roman" w:hAnsi="Arial" w:cs="Arial"/>
-          <w:lang w:eastAsia="pt-BR"/>
-        </w:rPr>
-        <w:t xml:space="preserve"> conhecido como MVC, foi desenvolvido na década de 70, pelo cientista da computação norueguês e professor emérito da Universidade de Oslo, </w:t>
-      </w:r>
-      <w:proofErr w:type="spellStart"/>
-      <w:r>
-        <w:rPr>
-          <w:rFonts w:ascii="Arial" w:eastAsia="Times New Roman" w:hAnsi="Arial" w:cs="Arial"/>
-          <w:lang w:eastAsia="pt-BR"/>
-        </w:rPr>
-        <w:t>Trygve</w:t>
-      </w:r>
-      <w:proofErr w:type="spellEnd"/>
-      <w:r>
-        <w:rPr>
-          <w:rFonts w:ascii="Arial" w:eastAsia="Times New Roman" w:hAnsi="Arial" w:cs="Arial"/>
-          <w:lang w:eastAsia="pt-BR"/>
-        </w:rPr>
-        <w:t xml:space="preserve"> </w:t>
-      </w:r>
-      <w:proofErr w:type="spellStart"/>
-      <w:r>
-        <w:rPr>
-          <w:rFonts w:ascii="Arial" w:eastAsia="Times New Roman" w:hAnsi="Arial" w:cs="Arial"/>
-          <w:lang w:eastAsia="pt-BR"/>
-        </w:rPr>
-        <w:t>Mikkjel</w:t>
-      </w:r>
-      <w:proofErr w:type="spellEnd"/>
-      <w:r>
-        <w:rPr>
-          <w:rFonts w:ascii="Arial" w:eastAsia="Times New Roman" w:hAnsi="Arial" w:cs="Arial"/>
-          <w:lang w:eastAsia="pt-BR"/>
-        </w:rPr>
-        <w:t xml:space="preserve"> </w:t>
-      </w:r>
-      <w:proofErr w:type="spellStart"/>
-      <w:r>
-        <w:rPr>
-          <w:rFonts w:ascii="Arial" w:eastAsia="Times New Roman" w:hAnsi="Arial" w:cs="Arial"/>
-          <w:lang w:eastAsia="pt-BR"/>
-        </w:rPr>
-        <w:t>Heyerdahl</w:t>
-      </w:r>
-      <w:proofErr w:type="spellEnd"/>
-      <w:r>
-        <w:rPr>
-          <w:rFonts w:ascii="Arial" w:eastAsia="Times New Roman" w:hAnsi="Arial" w:cs="Arial"/>
-          <w:lang w:eastAsia="pt-BR"/>
-        </w:rPr>
-        <w:t xml:space="preserve"> </w:t>
-      </w:r>
-      <w:proofErr w:type="spellStart"/>
-      <w:r>
-        <w:rPr>
-          <w:rFonts w:ascii="Arial" w:eastAsia="Times New Roman" w:hAnsi="Arial" w:cs="Arial"/>
-          <w:lang w:eastAsia="pt-BR"/>
-        </w:rPr>
-        <w:t>Reenskaug</w:t>
-      </w:r>
-      <w:proofErr w:type="spellEnd"/>
-      <w:r>
-        <w:rPr>
-          <w:rFonts w:ascii="Arial" w:eastAsia="Times New Roman" w:hAnsi="Arial" w:cs="Arial"/>
-          <w:lang w:eastAsia="pt-BR"/>
-        </w:rPr>
-        <w:t xml:space="preserve"> enquanto trabalhava na Xerox PARC. Utilizando a plataforma de desenvolvimento ASP.NET MVC da Microsoft, esse modelo contribuiu para a redução do acoplamento entre classes, auxiliando no reuso.</w:t>
+        <w:t>O Model-View-Controller conhecido como MVC, foi desenvolvido na década de 70, pelo cientista da computação norueguês e professor emérito da Universidade de Oslo, Trygve Mikkjel Heyerdahl Reenskaug enquanto trabalhava na Xerox PARC. Utilizando a plataforma de desenvolvimento ASP.NET MVC da Microsoft, esse modelo contribuiu para a redução do acoplamento entre classes, auxiliando no reuso.</w:t>
       </w:r>
     </w:p>
     <w:p>
@@ -6213,46 +6475,19 @@
         </w:rPr>
         <w:t xml:space="preserve">O MVC consiste na partição do código do software em três camadas funcionais para serem independentes, criando assim uma facilidade na manutenção do código e sua reutilização em outros projetos. As três camadas são nomeadas de Model (Modelo), </w:t>
       </w:r>
-      <w:proofErr w:type="spellStart"/>
-      <w:proofErr w:type="gramStart"/>
       <w:r>
         <w:rPr>
           <w:rFonts w:ascii="Arial" w:eastAsia="Times New Roman" w:hAnsi="Arial" w:cs="Arial"/>
           <w:lang w:eastAsia="pt-BR"/>
         </w:rPr>
-        <w:t>View</w:t>
-      </w:r>
-      <w:proofErr w:type="spellEnd"/>
+        <w:t>View (</w:t>
+      </w:r>
       <w:r>
         <w:rPr>
           <w:rFonts w:ascii="Arial" w:eastAsia="Times New Roman" w:hAnsi="Arial" w:cs="Arial"/>
           <w:lang w:eastAsia="pt-BR"/>
         </w:rPr>
-        <w:t>(</w:t>
-      </w:r>
-      <w:proofErr w:type="gramEnd"/>
-      <w:r>
-        <w:rPr>
-          <w:rFonts w:ascii="Arial" w:eastAsia="Times New Roman" w:hAnsi="Arial" w:cs="Arial"/>
-          <w:lang w:eastAsia="pt-BR"/>
-        </w:rPr>
-        <w:t xml:space="preserve">Visualização) e </w:t>
-      </w:r>
-      <w:proofErr w:type="spellStart"/>
-      <w:r>
-        <w:rPr>
-          <w:rFonts w:ascii="Arial" w:eastAsia="Times New Roman" w:hAnsi="Arial" w:cs="Arial"/>
-          <w:lang w:eastAsia="pt-BR"/>
-        </w:rPr>
-        <w:t>Controller</w:t>
-      </w:r>
-      <w:proofErr w:type="spellEnd"/>
-      <w:r>
-        <w:rPr>
-          <w:rFonts w:ascii="Arial" w:eastAsia="Times New Roman" w:hAnsi="Arial" w:cs="Arial"/>
-          <w:lang w:eastAsia="pt-BR"/>
-        </w:rPr>
-        <w:t>(Controlador).</w:t>
+        <w:t>Visualização) e Controller(Controlador).</w:t>
       </w:r>
     </w:p>
     <w:p>
@@ -6338,7 +6573,7 @@
           <w:lang w:eastAsia="pt-BR"/>
         </w:rPr>
       </w:pPr>
-      <w:bookmarkStart w:id="13" w:name="_Toc117688072"/>
+      <w:bookmarkStart w:id="12" w:name="_Toc117688072"/>
       <w:r>
         <w:t xml:space="preserve">Figura </w:t>
       </w:r>
@@ -6353,7 +6588,7 @@
       <w:r>
         <w:t xml:space="preserve"> - Diagrama do modelo MVC</w:t>
       </w:r>
-      <w:bookmarkEnd w:id="13"/>
+      <w:bookmarkEnd w:id="12"/>
     </w:p>
     <w:p>
       <w:pPr>
@@ -6495,39 +6730,7 @@
           <w:rFonts w:ascii="Arial" w:eastAsia="Times New Roman" w:hAnsi="Arial" w:cs="Arial"/>
           <w:lang w:eastAsia="pt-BR"/>
         </w:rPr>
-        <w:t>O controlador (</w:t>
-      </w:r>
-      <w:proofErr w:type="spellStart"/>
-      <w:r>
-        <w:rPr>
-          <w:rFonts w:ascii="Arial" w:eastAsia="Times New Roman" w:hAnsi="Arial" w:cs="Arial"/>
-          <w:lang w:eastAsia="pt-BR"/>
-        </w:rPr>
-        <w:t>Controller</w:t>
-      </w:r>
-      <w:proofErr w:type="spellEnd"/>
-      <w:r>
-        <w:rPr>
-          <w:rFonts w:ascii="Arial" w:eastAsia="Times New Roman" w:hAnsi="Arial" w:cs="Arial"/>
-          <w:lang w:eastAsia="pt-BR"/>
-        </w:rPr>
-        <w:t>), é responsável pelas interpretações das entradas do mouse ou do teclado enviadas pelo usuário, assim ele mapeia essas ações do usuário em comandos que são enviados para o modelo (Model) e/ou para a janela de visualização (</w:t>
-      </w:r>
-      <w:proofErr w:type="spellStart"/>
-      <w:r>
-        <w:rPr>
-          <w:rFonts w:ascii="Arial" w:eastAsia="Times New Roman" w:hAnsi="Arial" w:cs="Arial"/>
-          <w:lang w:eastAsia="pt-BR"/>
-        </w:rPr>
-        <w:t>View</w:t>
-      </w:r>
-      <w:proofErr w:type="spellEnd"/>
-      <w:r>
-        <w:rPr>
-          <w:rFonts w:ascii="Arial" w:eastAsia="Times New Roman" w:hAnsi="Arial" w:cs="Arial"/>
-          <w:lang w:eastAsia="pt-BR"/>
-        </w:rPr>
-        <w:t xml:space="preserve">) para executar a modificação apropriada; </w:t>
+        <w:t xml:space="preserve">O controlador (Controller), é responsável pelas interpretações das entradas do mouse ou do teclado enviadas pelo usuário, assim ele mapeia essas ações do usuário em comandos que são enviados para o modelo (Model) e/ou para a janela de visualização (View) para executar a modificação apropriada; </w:t>
       </w:r>
     </w:p>
     <w:p>
@@ -6573,23 +6776,7 @@
           <w:rFonts w:ascii="Arial" w:eastAsia="Times New Roman" w:hAnsi="Arial" w:cs="Arial"/>
           <w:lang w:eastAsia="pt-BR"/>
         </w:rPr>
-        <w:t>Por fim, a visão (</w:t>
-      </w:r>
-      <w:proofErr w:type="spellStart"/>
-      <w:r>
-        <w:rPr>
-          <w:rFonts w:ascii="Arial" w:eastAsia="Times New Roman" w:hAnsi="Arial" w:cs="Arial"/>
-          <w:lang w:eastAsia="pt-BR"/>
-        </w:rPr>
-        <w:t>View</w:t>
-      </w:r>
-      <w:proofErr w:type="spellEnd"/>
-      <w:r>
-        <w:rPr>
-          <w:rFonts w:ascii="Arial" w:eastAsia="Times New Roman" w:hAnsi="Arial" w:cs="Arial"/>
-          <w:lang w:eastAsia="pt-BR"/>
-        </w:rPr>
-        <w:t>) faz o gerenciamento do espaço retangular do display e é responsável por exibir as informações para o usuário através de uma combinação de gráficos e textos. A visão não sabe nada sobre o que a aplicação está atualmente fazendo, pois tudo que ela efetivamente faz é receber instruções do controle e informações do modelo e logo exibi-las. A visão igualmente se comunica de volta com o modelo e com o controlador para reportar o seu estado.</w:t>
+        <w:t>Por fim, a visão (View) faz o gerenciamento do espaço retangular do display e é responsável por exibir as informações para o usuário através de uma combinação de gráficos e textos. A visão não sabe nada sobre o que a aplicação está atualmente fazendo, pois tudo que ela efetivamente faz é receber instruções do controle e informações do modelo e logo exibi-las. A visão igualmente se comunica de volta com o modelo e com o controlador para reportar o seu estado.</w:t>
       </w:r>
     </w:p>
     <w:p>
@@ -6900,32 +7087,22 @@
         <w:keepNext/>
         <w:jc w:val="center"/>
       </w:pPr>
-      <w:bookmarkStart w:id="14" w:name="_Toc125392777"/>
+      <w:bookmarkStart w:id="13" w:name="_Toc125392777"/>
       <w:r>
         <w:t xml:space="preserve">Tabela </w:t>
       </w:r>
-      <w:r>
-        <w:fldChar w:fldCharType="begin"/>
-      </w:r>
-      <w:r>
-        <w:instrText xml:space="preserve"> SEQ Tabela \* ARABIC </w:instrText>
-      </w:r>
-      <w:r>
-        <w:fldChar w:fldCharType="separate"/>
-      </w:r>
-      <w:r>
-        <w:rPr>
-          <w:noProof/>
-        </w:rPr>
-        <w:t>1</w:t>
-      </w:r>
-      <w:r>
-        <w:fldChar w:fldCharType="end"/>
-      </w:r>
+      <w:fldSimple w:instr=" SEQ Tabela \* ARABIC ">
+        <w:r>
+          <w:rPr>
+            <w:noProof/>
+          </w:rPr>
+          <w:t>1</w:t>
+        </w:r>
+      </w:fldSimple>
       <w:r>
         <w:t xml:space="preserve"> - Três camadas principais</w:t>
       </w:r>
-      <w:bookmarkEnd w:id="14"/>
+      <w:bookmarkEnd w:id="13"/>
     </w:p>
     <w:p>
       <w:pPr>
@@ -6972,7 +7149,6 @@
         </w:rPr>
         <w:t xml:space="preserve"> da </w:t>
       </w:r>
-      <w:proofErr w:type="spellStart"/>
       <w:r>
         <w:rPr>
           <w:rFonts w:ascii="Arial" w:hAnsi="Arial" w:cs="Arial"/>
@@ -6980,7 +7156,6 @@
         </w:rPr>
         <w:t>Twilio</w:t>
       </w:r>
-      <w:proofErr w:type="spellEnd"/>
       <w:r>
         <w:rPr>
           <w:rFonts w:ascii="Arial" w:eastAsia="Times New Roman" w:hAnsi="Arial" w:cs="Arial"/>
@@ -7036,23 +7211,7 @@
           <w:rFonts w:ascii="Arial" w:eastAsia="Times New Roman" w:hAnsi="Arial" w:cs="Arial"/>
           <w:lang w:eastAsia="pt-BR"/>
         </w:rPr>
-        <w:t>A responsabilidade de um </w:t>
-      </w:r>
-      <w:proofErr w:type="spellStart"/>
-      <w:r>
-        <w:rPr>
-          <w:rFonts w:ascii="Arial" w:eastAsia="Times New Roman" w:hAnsi="Arial" w:cs="Arial"/>
-          <w:lang w:eastAsia="pt-BR"/>
-        </w:rPr>
-        <w:t>Controller</w:t>
-      </w:r>
-      <w:proofErr w:type="spellEnd"/>
-      <w:r>
-        <w:rPr>
-          <w:rFonts w:ascii="Arial" w:eastAsia="Times New Roman" w:hAnsi="Arial" w:cs="Arial"/>
-          <w:lang w:eastAsia="pt-BR"/>
-        </w:rPr>
-        <w:t xml:space="preserve"> é a de harmonizar e arbitrar as relações entre Models. É ele que comanda a criação, modificação, exclusão e seleção dos dados da aplicação. Além disso, é ele que recebe a requisição e decide o que deve ser retornado como apresentação, como por exemplo, o formato dos dados (HTML, JSON, e assim por diante). </w:t>
+        <w:t xml:space="preserve">A responsabilidade de um Controller é a de harmonizar e arbitrar as relações entre Models. É ele que comanda a criação, modificação, exclusão e seleção dos dados da aplicação. Além disso, é ele que recebe a requisição e decide o que deve ser retornado como apresentação, como por exemplo, o formato dos dados (HTML, JSON, e assim por diante). </w:t>
       </w:r>
     </w:p>
     <w:p>
@@ -7081,39 +7240,7 @@
           <w:rFonts w:ascii="Arial" w:eastAsia="Times New Roman" w:hAnsi="Arial" w:cs="Arial"/>
           <w:lang w:eastAsia="pt-BR"/>
         </w:rPr>
-        <w:t>Há abordagens que procuram colocar uma camada extra para trabalhar juntamente com o </w:t>
-      </w:r>
-      <w:proofErr w:type="spellStart"/>
-      <w:r>
-        <w:rPr>
-          <w:rFonts w:ascii="Arial" w:eastAsia="Times New Roman" w:hAnsi="Arial" w:cs="Arial"/>
-          <w:lang w:eastAsia="pt-BR"/>
-        </w:rPr>
-        <w:t>Controller</w:t>
-      </w:r>
-      <w:proofErr w:type="spellEnd"/>
-      <w:r>
-        <w:rPr>
-          <w:rFonts w:ascii="Arial" w:eastAsia="Times New Roman" w:hAnsi="Arial" w:cs="Arial"/>
-          <w:lang w:eastAsia="pt-BR"/>
-        </w:rPr>
-        <w:t>, sob a alegação de que não é responsabilidade do </w:t>
-      </w:r>
-      <w:proofErr w:type="spellStart"/>
-      <w:r>
-        <w:rPr>
-          <w:rFonts w:ascii="Arial" w:eastAsia="Times New Roman" w:hAnsi="Arial" w:cs="Arial"/>
-          <w:lang w:eastAsia="pt-BR"/>
-        </w:rPr>
-        <w:t>Controller</w:t>
-      </w:r>
-      <w:proofErr w:type="spellEnd"/>
-      <w:r>
-        <w:rPr>
-          <w:rFonts w:ascii="Arial" w:eastAsia="Times New Roman" w:hAnsi="Arial" w:cs="Arial"/>
-          <w:lang w:eastAsia="pt-BR"/>
-        </w:rPr>
-        <w:t xml:space="preserve"> de cuidar de regras de negócio. Isto não é verdadeiro, se for considerado como aspecto algo que ele é responsável por fazer, no caso, a harmonização de dados entre Models. </w:t>
+        <w:t xml:space="preserve">Há abordagens que procuram colocar uma camada extra para trabalhar juntamente com o Controller, sob a alegação de que não é responsabilidade do Controller de cuidar de regras de negócio. Isto não é verdadeiro, se for considerado como aspecto algo que ele é responsável por fazer, no caso, a harmonização de dados entre Models. </w:t>
       </w:r>
     </w:p>
     <w:p>
@@ -7149,36 +7276,36 @@
           <w:color w:val="auto"/>
         </w:rPr>
       </w:pPr>
-      <w:bookmarkStart w:id="15" w:name="_Toc125392310"/>
+      <w:bookmarkStart w:id="14" w:name="_Toc125392310"/>
       <w:r>
         <w:rPr>
           <w:color w:val="auto"/>
         </w:rPr>
         <w:t>DESENVOLVIMENTO</w:t>
       </w:r>
+      <w:bookmarkEnd w:id="14"/>
+    </w:p>
+    <w:p>
+      <w:pPr>
+        <w:pStyle w:val="Ttulo2"/>
+        <w:rPr>
+          <w:color w:val="FF0000"/>
+        </w:rPr>
+      </w:pPr>
+      <w:bookmarkStart w:id="15" w:name="_Toc125392311"/>
+      <w:r>
+        <w:rPr>
+          <w:color w:val="FF0000"/>
+        </w:rPr>
+        <w:t>5</w:t>
+      </w:r>
+      <w:r>
+        <w:rPr>
+          <w:color w:val="FF0000"/>
+        </w:rPr>
+        <w:t>.1 Modelo de negócio</w:t>
+      </w:r>
       <w:bookmarkEnd w:id="15"/>
-    </w:p>
-    <w:p>
-      <w:pPr>
-        <w:pStyle w:val="Ttulo2"/>
-        <w:rPr>
-          <w:color w:val="FF0000"/>
-        </w:rPr>
-      </w:pPr>
-      <w:bookmarkStart w:id="16" w:name="_Toc125392311"/>
-      <w:r>
-        <w:rPr>
-          <w:color w:val="FF0000"/>
-        </w:rPr>
-        <w:t>5</w:t>
-      </w:r>
-      <w:r>
-        <w:rPr>
-          <w:color w:val="FF0000"/>
-        </w:rPr>
-        <w:t>.1 Modelo de negócio</w:t>
-      </w:r>
-      <w:bookmarkEnd w:id="16"/>
     </w:p>
     <w:p>
       <w:pPr>
@@ -7334,9 +7461,67 @@
           <w:szCs w:val="22"/>
           <w:shd w:val="clear" w:color="auto" w:fill="FFFFFF"/>
         </w:rPr>
-        <w:t xml:space="preserve">Nome Fantasia do Sistema: </w:t>
-      </w:r>
-      <w:proofErr w:type="spellStart"/>
+        <w:t>Nome Fantasia do Sistema: Violet_Games</w:t>
+      </w:r>
+      <w:r>
+        <w:rPr>
+          <w:rStyle w:val="normaltextrun"/>
+          <w:rFonts w:ascii="Arial" w:hAnsi="Arial" w:cs="Arial"/>
+          <w:color w:val="FF0000"/>
+          <w:sz w:val="22"/>
+          <w:szCs w:val="22"/>
+          <w:shd w:val="clear" w:color="auto" w:fill="FFFFFF"/>
+        </w:rPr>
+        <w:t> </w:t>
+      </w:r>
+      <w:r>
+        <w:rPr>
+          <w:rStyle w:val="eop"/>
+          <w:rFonts w:ascii="Arial" w:eastAsiaTheme="majorEastAsia" w:hAnsi="Arial" w:cs="Arial"/>
+          <w:color w:val="FF0000"/>
+          <w:sz w:val="22"/>
+          <w:szCs w:val="22"/>
+        </w:rPr>
+        <w:t> </w:t>
+      </w:r>
+    </w:p>
+    <w:p>
+      <w:pPr>
+        <w:pStyle w:val="paragraph"/>
+        <w:spacing w:before="0" w:beforeAutospacing="0" w:after="0" w:afterAutospacing="0"/>
+        <w:jc w:val="both"/>
+        <w:textAlignment w:val="baseline"/>
+        <w:rPr>
+          <w:rFonts w:ascii="Segoe UI" w:hAnsi="Segoe UI" w:cs="Segoe UI"/>
+          <w:color w:val="FF0000"/>
+          <w:sz w:val="18"/>
+          <w:szCs w:val="18"/>
+        </w:rPr>
+      </w:pPr>
+      <w:r>
+        <w:rPr>
+          <w:rStyle w:val="eop"/>
+          <w:rFonts w:ascii="Arial" w:eastAsiaTheme="majorEastAsia" w:hAnsi="Arial" w:cs="Arial"/>
+          <w:color w:val="FF0000"/>
+          <w:sz w:val="22"/>
+          <w:szCs w:val="22"/>
+        </w:rPr>
+        <w:t> </w:t>
+      </w:r>
+    </w:p>
+    <w:p>
+      <w:pPr>
+        <w:pStyle w:val="paragraph"/>
+        <w:spacing w:before="0" w:beforeAutospacing="0" w:after="0" w:afterAutospacing="0"/>
+        <w:jc w:val="both"/>
+        <w:textAlignment w:val="baseline"/>
+        <w:rPr>
+          <w:rFonts w:ascii="Calibri" w:hAnsi="Calibri" w:cs="Calibri"/>
+          <w:color w:val="FF0000"/>
+          <w:sz w:val="22"/>
+          <w:szCs w:val="22"/>
+        </w:rPr>
+      </w:pPr>
       <w:r>
         <w:rPr>
           <w:rStyle w:val="normaltextrun"/>
@@ -7348,9 +7533,77 @@
           <w:szCs w:val="22"/>
           <w:shd w:val="clear" w:color="auto" w:fill="FFFFFF"/>
         </w:rPr>
-        <w:t>Violet</w:t>
-      </w:r>
-      <w:proofErr w:type="gramStart"/>
+        <w:t>Clientes:</w:t>
+      </w:r>
+      <w:r>
+        <w:rPr>
+          <w:rStyle w:val="normaltextrun"/>
+          <w:rFonts w:ascii="Arial" w:hAnsi="Arial" w:cs="Arial"/>
+          <w:color w:val="FF0000"/>
+          <w:sz w:val="22"/>
+          <w:szCs w:val="22"/>
+          <w:shd w:val="clear" w:color="auto" w:fill="FFFFFF"/>
+        </w:rPr>
+        <w:t> Jogadores de todas as idades, pessoas que querem testar algo novo ou tem medo de comprar o jogo/videogame e não gostar. </w:t>
+      </w:r>
+      <w:r>
+        <w:rPr>
+          <w:rStyle w:val="eop"/>
+          <w:rFonts w:ascii="Arial" w:eastAsiaTheme="majorEastAsia" w:hAnsi="Arial" w:cs="Arial"/>
+          <w:color w:val="FF0000"/>
+          <w:sz w:val="22"/>
+          <w:szCs w:val="22"/>
+        </w:rPr>
+        <w:t> </w:t>
+      </w:r>
+    </w:p>
+    <w:p>
+      <w:pPr>
+        <w:pStyle w:val="paragraph"/>
+        <w:spacing w:before="0" w:beforeAutospacing="0" w:after="0" w:afterAutospacing="0"/>
+        <w:jc w:val="both"/>
+        <w:textAlignment w:val="baseline"/>
+        <w:rPr>
+          <w:rFonts w:ascii="Segoe UI" w:hAnsi="Segoe UI" w:cs="Segoe UI"/>
+          <w:color w:val="FF0000"/>
+          <w:sz w:val="18"/>
+          <w:szCs w:val="18"/>
+        </w:rPr>
+      </w:pPr>
+      <w:r>
+        <w:rPr>
+          <w:rStyle w:val="normaltextrun"/>
+          <w:rFonts w:ascii="Arial" w:hAnsi="Arial" w:cs="Arial"/>
+          <w:color w:val="FF0000"/>
+          <w:sz w:val="22"/>
+          <w:szCs w:val="22"/>
+        </w:rPr>
+        <w:t> </w:t>
+      </w:r>
+      <w:r>
+        <w:rPr>
+          <w:rStyle w:val="eop"/>
+          <w:rFonts w:ascii="Arial" w:eastAsiaTheme="majorEastAsia" w:hAnsi="Arial" w:cs="Arial"/>
+          <w:color w:val="FF0000"/>
+          <w:sz w:val="22"/>
+          <w:szCs w:val="22"/>
+        </w:rPr>
+        <w:t> </w:t>
+      </w:r>
+    </w:p>
+    <w:p>
+      <w:pPr>
+        <w:pStyle w:val="paragraph"/>
+        <w:spacing w:before="0" w:beforeAutospacing="0" w:after="0" w:afterAutospacing="0"/>
+        <w:jc w:val="both"/>
+        <w:textAlignment w:val="baseline"/>
+        <w:rPr>
+          <w:rFonts w:ascii="Calibri" w:hAnsi="Calibri" w:cs="Calibri"/>
+          <w:color w:val="FF0000"/>
+          <w:sz w:val="22"/>
+          <w:szCs w:val="22"/>
+        </w:rPr>
+      </w:pPr>
       <w:r>
         <w:rPr>
           <w:rStyle w:val="normaltextrun"/>
@@ -7360,12 +7613,9 @@
           <w:color w:val="FF0000"/>
           <w:sz w:val="22"/>
           <w:szCs w:val="22"/>
-          <w:shd w:val="clear" w:color="auto" w:fill="FFFFFF"/>
-        </w:rPr>
-        <w:t>_Games</w:t>
-      </w:r>
-      <w:proofErr w:type="spellEnd"/>
-      <w:proofErr w:type="gramEnd"/>
+        </w:rPr>
+        <w:t>Proposta de valor:</w:t>
+      </w:r>
       <w:r>
         <w:rPr>
           <w:rStyle w:val="normaltextrun"/>
@@ -7373,9 +7623,8 @@
           <w:color w:val="FF0000"/>
           <w:sz w:val="22"/>
           <w:szCs w:val="22"/>
-          <w:shd w:val="clear" w:color="auto" w:fill="FFFFFF"/>
-        </w:rPr>
-        <w:t> </w:t>
+        </w:rPr>
+        <w:t> sala de jogos equipada com consoles disponíveis + Jogos compatíveis para esses consoles que podem ser jogados no espaço ou alugados. </w:t>
       </w:r>
       <w:r>
         <w:rPr>
@@ -7403,6 +7652,18 @@
       </w:pPr>
       <w:r>
         <w:rPr>
+          <w:rStyle w:val="normaltextrun"/>
+          <w:rFonts w:ascii="Arial" w:hAnsi="Arial" w:cs="Arial"/>
+          <w:b/>
+          <w:bCs/>
+          <w:color w:val="FF0000"/>
+          <w:sz w:val="22"/>
+          <w:szCs w:val="22"/>
+        </w:rPr>
+        <w:t>  </w:t>
+      </w:r>
+      <w:r>
+        <w:rPr>
           <w:rStyle w:val="eop"/>
           <w:rFonts w:ascii="Arial" w:eastAsiaTheme="majorEastAsia" w:hAnsi="Arial" w:cs="Arial"/>
           <w:color w:val="FF0000"/>
@@ -7434,9 +7695,8 @@
           <w:color w:val="FF0000"/>
           <w:sz w:val="22"/>
           <w:szCs w:val="22"/>
-          <w:shd w:val="clear" w:color="auto" w:fill="FFFFFF"/>
-        </w:rPr>
-        <w:t>Clientes:</w:t>
+        </w:rPr>
+        <w:t>Relacionamentos com clientes:</w:t>
       </w:r>
       <w:r>
         <w:rPr>
@@ -7445,9 +7705,19 @@
           <w:color w:val="FF0000"/>
           <w:sz w:val="22"/>
           <w:szCs w:val="22"/>
-          <w:shd w:val="clear" w:color="auto" w:fill="FFFFFF"/>
-        </w:rPr>
-        <w:t> Jogadores de todas as idades, pessoas que querem testar algo novo ou tem medo de comprar o jogo/videogame e não gostar. </w:t>
+        </w:rPr>
+        <w:t xml:space="preserve"> o plano mensal permite que o cliente utilize a sala de jogos com prioridade no agendamento de uso, além de poder alugar 3 jogos por vez. Os 10 primeiros clientes </w:t>
+      </w:r>
+      <w:r>
+        <w:rPr>
+          <w:rStyle w:val="normaltextrun"/>
+          <w:rFonts w:ascii="Arial" w:hAnsi="Arial" w:cs="Arial"/>
+          <w:color w:val="FF0000"/>
+          <w:sz w:val="22"/>
+          <w:szCs w:val="22"/>
+        </w:rPr>
+        <w:lastRenderedPageBreak/>
+        <w:t>que assinarem o plano mensal, terão um desconto de 50% na mensalidade por 6 meses, os aniversariantes ganham 10% de desconto no plano mensal. </w:t>
       </w:r>
       <w:r>
         <w:rPr>
@@ -7517,7 +7787,7 @@
           <w:sz w:val="22"/>
           <w:szCs w:val="22"/>
         </w:rPr>
-        <w:t>Proposta de valor:</w:t>
+        <w:t>Fontes de receita:</w:t>
       </w:r>
       <w:r>
         <w:rPr>
@@ -7527,7 +7797,7 @@
           <w:sz w:val="22"/>
           <w:szCs w:val="22"/>
         </w:rPr>
-        <w:t> sala de jogos equipada com consoles disponíveis + Jogos compatíveis para esses consoles que podem ser jogados no espaço ou alugados. </w:t>
+        <w:t> a sala de jogos pode ser usada por meio de agendamento, qualquer console pode ser usado pelo valor de R$4,00/H (OBS: pode ser jogado na plataforma escolhida um jogo por vez), para locação de jogos o valor da diária é R$8,00/por jogo. Plano mensal R$ 49,90 (inclui o uso da sala de jogos + locação de jogos). </w:t>
       </w:r>
       <w:r>
         <w:rPr>
@@ -7557,13 +7827,57 @@
         <w:rPr>
           <w:rStyle w:val="normaltextrun"/>
           <w:rFonts w:ascii="Arial" w:hAnsi="Arial" w:cs="Arial"/>
+          <w:color w:val="FF0000"/>
+          <w:sz w:val="22"/>
+          <w:szCs w:val="22"/>
+        </w:rPr>
+        <w:t> </w:t>
+      </w:r>
+      <w:r>
+        <w:rPr>
+          <w:rStyle w:val="eop"/>
+          <w:rFonts w:ascii="Arial" w:eastAsiaTheme="majorEastAsia" w:hAnsi="Arial" w:cs="Arial"/>
+          <w:color w:val="FF0000"/>
+          <w:sz w:val="22"/>
+          <w:szCs w:val="22"/>
+        </w:rPr>
+        <w:t> </w:t>
+      </w:r>
+    </w:p>
+    <w:p>
+      <w:pPr>
+        <w:pStyle w:val="paragraph"/>
+        <w:spacing w:before="0" w:beforeAutospacing="0" w:after="0" w:afterAutospacing="0"/>
+        <w:jc w:val="both"/>
+        <w:textAlignment w:val="baseline"/>
+        <w:rPr>
+          <w:rFonts w:ascii="Calibri" w:hAnsi="Calibri" w:cs="Calibri"/>
+          <w:color w:val="FF0000"/>
+          <w:sz w:val="22"/>
+          <w:szCs w:val="22"/>
+        </w:rPr>
+      </w:pPr>
+      <w:r>
+        <w:rPr>
+          <w:rStyle w:val="normaltextrun"/>
+          <w:rFonts w:ascii="Arial" w:hAnsi="Arial" w:cs="Arial"/>
           <w:b/>
           <w:bCs/>
           <w:color w:val="FF0000"/>
           <w:sz w:val="22"/>
           <w:szCs w:val="22"/>
         </w:rPr>
-        <w:t>  </w:t>
+        <w:t>Recursos principais:</w:t>
+      </w:r>
+      <w:r>
+        <w:rPr>
+          <w:rStyle w:val="normaltextrun"/>
+          <w:rFonts w:ascii="Arial" w:hAnsi="Arial" w:cs="Arial"/>
+          <w:color w:val="FF0000"/>
+          <w:sz w:val="22"/>
+          <w:szCs w:val="22"/>
+        </w:rPr>
+        <w:t> 1 Xbox 360, 1 Xbox One, 1 PS1, 1 PS2, 1 PS3, 1 PS4, 1 PS5, 3 PC’s gamer, 1 Óculos VR para PS4, 1 Nitendo Switch. </w:t>
       </w:r>
       <w:r>
         <w:rPr>
@@ -7583,6 +7897,40 @@
         <w:jc w:val="both"/>
         <w:textAlignment w:val="baseline"/>
         <w:rPr>
+          <w:rFonts w:ascii="Segoe UI" w:hAnsi="Segoe UI" w:cs="Segoe UI"/>
+          <w:color w:val="FF0000"/>
+          <w:sz w:val="18"/>
+          <w:szCs w:val="18"/>
+        </w:rPr>
+      </w:pPr>
+      <w:r>
+        <w:rPr>
+          <w:rStyle w:val="normaltextrun"/>
+          <w:rFonts w:ascii="Arial" w:hAnsi="Arial" w:cs="Arial"/>
+          <w:color w:val="FF0000"/>
+          <w:sz w:val="22"/>
+          <w:szCs w:val="22"/>
+        </w:rPr>
+        <w:t> </w:t>
+      </w:r>
+      <w:r>
+        <w:rPr>
+          <w:rStyle w:val="eop"/>
+          <w:rFonts w:ascii="Arial" w:eastAsiaTheme="majorEastAsia" w:hAnsi="Arial" w:cs="Arial"/>
+          <w:color w:val="FF0000"/>
+          <w:sz w:val="22"/>
+          <w:szCs w:val="22"/>
+        </w:rPr>
+        <w:t> </w:t>
+      </w:r>
+    </w:p>
+    <w:p>
+      <w:pPr>
+        <w:pStyle w:val="paragraph"/>
+        <w:spacing w:before="0" w:beforeAutospacing="0" w:after="0" w:afterAutospacing="0"/>
+        <w:jc w:val="both"/>
+        <w:textAlignment w:val="baseline"/>
+        <w:rPr>
           <w:rFonts w:ascii="Calibri" w:hAnsi="Calibri" w:cs="Calibri"/>
           <w:color w:val="FF0000"/>
           <w:sz w:val="22"/>
@@ -7599,7 +7947,7 @@
           <w:sz w:val="22"/>
           <w:szCs w:val="22"/>
         </w:rPr>
-        <w:t>Relacionamentos com clientes:</w:t>
+        <w:t>Atividades-chave:</w:t>
       </w:r>
       <w:r>
         <w:rPr>
@@ -7609,18 +7957,7 @@
           <w:sz w:val="22"/>
           <w:szCs w:val="22"/>
         </w:rPr>
-        <w:t xml:space="preserve"> o plano mensal permite que o cliente utilize a sala de jogos com prioridade no agendamento de uso, além de poder alugar 3 jogos por vez. Os 10 primeiros clientes </w:t>
-      </w:r>
-      <w:r>
-        <w:rPr>
-          <w:rStyle w:val="normaltextrun"/>
-          <w:rFonts w:ascii="Arial" w:hAnsi="Arial" w:cs="Arial"/>
-          <w:color w:val="FF0000"/>
-          <w:sz w:val="22"/>
-          <w:szCs w:val="22"/>
-        </w:rPr>
-        <w:lastRenderedPageBreak/>
-        <w:t>que assinarem o plano mensal, terão um desconto de 50% na mensalidade por 6 meses, os aniversariantes ganham 10% de desconto no plano mensal. </w:t>
+        <w:t> agendamento do uso da sala de jogos, locação dos jogos, gestão de compra de novos jogos/aparelhos, monitoramento do uso consoles/jogos, tirar dúvidas dos clientes. </w:t>
       </w:r>
       <w:r>
         <w:rPr>
@@ -7690,7 +8027,7 @@
           <w:sz w:val="22"/>
           <w:szCs w:val="22"/>
         </w:rPr>
-        <w:t>Fontes de receita:</w:t>
+        <w:t>Fornecedores:</w:t>
       </w:r>
       <w:r>
         <w:rPr>
@@ -7700,7 +8037,7 @@
           <w:sz w:val="22"/>
           <w:szCs w:val="22"/>
         </w:rPr>
-        <w:t> a sala de jogos pode ser usada por meio de agendamento, qualquer console pode ser usado pelo valor de R$4,00/H (OBS: pode ser jogado na plataforma escolhida um jogo por vez), para locação de jogos o valor da diária é R$8,00/por jogo. Plano mensal R$ 49,90 (inclui o uso da sala de jogos + locação de jogos). </w:t>
+        <w:t> SND Distribuição (vende jogos e itens de informática), ShopB (além de comercializar videogames e acessórios para games, disponibiliza alguns cursos para quem está mergulhando com tudo nesse universo), MH Games (Loja que fornece preços diferenciados para clientes do varejo e do atacado games) </w:t>
       </w:r>
       <w:r>
         <w:rPr>
@@ -7770,7 +8107,7 @@
           <w:sz w:val="22"/>
           <w:szCs w:val="22"/>
         </w:rPr>
-        <w:t>Recursos principais:</w:t>
+        <w:t>Estrutura de custo:</w:t>
       </w:r>
       <w:r>
         <w:rPr>
@@ -7780,73 +8117,7 @@
           <w:sz w:val="22"/>
           <w:szCs w:val="22"/>
         </w:rPr>
-        <w:t xml:space="preserve"> 1 Xbox 360, 1 Xbox </w:t>
-      </w:r>
-      <w:proofErr w:type="spellStart"/>
-      <w:r>
-        <w:rPr>
-          <w:rStyle w:val="normaltextrun"/>
-          <w:rFonts w:ascii="Arial" w:hAnsi="Arial" w:cs="Arial"/>
-          <w:color w:val="FF0000"/>
-          <w:sz w:val="22"/>
-          <w:szCs w:val="22"/>
-        </w:rPr>
-        <w:t>One</w:t>
-      </w:r>
-      <w:proofErr w:type="spellEnd"/>
-      <w:r>
-        <w:rPr>
-          <w:rStyle w:val="normaltextrun"/>
-          <w:rFonts w:ascii="Arial" w:hAnsi="Arial" w:cs="Arial"/>
-          <w:color w:val="FF0000"/>
-          <w:sz w:val="22"/>
-          <w:szCs w:val="22"/>
-        </w:rPr>
-        <w:t xml:space="preserve">, 1 PS1, 1 PS2, 1 PS3, 1 PS4, 1 PS5, 3 </w:t>
-      </w:r>
-      <w:proofErr w:type="spellStart"/>
-      <w:r>
-        <w:rPr>
-          <w:rStyle w:val="normaltextrun"/>
-          <w:rFonts w:ascii="Arial" w:hAnsi="Arial" w:cs="Arial"/>
-          <w:color w:val="FF0000"/>
-          <w:sz w:val="22"/>
-          <w:szCs w:val="22"/>
-        </w:rPr>
-        <w:t>PC’s</w:t>
-      </w:r>
-      <w:proofErr w:type="spellEnd"/>
-      <w:r>
-        <w:rPr>
-          <w:rStyle w:val="normaltextrun"/>
-          <w:rFonts w:ascii="Arial" w:hAnsi="Arial" w:cs="Arial"/>
-          <w:color w:val="FF0000"/>
-          <w:sz w:val="22"/>
-          <w:szCs w:val="22"/>
-        </w:rPr>
-        <w:t xml:space="preserve"> gamer, 1 Óculos VR para PS4, 1 </w:t>
-      </w:r>
-      <w:proofErr w:type="spellStart"/>
-      <w:r>
-        <w:rPr>
-          <w:rStyle w:val="normaltextrun"/>
-          <w:rFonts w:ascii="Arial" w:hAnsi="Arial" w:cs="Arial"/>
-          <w:color w:val="FF0000"/>
-          <w:sz w:val="22"/>
-          <w:szCs w:val="22"/>
-        </w:rPr>
-        <w:t>Nitendo</w:t>
-      </w:r>
-      <w:proofErr w:type="spellEnd"/>
-      <w:r>
-        <w:rPr>
-          <w:rStyle w:val="normaltextrun"/>
-          <w:rFonts w:ascii="Arial" w:hAnsi="Arial" w:cs="Arial"/>
-          <w:color w:val="FF0000"/>
-          <w:sz w:val="22"/>
-          <w:szCs w:val="22"/>
-        </w:rPr>
-        <w:t xml:space="preserve"> Switch. </w:t>
+        <w:t> energia(R$500,00/mês), água(R$50,00/mês), internet e telefone(R$140,00), salários(R$2400,00), aluguel(R$1000,00). </w:t>
       </w:r>
       <w:r>
         <w:rPr>
@@ -7859,268 +8130,6 @@
         <w:t> </w:t>
       </w:r>
     </w:p>
-    <w:p>
-      <w:pPr>
-        <w:pStyle w:val="paragraph"/>
-        <w:spacing w:before="0" w:beforeAutospacing="0" w:after="0" w:afterAutospacing="0"/>
-        <w:jc w:val="both"/>
-        <w:textAlignment w:val="baseline"/>
-        <w:rPr>
-          <w:rFonts w:ascii="Segoe UI" w:hAnsi="Segoe UI" w:cs="Segoe UI"/>
-          <w:color w:val="FF0000"/>
-          <w:sz w:val="18"/>
-          <w:szCs w:val="18"/>
-        </w:rPr>
-      </w:pPr>
-      <w:r>
-        <w:rPr>
-          <w:rStyle w:val="normaltextrun"/>
-          <w:rFonts w:ascii="Arial" w:hAnsi="Arial" w:cs="Arial"/>
-          <w:color w:val="FF0000"/>
-          <w:sz w:val="22"/>
-          <w:szCs w:val="22"/>
-        </w:rPr>
-        <w:t> </w:t>
-      </w:r>
-      <w:r>
-        <w:rPr>
-          <w:rStyle w:val="eop"/>
-          <w:rFonts w:ascii="Arial" w:eastAsiaTheme="majorEastAsia" w:hAnsi="Arial" w:cs="Arial"/>
-          <w:color w:val="FF0000"/>
-          <w:sz w:val="22"/>
-          <w:szCs w:val="22"/>
-        </w:rPr>
-        <w:t> </w:t>
-      </w:r>
-    </w:p>
-    <w:p>
-      <w:pPr>
-        <w:pStyle w:val="paragraph"/>
-        <w:spacing w:before="0" w:beforeAutospacing="0" w:after="0" w:afterAutospacing="0"/>
-        <w:jc w:val="both"/>
-        <w:textAlignment w:val="baseline"/>
-        <w:rPr>
-          <w:rFonts w:ascii="Calibri" w:hAnsi="Calibri" w:cs="Calibri"/>
-          <w:color w:val="FF0000"/>
-          <w:sz w:val="22"/>
-          <w:szCs w:val="22"/>
-        </w:rPr>
-      </w:pPr>
-      <w:r>
-        <w:rPr>
-          <w:rStyle w:val="normaltextrun"/>
-          <w:rFonts w:ascii="Arial" w:hAnsi="Arial" w:cs="Arial"/>
-          <w:b/>
-          <w:bCs/>
-          <w:color w:val="FF0000"/>
-          <w:sz w:val="22"/>
-          <w:szCs w:val="22"/>
-        </w:rPr>
-        <w:t>Atividades-chave:</w:t>
-      </w:r>
-      <w:r>
-        <w:rPr>
-          <w:rStyle w:val="normaltextrun"/>
-          <w:rFonts w:ascii="Arial" w:hAnsi="Arial" w:cs="Arial"/>
-          <w:color w:val="FF0000"/>
-          <w:sz w:val="22"/>
-          <w:szCs w:val="22"/>
-        </w:rPr>
-        <w:t> agendamento do uso da sala de jogos, locação dos jogos, gestão de compra de novos jogos/aparelhos, monitoramento do uso consoles/jogos, tirar dúvidas dos clientes. </w:t>
-      </w:r>
-      <w:r>
-        <w:rPr>
-          <w:rStyle w:val="eop"/>
-          <w:rFonts w:ascii="Arial" w:eastAsiaTheme="majorEastAsia" w:hAnsi="Arial" w:cs="Arial"/>
-          <w:color w:val="FF0000"/>
-          <w:sz w:val="22"/>
-          <w:szCs w:val="22"/>
-        </w:rPr>
-        <w:t> </w:t>
-      </w:r>
-    </w:p>
-    <w:p>
-      <w:pPr>
-        <w:pStyle w:val="paragraph"/>
-        <w:spacing w:before="0" w:beforeAutospacing="0" w:after="0" w:afterAutospacing="0"/>
-        <w:jc w:val="both"/>
-        <w:textAlignment w:val="baseline"/>
-        <w:rPr>
-          <w:rFonts w:ascii="Segoe UI" w:hAnsi="Segoe UI" w:cs="Segoe UI"/>
-          <w:color w:val="FF0000"/>
-          <w:sz w:val="18"/>
-          <w:szCs w:val="18"/>
-        </w:rPr>
-      </w:pPr>
-      <w:r>
-        <w:rPr>
-          <w:rStyle w:val="normaltextrun"/>
-          <w:rFonts w:ascii="Arial" w:hAnsi="Arial" w:cs="Arial"/>
-          <w:color w:val="FF0000"/>
-          <w:sz w:val="22"/>
-          <w:szCs w:val="22"/>
-        </w:rPr>
-        <w:t> </w:t>
-      </w:r>
-      <w:r>
-        <w:rPr>
-          <w:rStyle w:val="eop"/>
-          <w:rFonts w:ascii="Arial" w:eastAsiaTheme="majorEastAsia" w:hAnsi="Arial" w:cs="Arial"/>
-          <w:color w:val="FF0000"/>
-          <w:sz w:val="22"/>
-          <w:szCs w:val="22"/>
-        </w:rPr>
-        <w:t> </w:t>
-      </w:r>
-    </w:p>
-    <w:p>
-      <w:pPr>
-        <w:pStyle w:val="paragraph"/>
-        <w:spacing w:before="0" w:beforeAutospacing="0" w:after="0" w:afterAutospacing="0"/>
-        <w:jc w:val="both"/>
-        <w:textAlignment w:val="baseline"/>
-        <w:rPr>
-          <w:rFonts w:ascii="Calibri" w:hAnsi="Calibri" w:cs="Calibri"/>
-          <w:color w:val="FF0000"/>
-          <w:sz w:val="22"/>
-          <w:szCs w:val="22"/>
-        </w:rPr>
-      </w:pPr>
-      <w:r>
-        <w:rPr>
-          <w:rStyle w:val="normaltextrun"/>
-          <w:rFonts w:ascii="Arial" w:hAnsi="Arial" w:cs="Arial"/>
-          <w:b/>
-          <w:bCs/>
-          <w:color w:val="FF0000"/>
-          <w:sz w:val="22"/>
-          <w:szCs w:val="22"/>
-        </w:rPr>
-        <w:t>Fornecedores:</w:t>
-      </w:r>
-      <w:r>
-        <w:rPr>
-          <w:rStyle w:val="normaltextrun"/>
-          <w:rFonts w:ascii="Arial" w:hAnsi="Arial" w:cs="Arial"/>
-          <w:color w:val="FF0000"/>
-          <w:sz w:val="22"/>
-          <w:szCs w:val="22"/>
-        </w:rPr>
-        <w:t xml:space="preserve"> SND Distribuição (vende jogos e itens de informática), </w:t>
-      </w:r>
-      <w:proofErr w:type="spellStart"/>
-      <w:r>
-        <w:rPr>
-          <w:rStyle w:val="normaltextrun"/>
-          <w:rFonts w:ascii="Arial" w:hAnsi="Arial" w:cs="Arial"/>
-          <w:color w:val="FF0000"/>
-          <w:sz w:val="22"/>
-          <w:szCs w:val="22"/>
-        </w:rPr>
-        <w:t>ShopB</w:t>
-      </w:r>
-      <w:proofErr w:type="spellEnd"/>
-      <w:r>
-        <w:rPr>
-          <w:rStyle w:val="normaltextrun"/>
-          <w:rFonts w:ascii="Arial" w:hAnsi="Arial" w:cs="Arial"/>
-          <w:color w:val="FF0000"/>
-          <w:sz w:val="22"/>
-          <w:szCs w:val="22"/>
-        </w:rPr>
-        <w:t xml:space="preserve"> (além de comercializar videogames e acessórios para games, disponibiliza alguns cursos para quem está mergulhando com tudo nesse universo), MH Games (Loja que fornece preços diferenciados para clientes do varejo e do atacado games) </w:t>
-      </w:r>
-      <w:r>
-        <w:rPr>
-          <w:rStyle w:val="eop"/>
-          <w:rFonts w:ascii="Arial" w:eastAsiaTheme="majorEastAsia" w:hAnsi="Arial" w:cs="Arial"/>
-          <w:color w:val="FF0000"/>
-          <w:sz w:val="22"/>
-          <w:szCs w:val="22"/>
-        </w:rPr>
-        <w:t> </w:t>
-      </w:r>
-    </w:p>
-    <w:p>
-      <w:pPr>
-        <w:pStyle w:val="paragraph"/>
-        <w:spacing w:before="0" w:beforeAutospacing="0" w:after="0" w:afterAutospacing="0"/>
-        <w:jc w:val="both"/>
-        <w:textAlignment w:val="baseline"/>
-        <w:rPr>
-          <w:rFonts w:ascii="Segoe UI" w:hAnsi="Segoe UI" w:cs="Segoe UI"/>
-          <w:color w:val="FF0000"/>
-          <w:sz w:val="18"/>
-          <w:szCs w:val="18"/>
-        </w:rPr>
-      </w:pPr>
-      <w:r>
-        <w:rPr>
-          <w:rStyle w:val="normaltextrun"/>
-          <w:rFonts w:ascii="Arial" w:hAnsi="Arial" w:cs="Arial"/>
-          <w:color w:val="FF0000"/>
-          <w:sz w:val="22"/>
-          <w:szCs w:val="22"/>
-        </w:rPr>
-        <w:t> </w:t>
-      </w:r>
-      <w:r>
-        <w:rPr>
-          <w:rStyle w:val="eop"/>
-          <w:rFonts w:ascii="Arial" w:eastAsiaTheme="majorEastAsia" w:hAnsi="Arial" w:cs="Arial"/>
-          <w:color w:val="FF0000"/>
-          <w:sz w:val="22"/>
-          <w:szCs w:val="22"/>
-        </w:rPr>
-        <w:t> </w:t>
-      </w:r>
-    </w:p>
-    <w:p>
-      <w:pPr>
-        <w:pStyle w:val="paragraph"/>
-        <w:spacing w:before="0" w:beforeAutospacing="0" w:after="0" w:afterAutospacing="0"/>
-        <w:jc w:val="both"/>
-        <w:textAlignment w:val="baseline"/>
-        <w:rPr>
-          <w:rFonts w:ascii="Calibri" w:hAnsi="Calibri" w:cs="Calibri"/>
-          <w:color w:val="FF0000"/>
-          <w:sz w:val="22"/>
-          <w:szCs w:val="22"/>
-        </w:rPr>
-      </w:pPr>
-      <w:r>
-        <w:rPr>
-          <w:rStyle w:val="normaltextrun"/>
-          <w:rFonts w:ascii="Arial" w:hAnsi="Arial" w:cs="Arial"/>
-          <w:b/>
-          <w:bCs/>
-          <w:color w:val="FF0000"/>
-          <w:sz w:val="22"/>
-          <w:szCs w:val="22"/>
-        </w:rPr>
-        <w:t>Estrutura de custo:</w:t>
-      </w:r>
-      <w:r>
-        <w:rPr>
-          <w:rStyle w:val="normaltextrun"/>
-          <w:rFonts w:ascii="Arial" w:hAnsi="Arial" w:cs="Arial"/>
-          <w:color w:val="FF0000"/>
-          <w:sz w:val="22"/>
-          <w:szCs w:val="22"/>
-        </w:rPr>
-        <w:t> energia(R$500,00/mês), água(R$50,00/mês), internet e telefone(R$140,00), salários(R$2400,00), aluguel(R$1000,00). </w:t>
-      </w:r>
-      <w:r>
-        <w:rPr>
-          <w:rStyle w:val="eop"/>
-          <w:rFonts w:ascii="Arial" w:eastAsiaTheme="majorEastAsia" w:hAnsi="Arial" w:cs="Arial"/>
-          <w:color w:val="FF0000"/>
-          <w:sz w:val="22"/>
-          <w:szCs w:val="22"/>
-        </w:rPr>
-        <w:t> </w:t>
-      </w:r>
-    </w:p>
     <w:p/>
     <w:p>
       <w:pPr>
@@ -8129,7 +8138,7 @@
           <w:color w:val="auto"/>
         </w:rPr>
       </w:pPr>
-      <w:bookmarkStart w:id="17" w:name="_Toc125392312"/>
+      <w:bookmarkStart w:id="16" w:name="_Toc125392312"/>
       <w:r>
         <w:rPr>
           <w:color w:val="auto"/>
@@ -8142,7 +8151,7 @@
         </w:rPr>
         <w:t>.2 Requisitos do sistema</w:t>
       </w:r>
-      <w:bookmarkEnd w:id="17"/>
+      <w:bookmarkEnd w:id="16"/>
     </w:p>
     <w:p>
       <w:pPr>
@@ -10067,27 +10076,7 @@
                 <w:bCs/>
                 <w:lang w:eastAsia="pt-BR"/>
               </w:rPr>
-              <w:t xml:space="preserve">Esta funcionalidade, deverá permitir o usuário (funcionário) realizar o controle do pagamento do plano mensal, vinculado ao cadastro do cliente deve haver uma </w:t>
-            </w:r>
-            <w:proofErr w:type="spellStart"/>
-            <w:r>
-              <w:rPr>
-                <w:rFonts w:ascii="Arial" w:eastAsia="Times New Roman" w:hAnsi="Arial" w:cs="Arial"/>
-                <w:b/>
-                <w:bCs/>
-                <w:lang w:eastAsia="pt-BR"/>
-              </w:rPr>
-              <w:t>tag</w:t>
-            </w:r>
-            <w:proofErr w:type="spellEnd"/>
-            <w:r>
-              <w:rPr>
-                <w:rFonts w:ascii="Arial" w:eastAsia="Times New Roman" w:hAnsi="Arial" w:cs="Arial"/>
-                <w:b/>
-                <w:bCs/>
-                <w:lang w:eastAsia="pt-BR"/>
-              </w:rPr>
-              <w:t xml:space="preserve"> que indica se o pagamento está em dia ou está pendente. As ações que estarão disponíveis serão: alterar e consultar.</w:t>
+              <w:t>Esta funcionalidade, deverá permitir o usuário (funcionário) realizar o controle do pagamento do plano mensal, vinculado ao cadastro do cliente deve haver uma tag que indica se o pagamento está em dia ou está pendente. As ações que estarão disponíveis serão: alterar e consultar.</w:t>
             </w:r>
             <w:r>
               <w:rPr>
@@ -11780,87 +11769,7 @@
                 <w:bCs/>
                 <w:lang w:eastAsia="pt-BR"/>
               </w:rPr>
-              <w:t xml:space="preserve">Requisito mínimo de hardware: processador </w:t>
-            </w:r>
-            <w:proofErr w:type="spellStart"/>
-            <w:r>
-              <w:rPr>
-                <w:rFonts w:ascii="Arial" w:eastAsia="Times New Roman" w:hAnsi="Arial" w:cs="Arial"/>
-                <w:b/>
-                <w:bCs/>
-                <w:lang w:eastAsia="pt-BR"/>
-              </w:rPr>
-              <w:t>intel</w:t>
-            </w:r>
-            <w:proofErr w:type="spellEnd"/>
-            <w:r>
-              <w:rPr>
-                <w:rFonts w:ascii="Arial" w:eastAsia="Times New Roman" w:hAnsi="Arial" w:cs="Arial"/>
-                <w:b/>
-                <w:bCs/>
-                <w:lang w:eastAsia="pt-BR"/>
-              </w:rPr>
-              <w:t xml:space="preserve"> i3, </w:t>
-            </w:r>
-            <w:proofErr w:type="spellStart"/>
-            <w:r>
-              <w:rPr>
-                <w:rFonts w:ascii="Arial" w:eastAsia="Times New Roman" w:hAnsi="Arial" w:cs="Arial"/>
-                <w:b/>
-                <w:bCs/>
-                <w:lang w:eastAsia="pt-BR"/>
-              </w:rPr>
-              <w:t>amd</w:t>
-            </w:r>
-            <w:proofErr w:type="spellEnd"/>
-            <w:r>
-              <w:rPr>
-                <w:rFonts w:ascii="Arial" w:eastAsia="Times New Roman" w:hAnsi="Arial" w:cs="Arial"/>
-                <w:b/>
-                <w:bCs/>
-                <w:lang w:eastAsia="pt-BR"/>
-              </w:rPr>
-              <w:t xml:space="preserve"> </w:t>
-            </w:r>
-            <w:proofErr w:type="spellStart"/>
-            <w:r>
-              <w:rPr>
-                <w:rFonts w:ascii="Arial" w:eastAsia="Times New Roman" w:hAnsi="Arial" w:cs="Arial"/>
-                <w:b/>
-                <w:bCs/>
-                <w:lang w:eastAsia="pt-BR"/>
-              </w:rPr>
-              <w:t>ryzen</w:t>
-            </w:r>
-            <w:proofErr w:type="spellEnd"/>
-            <w:r>
-              <w:rPr>
-                <w:rFonts w:ascii="Arial" w:eastAsia="Times New Roman" w:hAnsi="Arial" w:cs="Arial"/>
-                <w:b/>
-                <w:bCs/>
-                <w:lang w:eastAsia="pt-BR"/>
-              </w:rPr>
-              <w:t xml:space="preserve"> 3(ou sucessores) baseado em x64, memória </w:t>
-            </w:r>
-            <w:proofErr w:type="spellStart"/>
-            <w:r>
-              <w:rPr>
-                <w:rFonts w:ascii="Arial" w:eastAsia="Times New Roman" w:hAnsi="Arial" w:cs="Arial"/>
-                <w:b/>
-                <w:bCs/>
-                <w:lang w:eastAsia="pt-BR"/>
-              </w:rPr>
-              <w:t>ram</w:t>
-            </w:r>
-            <w:proofErr w:type="spellEnd"/>
-            <w:r>
-              <w:rPr>
-                <w:rFonts w:ascii="Arial" w:eastAsia="Times New Roman" w:hAnsi="Arial" w:cs="Arial"/>
-                <w:b/>
-                <w:bCs/>
-                <w:lang w:eastAsia="pt-BR"/>
-              </w:rPr>
-              <w:t xml:space="preserve"> 8GB, com placa de rede.</w:t>
+              <w:t>Requisito mínimo de hardware: processador intel i3, amd ryzen 3(ou sucessores) baseado em x64, memória ram 8GB, com placa de rede.</w:t>
             </w:r>
             <w:r>
               <w:rPr>
@@ -12455,7 +12364,7 @@
           <w:color w:val="auto"/>
         </w:rPr>
       </w:pPr>
-      <w:bookmarkStart w:id="18" w:name="_Toc125392313"/>
+      <w:bookmarkStart w:id="17" w:name="_Toc125392313"/>
       <w:r>
         <w:rPr>
           <w:color w:val="auto"/>
@@ -12472,11 +12381,263 @@
         <w:rPr>
           <w:color w:val="auto"/>
         </w:rPr>
-        <w:t xml:space="preserve"> de Caso</w:t>
-      </w:r>
-      <w:bookmarkEnd w:id="18"/>
+        <w:t>s</w:t>
+      </w:r>
+      <w:r>
+        <w:rPr>
+          <w:color w:val="auto"/>
+        </w:rPr>
+        <w:t xml:space="preserve"> </w:t>
+      </w:r>
+      <w:bookmarkEnd w:id="17"/>
     </w:p>
     <w:p/>
+    <w:p>
+      <w:pPr>
+        <w:rPr>
+          <w:rFonts w:ascii="Helvetica" w:hAnsi="Helvetica"/>
+          <w:color w:val="555555"/>
+          <w:shd w:val="clear" w:color="auto" w:fill="FFFFFF"/>
+        </w:rPr>
+      </w:pPr>
+      <w:r>
+        <w:t>Diagrama Entidade-Relacionamento (ou simplesmente DER) é uma metodologia que permite criar, e posteriormente exibir, de forma gráfica e simplificada—nível de abstração mais alto—uma estrutura mais complexa de regras e agrupamento de dados em uma aplicação.</w:t>
+      </w:r>
+      <w:r>
+        <w:t>(Referencia)</w:t>
+      </w:r>
+      <w:r>
+        <w:rPr>
+          <w:rStyle w:val="normaltextrun"/>
+          <w:rFonts w:ascii="Arial" w:hAnsi="Arial" w:cs="Arial"/>
+          <w:color w:val="FF0000"/>
+        </w:rPr>
+        <w:t xml:space="preserve"> </w:t>
+      </w:r>
+      <w:r>
+        <w:rPr>
+          <w:rStyle w:val="normaltextrun"/>
+          <w:rFonts w:ascii="Arial" w:hAnsi="Arial" w:cs="Arial"/>
+          <w:color w:val="FF0000"/>
+        </w:rPr>
+        <w:t xml:space="preserve">Desenvolvimento web com ASP.NET MVC (Fabrício Sanchez, Márcio Fábio </w:t>
+      </w:r>
+      <w:proofErr w:type="spellStart"/>
+      <w:r>
+        <w:rPr>
+          <w:rStyle w:val="normaltextrun"/>
+          <w:rFonts w:ascii="Arial" w:hAnsi="Arial" w:cs="Arial"/>
+          <w:color w:val="FF0000"/>
+        </w:rPr>
+        <w:t>Althmann</w:t>
+      </w:r>
+      <w:proofErr w:type="spellEnd"/>
+      <w:r>
+        <w:rPr>
+          <w:rStyle w:val="normaltextrun"/>
+          <w:rFonts w:ascii="Arial" w:hAnsi="Arial" w:cs="Arial"/>
+          <w:color w:val="FF0000"/>
+        </w:rPr>
+        <w:t>) (z-lib.org)</w:t>
+      </w:r>
+      <w:r>
+        <w:br/>
+        <w:t>Através</w:t>
+      </w:r>
+      <w:r>
+        <w:rPr>
+          <w:rFonts w:ascii="Helvetica" w:hAnsi="Helvetica"/>
+          <w:color w:val="555555"/>
+          <w:shd w:val="clear" w:color="auto" w:fill="FFFFFF"/>
+        </w:rPr>
+        <w:t xml:space="preserve"> da </w:t>
+      </w:r>
+      <w:r>
+        <w:t>representação</w:t>
+      </w:r>
+      <w:r>
+        <w:rPr>
+          <w:rFonts w:ascii="Helvetica" w:hAnsi="Helvetica"/>
+          <w:color w:val="555555"/>
+          <w:shd w:val="clear" w:color="auto" w:fill="FFFFFF"/>
+        </w:rPr>
+        <w:t xml:space="preserve"> gráfica clara possibilitada pelos </w:t>
+      </w:r>
+      <w:proofErr w:type="spellStart"/>
+      <w:r>
+        <w:rPr>
+          <w:rFonts w:ascii="Helvetica" w:hAnsi="Helvetica"/>
+          <w:color w:val="555555"/>
+          <w:shd w:val="clear" w:color="auto" w:fill="FFFFFF"/>
+        </w:rPr>
+        <w:t>DER’s</w:t>
+      </w:r>
+      <w:proofErr w:type="spellEnd"/>
+      <w:r>
+        <w:rPr>
+          <w:rFonts w:ascii="Helvetica" w:hAnsi="Helvetica"/>
+          <w:color w:val="555555"/>
+          <w:shd w:val="clear" w:color="auto" w:fill="FFFFFF"/>
+        </w:rPr>
+        <w:t xml:space="preserve">, é possível </w:t>
+      </w:r>
+      <w:r>
+        <w:t>compreender</w:t>
+      </w:r>
+      <w:r>
+        <w:rPr>
+          <w:rFonts w:ascii="Helvetica" w:hAnsi="Helvetica"/>
+          <w:color w:val="555555"/>
+          <w:shd w:val="clear" w:color="auto" w:fill="FFFFFF"/>
+        </w:rPr>
+        <w:t xml:space="preserve"> a lógica de dados e, até mesmo, </w:t>
+      </w:r>
+      <w:r>
+        <w:t>algum</w:t>
+      </w:r>
+      <w:r>
+        <w:rPr>
+          <w:rFonts w:ascii="Helvetica" w:hAnsi="Helvetica"/>
+          <w:color w:val="555555"/>
+          <w:shd w:val="clear" w:color="auto" w:fill="FFFFFF"/>
+        </w:rPr>
+        <w:t xml:space="preserve"> comportamento da </w:t>
+      </w:r>
+      <w:r>
+        <w:t>aplicação</w:t>
+      </w:r>
+      <w:r>
+        <w:rPr>
+          <w:rFonts w:ascii="Helvetica" w:hAnsi="Helvetica"/>
+          <w:color w:val="555555"/>
+          <w:shd w:val="clear" w:color="auto" w:fill="FFFFFF"/>
+        </w:rPr>
+        <w:t xml:space="preserve">. </w:t>
+      </w:r>
+      <w:r>
+        <w:t>Além</w:t>
+      </w:r>
+      <w:r>
+        <w:rPr>
+          <w:rFonts w:ascii="Helvetica" w:hAnsi="Helvetica"/>
+          <w:color w:val="555555"/>
+          <w:shd w:val="clear" w:color="auto" w:fill="FFFFFF"/>
+        </w:rPr>
+        <w:t xml:space="preserve"> disso, os diagramas expressam os relacionamentos entre as entidades importantes para o </w:t>
+      </w:r>
+      <w:r>
+        <w:t>sistema</w:t>
+      </w:r>
+      <w:r>
+        <w:rPr>
+          <w:rFonts w:ascii="Helvetica" w:hAnsi="Helvetica"/>
+          <w:color w:val="555555"/>
+          <w:shd w:val="clear" w:color="auto" w:fill="FFFFFF"/>
+        </w:rPr>
+        <w:t xml:space="preserve">, o que facilita o entendimento da </w:t>
+      </w:r>
+      <w:r>
+        <w:t>situação</w:t>
+      </w:r>
+      <w:r>
+        <w:rPr>
+          <w:rFonts w:ascii="Helvetica" w:hAnsi="Helvetica"/>
+          <w:color w:val="555555"/>
+          <w:shd w:val="clear" w:color="auto" w:fill="FFFFFF"/>
+        </w:rPr>
+        <w:t xml:space="preserve"> </w:t>
+      </w:r>
+      <w:r>
+        <w:t>problema</w:t>
+      </w:r>
+      <w:r>
+        <w:rPr>
+          <w:rFonts w:ascii="Helvetica" w:hAnsi="Helvetica"/>
+          <w:color w:val="555555"/>
+          <w:shd w:val="clear" w:color="auto" w:fill="FFFFFF"/>
+        </w:rPr>
+        <w:t xml:space="preserve"> e </w:t>
+      </w:r>
+      <w:r>
+        <w:t>seguinte</w:t>
+      </w:r>
+      <w:r>
+        <w:rPr>
+          <w:rFonts w:ascii="Helvetica" w:hAnsi="Helvetica"/>
+          <w:color w:val="555555"/>
+          <w:shd w:val="clear" w:color="auto" w:fill="FFFFFF"/>
+        </w:rPr>
+        <w:t xml:space="preserve"> </w:t>
+      </w:r>
+      <w:r>
+        <w:t>implementação</w:t>
+      </w:r>
+      <w:r>
+        <w:rPr>
+          <w:rFonts w:ascii="Helvetica" w:hAnsi="Helvetica"/>
+          <w:color w:val="555555"/>
+          <w:shd w:val="clear" w:color="auto" w:fill="FFFFFF"/>
+        </w:rPr>
+        <w:t xml:space="preserve">, </w:t>
+      </w:r>
+      <w:r>
+        <w:t>tanto</w:t>
+      </w:r>
+      <w:r>
+        <w:rPr>
+          <w:rFonts w:ascii="Helvetica" w:hAnsi="Helvetica"/>
+          <w:color w:val="555555"/>
+          <w:shd w:val="clear" w:color="auto" w:fill="FFFFFF"/>
+        </w:rPr>
+        <w:t xml:space="preserve"> para desenvolvedores quanto para administradores de bancos de dados.</w:t>
+      </w:r>
+      <w:r>
+        <w:rPr>
+          <w:rFonts w:ascii="Helvetica" w:hAnsi="Helvetica"/>
+          <w:color w:val="555555"/>
+          <w:shd w:val="clear" w:color="auto" w:fill="FFFFFF"/>
+        </w:rPr>
+        <w:t xml:space="preserve"> </w:t>
+      </w:r>
+      <w:r>
+        <w:rPr>
+          <w:rFonts w:ascii="Helvetica" w:hAnsi="Helvetica"/>
+          <w:color w:val="555555"/>
+          <w:shd w:val="clear" w:color="auto" w:fill="FFFFFF"/>
+        </w:rPr>
+        <w:t xml:space="preserve">Trata-se do “mapa” criado pelos analistas de requisitos e </w:t>
+      </w:r>
+      <w:r>
+        <w:t>passado</w:t>
+      </w:r>
+      <w:r>
+        <w:rPr>
+          <w:rFonts w:ascii="Helvetica" w:hAnsi="Helvetica"/>
+          <w:color w:val="555555"/>
+          <w:shd w:val="clear" w:color="auto" w:fill="FFFFFF"/>
+        </w:rPr>
+        <w:t xml:space="preserve"> para os desenvolvedores, arquitetos de </w:t>
+      </w:r>
+      <w:r>
+        <w:t>software</w:t>
+      </w:r>
+      <w:r>
+        <w:rPr>
+          <w:rFonts w:ascii="Helvetica" w:hAnsi="Helvetica"/>
+          <w:color w:val="555555"/>
+          <w:shd w:val="clear" w:color="auto" w:fill="FFFFFF"/>
+        </w:rPr>
+        <w:t xml:space="preserve"> e administradores de bancos de dados.</w:t>
+      </w:r>
+    </w:p>
+    <w:p>
+      <w:pPr>
+        <w:rPr>
+          <w:rFonts w:ascii="Arial" w:hAnsi="Arial" w:cs="Arial"/>
+          <w:color w:val="FF0000"/>
+        </w:rPr>
+      </w:pPr>
+    </w:p>
     <w:p>
       <w:pPr>
         <w:keepNext/>
@@ -12609,6 +12770,7 @@
         <w:rPr>
           <w:noProof/>
         </w:rPr>
+        <w:lastRenderedPageBreak/>
         <w:drawing>
           <wp:inline distT="0" distB="0" distL="0" distR="0" wp14:anchorId="4B5017B9" wp14:editId="2E921996">
             <wp:extent cx="5852160" cy="2232660"/>
@@ -12669,7 +12831,7 @@
           <w:lang w:eastAsia="pt-BR"/>
         </w:rPr>
       </w:pPr>
-      <w:bookmarkStart w:id="19" w:name="_Toc117688073"/>
+      <w:bookmarkStart w:id="18" w:name="_Toc117688073"/>
       <w:r>
         <w:t xml:space="preserve">Figura </w:t>
       </w:r>
@@ -12684,7 +12846,7 @@
       <w:r>
         <w:t xml:space="preserve"> - Diagrama de caso: Cadastros</w:t>
       </w:r>
-      <w:bookmarkEnd w:id="19"/>
+      <w:bookmarkEnd w:id="18"/>
     </w:p>
     <w:p>
       <w:pPr>
@@ -12718,7 +12880,6 @@
           <w:lang w:val="en-US" w:eastAsia="pt-BR"/>
         </w:rPr>
       </w:pPr>
-      <w:proofErr w:type="spellStart"/>
       <w:r>
         <w:rPr>
           <w:rFonts w:ascii="Calibri" w:eastAsia="Times New Roman" w:hAnsi="Calibri" w:cs="Calibri"/>
@@ -12726,30 +12887,8 @@
           <w:bCs/>
           <w:lang w:val="en-US" w:eastAsia="pt-BR"/>
         </w:rPr>
-        <w:lastRenderedPageBreak/>
-        <w:t>Alugar</w:t>
-      </w:r>
-      <w:proofErr w:type="spellEnd"/>
-      <w:r>
-        <w:rPr>
-          <w:rFonts w:ascii="Calibri" w:eastAsia="Times New Roman" w:hAnsi="Calibri" w:cs="Calibri"/>
-          <w:b/>
-          <w:bCs/>
-          <w:lang w:val="en-US" w:eastAsia="pt-BR"/>
-        </w:rPr>
-        <w:t> </w:t>
-      </w:r>
-      <w:proofErr w:type="spellStart"/>
-      <w:r>
-        <w:rPr>
-          <w:rFonts w:ascii="Calibri" w:eastAsia="Times New Roman" w:hAnsi="Calibri" w:cs="Calibri"/>
-          <w:b/>
-          <w:bCs/>
-          <w:lang w:val="en-US" w:eastAsia="pt-BR"/>
-        </w:rPr>
-        <w:t>jogos</w:t>
-      </w:r>
-      <w:proofErr w:type="spellEnd"/>
+        <w:t>Alugar jogos</w:t>
+      </w:r>
       <w:r>
         <w:rPr>
           <w:rFonts w:ascii="Calibri" w:eastAsia="Times New Roman" w:hAnsi="Calibri" w:cs="Calibri"/>
@@ -12829,7 +12968,7 @@
           <w:lang w:eastAsia="pt-BR"/>
         </w:rPr>
       </w:pPr>
-      <w:bookmarkStart w:id="20" w:name="_Toc117688074"/>
+      <w:bookmarkStart w:id="19" w:name="_Toc117688074"/>
       <w:r>
         <w:t xml:space="preserve">Figura </w:t>
       </w:r>
@@ -12856,7 +12995,7 @@
       <w:r>
         <w:t>Locação de Jogos</w:t>
       </w:r>
-      <w:bookmarkEnd w:id="20"/>
+      <w:bookmarkEnd w:id="19"/>
     </w:p>
     <w:p>
       <w:pPr>
@@ -12890,7 +13029,6 @@
           <w:lang w:val="en-US" w:eastAsia="pt-BR"/>
         </w:rPr>
       </w:pPr>
-      <w:proofErr w:type="spellStart"/>
       <w:r>
         <w:rPr>
           <w:rFonts w:ascii="Calibri" w:eastAsia="Times New Roman" w:hAnsi="Calibri" w:cs="Calibri"/>
@@ -12898,17 +13036,7 @@
           <w:bCs/>
           <w:lang w:val="en-US" w:eastAsia="pt-BR"/>
         </w:rPr>
-        <w:t>Monitoramento</w:t>
-      </w:r>
-      <w:proofErr w:type="spellEnd"/>
-      <w:r>
-        <w:rPr>
-          <w:rFonts w:ascii="Calibri" w:eastAsia="Times New Roman" w:hAnsi="Calibri" w:cs="Calibri"/>
-          <w:b/>
-          <w:bCs/>
-          <w:lang w:val="en-US" w:eastAsia="pt-BR"/>
-        </w:rPr>
-        <w:t> de consoles</w:t>
+        <w:t>Monitoramento de consoles</w:t>
       </w:r>
       <w:r>
         <w:rPr>
@@ -12929,6 +13057,7 @@
         <w:rPr>
           <w:noProof/>
         </w:rPr>
+        <w:lastRenderedPageBreak/>
         <w:drawing>
           <wp:inline distT="0" distB="0" distL="0" distR="0" wp14:anchorId="6A1F182B" wp14:editId="2E22FD73">
             <wp:extent cx="5143500" cy="4084320"/>
@@ -12989,7 +13118,7 @@
           <w:lang w:eastAsia="pt-BR"/>
         </w:rPr>
       </w:pPr>
-      <w:bookmarkStart w:id="21" w:name="_Toc117688075"/>
+      <w:bookmarkStart w:id="20" w:name="_Toc117688075"/>
       <w:r>
         <w:t xml:space="preserve">Figura </w:t>
       </w:r>
@@ -13010,7 +13139,7 @@
       <w:r>
         <w:t>: Monitoramento do Consoles</w:t>
       </w:r>
-      <w:bookmarkEnd w:id="21"/>
+      <w:bookmarkEnd w:id="20"/>
     </w:p>
     <w:p>
       <w:pPr>
@@ -13028,7 +13157,6 @@
           <w:rFonts w:ascii="Calibri" w:eastAsia="Times New Roman" w:hAnsi="Calibri" w:cs="Calibri"/>
           <w:lang w:val="en-US" w:eastAsia="pt-BR"/>
         </w:rPr>
-        <w:lastRenderedPageBreak/>
         <w:t>  </w:t>
       </w:r>
     </w:p>
@@ -13045,7 +13173,6 @@
           <w:lang w:val="en-US" w:eastAsia="pt-BR"/>
         </w:rPr>
       </w:pPr>
-      <w:proofErr w:type="spellStart"/>
       <w:r>
         <w:rPr>
           <w:rFonts w:ascii="Calibri" w:eastAsia="Times New Roman" w:hAnsi="Calibri" w:cs="Calibri"/>
@@ -13055,7 +13182,6 @@
         </w:rPr>
         <w:t>Pagamentos</w:t>
       </w:r>
-      <w:proofErr w:type="spellEnd"/>
       <w:r>
         <w:rPr>
           <w:rFonts w:ascii="Calibri" w:eastAsia="Times New Roman" w:hAnsi="Calibri" w:cs="Calibri"/>
@@ -13135,7 +13261,7 @@
           <w:lang w:eastAsia="pt-BR"/>
         </w:rPr>
       </w:pPr>
-      <w:bookmarkStart w:id="22" w:name="_Toc117688076"/>
+      <w:bookmarkStart w:id="21" w:name="_Toc117688076"/>
       <w:r>
         <w:t xml:space="preserve">Figura </w:t>
       </w:r>
@@ -13156,7 +13282,7 @@
       <w:r>
         <w:t>: Pagamentos</w:t>
       </w:r>
-      <w:bookmarkEnd w:id="22"/>
+      <w:bookmarkEnd w:id="21"/>
     </w:p>
     <w:p>
       <w:pPr>
@@ -13197,98 +13323,14 @@
           <w:bCs/>
           <w:lang w:val="en-US" w:eastAsia="pt-BR"/>
         </w:rPr>
-        <w:t> Venda de </w:t>
-      </w:r>
-      <w:proofErr w:type="spellStart"/>
-      <w:r>
-        <w:rPr>
-          <w:rFonts w:ascii="Calibri" w:eastAsia="Times New Roman" w:hAnsi="Calibri" w:cs="Calibri"/>
-          <w:b/>
-          <w:bCs/>
-          <w:lang w:val="en-US" w:eastAsia="pt-BR"/>
-        </w:rPr>
-        <w:t>produtos</w:t>
-      </w:r>
-      <w:proofErr w:type="spellEnd"/>
+        <w:t> Venda de produtos</w:t>
+      </w:r>
       <w:r>
         <w:rPr>
           <w:rFonts w:ascii="Calibri" w:eastAsia="Times New Roman" w:hAnsi="Calibri" w:cs="Calibri"/>
           <w:lang w:val="en-US" w:eastAsia="pt-BR"/>
         </w:rPr>
         <w:t>  </w:t>
-      </w:r>
-    </w:p>
-    <w:p>
-      <w:pPr>
-        <w:spacing w:after="0" w:line="240" w:lineRule="auto"/>
-        <w:textAlignment w:val="baseline"/>
-        <w:rPr>
-          <w:rFonts w:ascii="Segoe UI" w:eastAsia="Times New Roman" w:hAnsi="Segoe UI" w:cs="Segoe UI"/>
-          <w:sz w:val="18"/>
-          <w:szCs w:val="18"/>
-          <w:lang w:eastAsia="pt-BR"/>
-        </w:rPr>
-      </w:pPr>
-      <w:r>
-        <w:rPr>
-          <w:rFonts w:ascii="Calibri" w:eastAsia="Times New Roman" w:hAnsi="Calibri" w:cs="Calibri"/>
-          <w:lang w:eastAsia="pt-BR"/>
-        </w:rPr>
-        <w:t> </w:t>
-      </w:r>
-    </w:p>
-    <w:p>
-      <w:pPr>
-        <w:spacing w:after="0" w:line="240" w:lineRule="auto"/>
-        <w:textAlignment w:val="baseline"/>
-        <w:rPr>
-          <w:rFonts w:ascii="Segoe UI" w:eastAsia="Times New Roman" w:hAnsi="Segoe UI" w:cs="Segoe UI"/>
-          <w:sz w:val="18"/>
-          <w:szCs w:val="18"/>
-          <w:lang w:eastAsia="pt-BR"/>
-        </w:rPr>
-      </w:pPr>
-      <w:r>
-        <w:rPr>
-          <w:rFonts w:ascii="Calibri" w:eastAsia="Times New Roman" w:hAnsi="Calibri" w:cs="Calibri"/>
-          <w:sz w:val="18"/>
-          <w:szCs w:val="18"/>
-          <w:lang w:eastAsia="pt-BR"/>
-        </w:rPr>
-        <w:t> </w:t>
-      </w:r>
-    </w:p>
-    <w:p>
-      <w:pPr>
-        <w:pStyle w:val="Ttulo2"/>
-        <w:rPr>
-          <w:color w:val="auto"/>
-        </w:rPr>
-      </w:pPr>
-      <w:bookmarkStart w:id="23" w:name="_Toc125392314"/>
-      <w:r>
-        <w:rPr>
-          <w:color w:val="auto"/>
-        </w:rPr>
-        <w:t>5</w:t>
-      </w:r>
-      <w:r>
-        <w:rPr>
-          <w:color w:val="auto"/>
-        </w:rPr>
-        <w:t>.4 Diagrama</w:t>
-      </w:r>
-      <w:r>
-        <w:rPr>
-          <w:color w:val="auto"/>
-        </w:rPr>
-        <w:t xml:space="preserve"> do Banco de dados</w:t>
-      </w:r>
-      <w:bookmarkEnd w:id="23"/>
-    </w:p>
-    <w:p>
-      <w:r>
-        <w:t xml:space="preserve"> </w:t>
       </w:r>
     </w:p>
     <w:p>
@@ -13302,13 +13344,88 @@
           <w:color w:val="auto"/>
         </w:rPr>
       </w:pPr>
-      <w:bookmarkStart w:id="24" w:name="_Toc125392315"/>
+      <w:bookmarkStart w:id="22" w:name="_Toc125392315"/>
       <w:r>
         <w:rPr>
           <w:color w:val="auto"/>
         </w:rPr>
+        <w:lastRenderedPageBreak/>
         <w:t>MANUAL DO SISTEMA</w:t>
       </w:r>
+      <w:bookmarkEnd w:id="22"/>
+    </w:p>
+    <w:p>
+      <w:pPr>
+        <w:pStyle w:val="Ttulo2"/>
+        <w:rPr>
+          <w:color w:val="auto"/>
+        </w:rPr>
+      </w:pPr>
+      <w:bookmarkStart w:id="23" w:name="_Toc125392316"/>
+      <w:r>
+        <w:rPr>
+          <w:color w:val="auto"/>
+        </w:rPr>
+        <w:t>6</w:t>
+      </w:r>
+      <w:r>
+        <w:rPr>
+          <w:color w:val="auto"/>
+        </w:rPr>
+        <w:t xml:space="preserve">.1 </w:t>
+      </w:r>
+      <w:r>
+        <w:rPr>
+          <w:color w:val="auto"/>
+        </w:rPr>
+        <w:t xml:space="preserve">Tela de </w:t>
+      </w:r>
+      <w:r>
+        <w:rPr>
+          <w:color w:val="auto"/>
+        </w:rPr>
+        <w:t>L</w:t>
+      </w:r>
+      <w:r>
+        <w:rPr>
+          <w:color w:val="auto"/>
+        </w:rPr>
+        <w:t>ogin</w:t>
+      </w:r>
+      <w:bookmarkEnd w:id="23"/>
+    </w:p>
+    <w:p>
+      <w:pPr>
+        <w:pStyle w:val="Ttulo2"/>
+        <w:rPr>
+          <w:color w:val="auto"/>
+        </w:rPr>
+      </w:pPr>
+      <w:bookmarkStart w:id="24" w:name="_Toc125392317"/>
+      <w:r>
+        <w:rPr>
+          <w:color w:val="auto"/>
+        </w:rPr>
+        <w:t>6</w:t>
+      </w:r>
+      <w:r>
+        <w:rPr>
+          <w:color w:val="auto"/>
+        </w:rPr>
+        <w:t xml:space="preserve">.2 </w:t>
+      </w:r>
+      <w:r>
+        <w:rPr>
+          <w:color w:val="auto"/>
+        </w:rPr>
+        <w:t>Tela d</w:t>
+      </w:r>
+      <w:r>
+        <w:rPr>
+          <w:color w:val="auto"/>
+        </w:rPr>
+        <w:t>o Dashboard</w:t>
+      </w:r>
       <w:bookmarkEnd w:id="24"/>
     </w:p>
     <w:p>
@@ -13318,7 +13435,7 @@
           <w:color w:val="auto"/>
         </w:rPr>
       </w:pPr>
-      <w:bookmarkStart w:id="25" w:name="_Toc125392316"/>
+      <w:bookmarkStart w:id="25" w:name="_Toc125392318"/>
       <w:r>
         <w:rPr>
           <w:color w:val="auto"/>
@@ -13329,25 +13446,25 @@
         <w:rPr>
           <w:color w:val="auto"/>
         </w:rPr>
-        <w:t xml:space="preserve">.1 </w:t>
+        <w:t xml:space="preserve">.3 </w:t>
       </w:r>
       <w:r>
         <w:rPr>
           <w:color w:val="auto"/>
         </w:rPr>
-        <w:t xml:space="preserve">Tela de </w:t>
+        <w:t>Tela d</w:t>
       </w:r>
       <w:r>
         <w:rPr>
           <w:color w:val="auto"/>
         </w:rPr>
-        <w:t>L</w:t>
+        <w:t>o C</w:t>
       </w:r>
       <w:r>
         <w:rPr>
           <w:color w:val="auto"/>
         </w:rPr>
-        <w:t>ogin</w:t>
+        <w:t>aixa</w:t>
       </w:r>
       <w:bookmarkEnd w:id="25"/>
     </w:p>
@@ -13358,7 +13475,7 @@
           <w:color w:val="auto"/>
         </w:rPr>
       </w:pPr>
-      <w:bookmarkStart w:id="26" w:name="_Toc125392317"/>
+      <w:bookmarkStart w:id="26" w:name="_Toc125392319"/>
       <w:r>
         <w:rPr>
           <w:color w:val="auto"/>
@@ -13369,21 +13486,43 @@
         <w:rPr>
           <w:color w:val="auto"/>
         </w:rPr>
-        <w:t xml:space="preserve">.2 </w:t>
+        <w:t xml:space="preserve">.4 </w:t>
       </w:r>
       <w:r>
         <w:rPr>
           <w:color w:val="auto"/>
         </w:rPr>
-        <w:t>Tela d</w:t>
-      </w:r>
-      <w:r>
+        <w:t>Tela de Produtos</w:t>
+      </w:r>
+      <w:bookmarkEnd w:id="26"/>
+    </w:p>
+    <w:p>
+      <w:pPr>
+        <w:pStyle w:val="Ttulo2"/>
         <w:rPr>
           <w:color w:val="auto"/>
         </w:rPr>
-        <w:t>o Dashboard</w:t>
-      </w:r>
-      <w:bookmarkEnd w:id="26"/>
+      </w:pPr>
+      <w:bookmarkStart w:id="27" w:name="_Toc125392320"/>
+      <w:r>
+        <w:rPr>
+          <w:color w:val="auto"/>
+        </w:rPr>
+        <w:t>6</w:t>
+      </w:r>
+      <w:r>
+        <w:rPr>
+          <w:color w:val="auto"/>
+        </w:rPr>
+        <w:t xml:space="preserve">.5 </w:t>
+      </w:r>
+      <w:r>
+        <w:rPr>
+          <w:color w:val="auto"/>
+        </w:rPr>
+        <w:t>Tela de Consoles</w:t>
+      </w:r>
+      <w:bookmarkEnd w:id="27"/>
     </w:p>
     <w:p>
       <w:pPr>
@@ -13392,7 +13531,7 @@
           <w:color w:val="auto"/>
         </w:rPr>
       </w:pPr>
-      <w:bookmarkStart w:id="27" w:name="_Toc125392318"/>
+      <w:bookmarkStart w:id="28" w:name="_Toc125392321"/>
       <w:r>
         <w:rPr>
           <w:color w:val="auto"/>
@@ -13403,27 +13542,43 @@
         <w:rPr>
           <w:color w:val="auto"/>
         </w:rPr>
-        <w:t xml:space="preserve">.3 </w:t>
+        <w:t xml:space="preserve">.6 </w:t>
       </w:r>
       <w:r>
         <w:rPr>
           <w:color w:val="auto"/>
         </w:rPr>
-        <w:t>Tela d</w:t>
-      </w:r>
-      <w:r>
+        <w:t>Tela de Clientes</w:t>
+      </w:r>
+      <w:bookmarkEnd w:id="28"/>
+    </w:p>
+    <w:p>
+      <w:pPr>
+        <w:pStyle w:val="Ttulo2"/>
         <w:rPr>
           <w:color w:val="auto"/>
         </w:rPr>
-        <w:t>o C</w:t>
-      </w:r>
+      </w:pPr>
+      <w:bookmarkStart w:id="29" w:name="_Toc125392322"/>
       <w:r>
         <w:rPr>
           <w:color w:val="auto"/>
         </w:rPr>
-        <w:t>aixa</w:t>
-      </w:r>
-      <w:bookmarkEnd w:id="27"/>
+        <w:t>6</w:t>
+      </w:r>
+      <w:r>
+        <w:rPr>
+          <w:color w:val="auto"/>
+        </w:rPr>
+        <w:t xml:space="preserve">.7 </w:t>
+      </w:r>
+      <w:r>
+        <w:rPr>
+          <w:color w:val="auto"/>
+        </w:rPr>
+        <w:t>Tela de Funcionários</w:t>
+      </w:r>
+      <w:bookmarkEnd w:id="29"/>
     </w:p>
     <w:p>
       <w:pPr>
@@ -13432,7 +13587,7 @@
           <w:color w:val="auto"/>
         </w:rPr>
       </w:pPr>
-      <w:bookmarkStart w:id="28" w:name="_Toc125392319"/>
+      <w:bookmarkStart w:id="30" w:name="_Toc125392323"/>
       <w:r>
         <w:rPr>
           <w:color w:val="auto"/>
@@ -13443,127 +13598,15 @@
         <w:rPr>
           <w:color w:val="auto"/>
         </w:rPr>
-        <w:t xml:space="preserve">.4 </w:t>
+        <w:t xml:space="preserve">.8 </w:t>
       </w:r>
       <w:r>
         <w:rPr>
           <w:color w:val="auto"/>
         </w:rPr>
-        <w:t>Tela de Produtos</w:t>
-      </w:r>
-      <w:bookmarkEnd w:id="28"/>
-    </w:p>
-    <w:p>
-      <w:pPr>
-        <w:pStyle w:val="Ttulo2"/>
-        <w:rPr>
-          <w:color w:val="auto"/>
-        </w:rPr>
-      </w:pPr>
-      <w:bookmarkStart w:id="29" w:name="_Toc125392320"/>
-      <w:r>
-        <w:rPr>
-          <w:color w:val="auto"/>
-        </w:rPr>
-        <w:t>6</w:t>
-      </w:r>
-      <w:r>
-        <w:rPr>
-          <w:color w:val="auto"/>
-        </w:rPr>
-        <w:t xml:space="preserve">.5 </w:t>
-      </w:r>
-      <w:r>
-        <w:rPr>
-          <w:color w:val="auto"/>
-        </w:rPr>
-        <w:t>Tela de Consoles</w:t>
-      </w:r>
-      <w:bookmarkEnd w:id="29"/>
-    </w:p>
-    <w:p>
-      <w:pPr>
-        <w:pStyle w:val="Ttulo2"/>
-        <w:rPr>
-          <w:color w:val="auto"/>
-        </w:rPr>
-      </w:pPr>
-      <w:bookmarkStart w:id="30" w:name="_Toc125392321"/>
-      <w:r>
-        <w:rPr>
-          <w:color w:val="auto"/>
-        </w:rPr>
-        <w:t>6</w:t>
-      </w:r>
-      <w:r>
-        <w:rPr>
-          <w:color w:val="auto"/>
-        </w:rPr>
-        <w:t xml:space="preserve">.6 </w:t>
-      </w:r>
-      <w:r>
-        <w:rPr>
-          <w:color w:val="auto"/>
-        </w:rPr>
-        <w:t>Tela de Clientes</w:t>
+        <w:t>Tela de Configuração</w:t>
       </w:r>
       <w:bookmarkEnd w:id="30"/>
-    </w:p>
-    <w:p>
-      <w:pPr>
-        <w:pStyle w:val="Ttulo2"/>
-        <w:rPr>
-          <w:color w:val="auto"/>
-        </w:rPr>
-      </w:pPr>
-      <w:bookmarkStart w:id="31" w:name="_Toc125392322"/>
-      <w:r>
-        <w:rPr>
-          <w:color w:val="auto"/>
-        </w:rPr>
-        <w:t>6</w:t>
-      </w:r>
-      <w:r>
-        <w:rPr>
-          <w:color w:val="auto"/>
-        </w:rPr>
-        <w:t xml:space="preserve">.7 </w:t>
-      </w:r>
-      <w:r>
-        <w:rPr>
-          <w:color w:val="auto"/>
-        </w:rPr>
-        <w:t>Tela de Funcionários</w:t>
-      </w:r>
-      <w:bookmarkEnd w:id="31"/>
-    </w:p>
-    <w:p>
-      <w:pPr>
-        <w:pStyle w:val="Ttulo2"/>
-        <w:rPr>
-          <w:color w:val="auto"/>
-        </w:rPr>
-      </w:pPr>
-      <w:bookmarkStart w:id="32" w:name="_Toc125392323"/>
-      <w:r>
-        <w:rPr>
-          <w:color w:val="auto"/>
-        </w:rPr>
-        <w:t>6</w:t>
-      </w:r>
-      <w:r>
-        <w:rPr>
-          <w:color w:val="auto"/>
-        </w:rPr>
-        <w:t xml:space="preserve">.8 </w:t>
-      </w:r>
-      <w:r>
-        <w:rPr>
-          <w:color w:val="auto"/>
-        </w:rPr>
-        <w:t>Tela de Configuração</w:t>
-      </w:r>
-      <w:bookmarkEnd w:id="32"/>
     </w:p>
     <w:p>
       <w:pPr>
@@ -13576,14 +13619,14 @@
           <w:color w:val="auto"/>
         </w:rPr>
       </w:pPr>
-      <w:bookmarkStart w:id="33" w:name="_Toc125392324"/>
+      <w:bookmarkStart w:id="31" w:name="_Toc125392324"/>
       <w:r>
         <w:rPr>
           <w:color w:val="auto"/>
         </w:rPr>
         <w:t>CONCLUSÃO</w:t>
       </w:r>
-      <w:bookmarkEnd w:id="33"/>
+      <w:bookmarkEnd w:id="31"/>
     </w:p>
     <w:p>
       <w:pPr>
@@ -13596,14 +13639,14 @@
           <w:color w:val="auto"/>
         </w:rPr>
       </w:pPr>
-      <w:bookmarkStart w:id="34" w:name="_Toc125392325"/>
+      <w:bookmarkStart w:id="32" w:name="_Toc125392325"/>
       <w:r>
         <w:rPr>
           <w:color w:val="auto"/>
         </w:rPr>
         <w:t>REFERÊNCIAS</w:t>
       </w:r>
-      <w:bookmarkEnd w:id="34"/>
+      <w:bookmarkEnd w:id="32"/>
     </w:p>
     <w:p>
       <w:pPr>
@@ -13632,29 +13675,7 @@
           <w:sz w:val="22"/>
           <w:szCs w:val="22"/>
         </w:rPr>
-        <w:t>O que é arquitetura de três camadas (</w:t>
-      </w:r>
-      <w:proofErr w:type="spellStart"/>
-      <w:r>
-        <w:rPr>
-          <w:rStyle w:val="Forte"/>
-          <w:rFonts w:ascii="Arial" w:hAnsi="Arial" w:cs="Arial"/>
-          <w:color w:val="000000"/>
-          <w:sz w:val="22"/>
-          <w:szCs w:val="22"/>
-        </w:rPr>
-        <w:t>tiers</w:t>
-      </w:r>
-      <w:proofErr w:type="spellEnd"/>
-      <w:r>
-        <w:rPr>
-          <w:rStyle w:val="Forte"/>
-          <w:rFonts w:ascii="Arial" w:hAnsi="Arial" w:cs="Arial"/>
-          <w:color w:val="000000"/>
-          <w:sz w:val="22"/>
-          <w:szCs w:val="22"/>
-        </w:rPr>
-        <w:t>)</w:t>
+        <w:t>O que é arquitetura de três camadas (tiers)</w:t>
       </w:r>
       <w:r>
         <w:rPr>
@@ -13745,71 +13766,57 @@
           <w:sz w:val="22"/>
           <w:szCs w:val="22"/>
         </w:rPr>
-        <w:t xml:space="preserve">Enterprise Java </w:t>
-      </w:r>
-      <w:proofErr w:type="spellStart"/>
-      <w:r>
-        <w:rPr>
-          <w:rFonts w:ascii="Arial" w:hAnsi="Arial" w:cs="Arial"/>
-          <w:i/>
-          <w:iCs/>
+        <w:t>Enterprise Java Programming with IBM Websphere</w:t>
+      </w:r>
+      <w:r>
+        <w:rPr>
+          <w:rFonts w:ascii="Arial" w:hAnsi="Arial" w:cs="Arial"/>
           <w:sz w:val="22"/>
           <w:szCs w:val="22"/>
         </w:rPr>
-        <w:t>Programming</w:t>
-      </w:r>
-      <w:proofErr w:type="spellEnd"/>
-      <w:r>
-        <w:rPr>
-          <w:rFonts w:ascii="Arial" w:hAnsi="Arial" w:cs="Arial"/>
-          <w:i/>
-          <w:iCs/>
+        <w:t>. Addison-Wesley, 2001.</w:t>
+      </w:r>
+    </w:p>
+    <w:p>
+      <w:pPr>
+        <w:pStyle w:val="NormalWeb"/>
+        <w:rPr>
+          <w:rFonts w:ascii="Arial" w:hAnsi="Arial" w:cs="Arial"/>
           <w:sz w:val="22"/>
           <w:szCs w:val="22"/>
         </w:rPr>
-        <w:t xml:space="preserve"> </w:t>
-      </w:r>
-      <w:proofErr w:type="spellStart"/>
-      <w:r>
-        <w:rPr>
-          <w:rFonts w:ascii="Arial" w:hAnsi="Arial" w:cs="Arial"/>
-          <w:i/>
-          <w:iCs/>
+      </w:pPr>
+      <w:r>
+        <w:rPr>
+          <w:rFonts w:ascii="Arial" w:hAnsi="Arial" w:cs="Arial"/>
           <w:sz w:val="22"/>
           <w:szCs w:val="22"/>
         </w:rPr>
-        <w:t>with</w:t>
-      </w:r>
-      <w:proofErr w:type="spellEnd"/>
-      <w:r>
-        <w:rPr>
-          <w:rFonts w:ascii="Arial" w:hAnsi="Arial" w:cs="Arial"/>
-          <w:i/>
-          <w:iCs/>
+        <w:t>FOWLER</w:t>
+      </w:r>
+      <w:r>
+        <w:rPr>
+          <w:rFonts w:ascii="Arial" w:hAnsi="Arial" w:cs="Arial"/>
           <w:sz w:val="22"/>
           <w:szCs w:val="22"/>
         </w:rPr>
-        <w:t xml:space="preserve"> IBM </w:t>
-      </w:r>
-      <w:proofErr w:type="spellStart"/>
-      <w:r>
-        <w:rPr>
-          <w:rFonts w:ascii="Arial" w:hAnsi="Arial" w:cs="Arial"/>
-          <w:i/>
-          <w:iCs/>
+        <w:t>, M</w:t>
+      </w:r>
+      <w:r>
+        <w:rPr>
+          <w:rFonts w:ascii="Arial" w:hAnsi="Arial" w:cs="Arial"/>
           <w:sz w:val="22"/>
           <w:szCs w:val="22"/>
         </w:rPr>
-        <w:t>Websphere</w:t>
-      </w:r>
-      <w:proofErr w:type="spellEnd"/>
+        <w:t>artin</w:t>
+      </w:r>
       <w:r>
         <w:rPr>
           <w:rFonts w:ascii="Arial" w:hAnsi="Arial" w:cs="Arial"/>
           <w:sz w:val="22"/>
           <w:szCs w:val="22"/>
         </w:rPr>
-        <w:t>. Addison-Wesley, 2001.</w:t>
+        <w:t>. (2006) Padrões de Arquitetura de Aplicações Corporativas. Bookman, São Paulo.</w:t>
       </w:r>
     </w:p>
     <w:p>
@@ -13827,49 +13834,6 @@
           <w:sz w:val="22"/>
           <w:szCs w:val="22"/>
         </w:rPr>
-        <w:t>FOWLER</w:t>
-      </w:r>
-      <w:r>
-        <w:rPr>
-          <w:rFonts w:ascii="Arial" w:hAnsi="Arial" w:cs="Arial"/>
-          <w:sz w:val="22"/>
-          <w:szCs w:val="22"/>
-        </w:rPr>
-        <w:t>, M</w:t>
-      </w:r>
-      <w:r>
-        <w:rPr>
-          <w:rFonts w:ascii="Arial" w:hAnsi="Arial" w:cs="Arial"/>
-          <w:sz w:val="22"/>
-          <w:szCs w:val="22"/>
-        </w:rPr>
-        <w:t>artin</w:t>
-      </w:r>
-      <w:r>
-        <w:rPr>
-          <w:rFonts w:ascii="Arial" w:hAnsi="Arial" w:cs="Arial"/>
-          <w:sz w:val="22"/>
-          <w:szCs w:val="22"/>
-        </w:rPr>
-        <w:t>. (2006) Padrões de Arquitetura de Aplicações Corporativas. Bookman, São Paulo.</w:t>
-      </w:r>
-    </w:p>
-    <w:p>
-      <w:pPr>
-        <w:pStyle w:val="NormalWeb"/>
-        <w:rPr>
-          <w:rFonts w:ascii="Arial" w:hAnsi="Arial" w:cs="Arial"/>
-          <w:sz w:val="22"/>
-          <w:szCs w:val="22"/>
-        </w:rPr>
-      </w:pPr>
-      <w:r>
-        <w:rPr>
-          <w:rFonts w:ascii="Arial" w:hAnsi="Arial" w:cs="Arial"/>
-          <w:sz w:val="22"/>
-          <w:szCs w:val="22"/>
-        </w:rPr>
-        <w:lastRenderedPageBreak/>
         <w:t xml:space="preserve">ARAÚJO, </w:t>
       </w:r>
       <w:r>
@@ -13955,113 +13919,13 @@
         </w:rPr>
         <w:t xml:space="preserve"> </w:t>
       </w:r>
-      <w:proofErr w:type="spellStart"/>
       <w:r>
         <w:rPr>
           <w:rFonts w:ascii="Arial" w:hAnsi="Arial" w:cs="Arial"/>
           <w:sz w:val="22"/>
           <w:szCs w:val="22"/>
         </w:rPr>
-        <w:t>Applications</w:t>
-      </w:r>
-      <w:proofErr w:type="spellEnd"/>
-      <w:r>
-        <w:rPr>
-          <w:rFonts w:ascii="Arial" w:hAnsi="Arial" w:cs="Arial"/>
-          <w:sz w:val="22"/>
-          <w:szCs w:val="22"/>
-        </w:rPr>
-        <w:t xml:space="preserve"> </w:t>
-      </w:r>
-      <w:proofErr w:type="spellStart"/>
-      <w:r>
-        <w:rPr>
-          <w:rFonts w:ascii="Arial" w:hAnsi="Arial" w:cs="Arial"/>
-          <w:sz w:val="22"/>
-          <w:szCs w:val="22"/>
-        </w:rPr>
-        <w:t>Programming</w:t>
-      </w:r>
-      <w:proofErr w:type="spellEnd"/>
-      <w:r>
-        <w:rPr>
-          <w:rFonts w:ascii="Arial" w:hAnsi="Arial" w:cs="Arial"/>
-          <w:sz w:val="22"/>
-          <w:szCs w:val="22"/>
-        </w:rPr>
-        <w:t xml:space="preserve"> in Smalltalk-80(TM): </w:t>
-      </w:r>
-      <w:proofErr w:type="spellStart"/>
-      <w:r>
-        <w:rPr>
-          <w:rFonts w:ascii="Arial" w:hAnsi="Arial" w:cs="Arial"/>
-          <w:sz w:val="22"/>
-          <w:szCs w:val="22"/>
-        </w:rPr>
-        <w:t>How</w:t>
-      </w:r>
-      <w:proofErr w:type="spellEnd"/>
-      <w:r>
-        <w:rPr>
-          <w:rFonts w:ascii="Arial" w:hAnsi="Arial" w:cs="Arial"/>
-          <w:sz w:val="22"/>
-          <w:szCs w:val="22"/>
-        </w:rPr>
-        <w:t xml:space="preserve"> </w:t>
-      </w:r>
-      <w:proofErr w:type="spellStart"/>
-      <w:r>
-        <w:rPr>
-          <w:rFonts w:ascii="Arial" w:hAnsi="Arial" w:cs="Arial"/>
-          <w:sz w:val="22"/>
-          <w:szCs w:val="22"/>
-        </w:rPr>
-        <w:t>to</w:t>
-      </w:r>
-      <w:proofErr w:type="spellEnd"/>
-      <w:r>
-        <w:rPr>
-          <w:rFonts w:ascii="Arial" w:hAnsi="Arial" w:cs="Arial"/>
-          <w:sz w:val="22"/>
-          <w:szCs w:val="22"/>
-        </w:rPr>
-        <w:t xml:space="preserve"> use Model-</w:t>
-      </w:r>
-      <w:proofErr w:type="spellStart"/>
-      <w:r>
-        <w:rPr>
-          <w:rFonts w:ascii="Arial" w:hAnsi="Arial" w:cs="Arial"/>
-          <w:sz w:val="22"/>
-          <w:szCs w:val="22"/>
-        </w:rPr>
-        <w:t>View</w:t>
-      </w:r>
-      <w:proofErr w:type="spellEnd"/>
-      <w:r>
-        <w:rPr>
-          <w:rFonts w:ascii="Arial" w:hAnsi="Arial" w:cs="Arial"/>
-          <w:sz w:val="22"/>
-          <w:szCs w:val="22"/>
-        </w:rPr>
-        <w:t>-</w:t>
-      </w:r>
-      <w:proofErr w:type="spellStart"/>
-      <w:r>
-        <w:rPr>
-          <w:rFonts w:ascii="Arial" w:hAnsi="Arial" w:cs="Arial"/>
-          <w:sz w:val="22"/>
-          <w:szCs w:val="22"/>
-        </w:rPr>
-        <w:t>Controller</w:t>
-      </w:r>
-      <w:proofErr w:type="spellEnd"/>
-      <w:r>
-        <w:rPr>
-          <w:rFonts w:ascii="Arial" w:hAnsi="Arial" w:cs="Arial"/>
-          <w:sz w:val="22"/>
-          <w:szCs w:val="22"/>
-        </w:rPr>
-        <w:t xml:space="preserve"> (MVC)</w:t>
+        <w:t>Applications Programming in Smalltalk-80(TM): How to use Model-View-Controller (MVC)</w:t>
       </w:r>
       <w:r>
         <w:rPr>
@@ -14194,29 +14058,33 @@
           <w:sz w:val="22"/>
           <w:szCs w:val="22"/>
         </w:rPr>
-        <w:t>. Disponível em: &lt;https://learn.microsoft.com/</w:t>
-      </w:r>
-      <w:proofErr w:type="spellStart"/>
-      <w:r>
+        <w:t>. Disponível em: &lt;https://learn.microsoft.com/pt-br/ef/core/&gt;.</w:t>
+      </w:r>
+    </w:p>
+    <w:p>
+      <w:pPr>
+        <w:pStyle w:val="NormalWeb"/>
+        <w:spacing w:before="0" w:beforeAutospacing="0" w:after="0" w:afterAutospacing="0" w:line="360" w:lineRule="atLeast"/>
+        <w:jc w:val="both"/>
         <w:rPr>
           <w:rFonts w:ascii="Arial" w:hAnsi="Arial" w:cs="Arial"/>
           <w:color w:val="000000"/>
           <w:sz w:val="22"/>
           <w:szCs w:val="22"/>
         </w:rPr>
-        <w:t>pt-br</w:t>
-      </w:r>
-      <w:proofErr w:type="spellEnd"/>
-      <w:r>
+      </w:pPr>
+    </w:p>
+    <w:p>
+      <w:pPr>
+        <w:pStyle w:val="NormalWeb"/>
+        <w:spacing w:before="0" w:beforeAutospacing="0" w:after="0" w:afterAutospacing="0" w:line="360" w:lineRule="atLeast"/>
         <w:rPr>
           <w:rFonts w:ascii="Arial" w:hAnsi="Arial" w:cs="Arial"/>
           <w:color w:val="000000"/>
           <w:sz w:val="22"/>
           <w:szCs w:val="22"/>
         </w:rPr>
-        <w:t>/</w:t>
-      </w:r>
-      <w:proofErr w:type="spellStart"/>
+      </w:pPr>
       <w:r>
         <w:rPr>
           <w:rFonts w:ascii="Arial" w:hAnsi="Arial" w:cs="Arial"/>
@@ -14224,39 +14092,33 @@
           <w:sz w:val="22"/>
           <w:szCs w:val="22"/>
         </w:rPr>
-        <w:t>ef</w:t>
-      </w:r>
-      <w:proofErr w:type="spellEnd"/>
-      <w:r>
-        <w:rPr>
+        <w:t>VALENTE, M. T. </w:t>
+      </w:r>
+      <w:r>
+        <w:rPr>
+          <w:rStyle w:val="Forte"/>
           <w:rFonts w:ascii="Arial" w:hAnsi="Arial" w:cs="Arial"/>
           <w:color w:val="000000"/>
           <w:sz w:val="22"/>
           <w:szCs w:val="22"/>
         </w:rPr>
-        <w:t>/core/&gt;.</w:t>
-      </w:r>
-    </w:p>
-    <w:p>
-      <w:pPr>
-        <w:pStyle w:val="NormalWeb"/>
-        <w:spacing w:before="0" w:beforeAutospacing="0" w:after="0" w:afterAutospacing="0" w:line="360" w:lineRule="atLeast"/>
-        <w:jc w:val="both"/>
+        <w:t>Cap. 3: Requisitos – Engenharia de Software Moderna</w:t>
+      </w:r>
+      <w:r>
         <w:rPr>
           <w:rFonts w:ascii="Arial" w:hAnsi="Arial" w:cs="Arial"/>
           <w:color w:val="000000"/>
           <w:sz w:val="22"/>
           <w:szCs w:val="22"/>
         </w:rPr>
-      </w:pPr>
+        <w:t>. Disponível em: &lt;https://engsoftmoderna.info/cap3.html&gt;.</w:t>
+      </w:r>
     </w:p>
     <w:p>
       <w:pPr>
         <w:pStyle w:val="NormalWeb"/>
-        <w:spacing w:before="0" w:beforeAutospacing="0" w:after="0" w:afterAutospacing="0" w:line="360" w:lineRule="atLeast"/>
-        <w:rPr>
-          <w:rFonts w:ascii="Arial" w:hAnsi="Arial" w:cs="Arial"/>
-          <w:color w:val="000000"/>
+        <w:rPr>
+          <w:rFonts w:ascii="Arial" w:hAnsi="Arial" w:cs="Arial"/>
           <w:sz w:val="22"/>
           <w:szCs w:val="22"/>
         </w:rPr>
@@ -14264,66 +14126,10 @@
       <w:r>
         <w:rPr>
           <w:rFonts w:ascii="Arial" w:hAnsi="Arial" w:cs="Arial"/>
-          <w:color w:val="000000"/>
           <w:sz w:val="22"/>
           <w:szCs w:val="22"/>
         </w:rPr>
-        <w:t>VALENTE, M. T. </w:t>
-      </w:r>
-      <w:r>
-        <w:rPr>
-          <w:rStyle w:val="Forte"/>
-          <w:rFonts w:ascii="Arial" w:hAnsi="Arial" w:cs="Arial"/>
-          <w:color w:val="000000"/>
-          <w:sz w:val="22"/>
-          <w:szCs w:val="22"/>
-        </w:rPr>
-        <w:t>Cap. 3: Requisitos – Engenharia de Software Moderna</w:t>
-      </w:r>
-      <w:r>
-        <w:rPr>
-          <w:rFonts w:ascii="Arial" w:hAnsi="Arial" w:cs="Arial"/>
-          <w:color w:val="000000"/>
-          <w:sz w:val="22"/>
-          <w:szCs w:val="22"/>
-        </w:rPr>
-        <w:t>. Disponível em: &lt;https://engsoftmoderna.info/cap3.html&gt;.</w:t>
-      </w:r>
-    </w:p>
-    <w:p>
-      <w:pPr>
-        <w:pStyle w:val="NormalWeb"/>
-        <w:rPr>
-          <w:rFonts w:ascii="Arial" w:hAnsi="Arial" w:cs="Arial"/>
-          <w:sz w:val="22"/>
-          <w:szCs w:val="22"/>
-        </w:rPr>
-      </w:pPr>
-      <w:r>
-        <w:rPr>
-          <w:rFonts w:ascii="Arial" w:hAnsi="Arial" w:cs="Arial"/>
-          <w:sz w:val="22"/>
-          <w:szCs w:val="22"/>
-        </w:rPr>
-        <w:t xml:space="preserve">FREEMAN, Eric; FREEMAN, Elisabeth. Use a cabeça! padrões de projeto: Design </w:t>
-      </w:r>
-      <w:proofErr w:type="spellStart"/>
-      <w:r>
-        <w:rPr>
-          <w:rFonts w:ascii="Arial" w:hAnsi="Arial" w:cs="Arial"/>
-          <w:sz w:val="22"/>
-          <w:szCs w:val="22"/>
-        </w:rPr>
-        <w:t>Patterns</w:t>
-      </w:r>
-      <w:proofErr w:type="spellEnd"/>
-      <w:r>
-        <w:rPr>
-          <w:rFonts w:ascii="Arial" w:hAnsi="Arial" w:cs="Arial"/>
-          <w:sz w:val="22"/>
-          <w:szCs w:val="22"/>
-        </w:rPr>
-        <w:t>. 2. ed. São Paulo: Alta Books, 2007.</w:t>
+        <w:t>FREEMAN, Eric; FREEMAN, Elisabeth. Use a cabeça! padrões de projeto: Design Patterns. 2. ed. São Paulo: Alta Books, 2007.</w:t>
       </w:r>
     </w:p>
     <w:sectPr>
@@ -15793,6 +15599,119 @@
     </w:lvl>
   </w:abstractNum>
   <w:abstractNum w:abstractNumId="10" w15:restartNumberingAfterBreak="0">
+    <w:nsid w:val="306668E1"/>
+    <w:multiLevelType w:val="hybridMultilevel"/>
+    <w:tmpl w:val="B7C0E758"/>
+    <w:lvl w:ilvl="0" w:tplc="04160001">
+      <w:start w:val="1"/>
+      <w:numFmt w:val="bullet"/>
+      <w:lvlText w:val=""/>
+      <w:lvlJc w:val="left"/>
+      <w:pPr>
+        <w:ind w:left="1428" w:hanging="360"/>
+      </w:pPr>
+      <w:rPr>
+        <w:rFonts w:ascii="Symbol" w:hAnsi="Symbol" w:hint="default"/>
+      </w:rPr>
+    </w:lvl>
+    <w:lvl w:ilvl="1" w:tplc="04160003" w:tentative="1">
+      <w:start w:val="1"/>
+      <w:numFmt w:val="bullet"/>
+      <w:lvlText w:val="o"/>
+      <w:lvlJc w:val="left"/>
+      <w:pPr>
+        <w:ind w:left="2148" w:hanging="360"/>
+      </w:pPr>
+      <w:rPr>
+        <w:rFonts w:ascii="Courier New" w:hAnsi="Courier New" w:cs="Courier New" w:hint="default"/>
+      </w:rPr>
+    </w:lvl>
+    <w:lvl w:ilvl="2" w:tplc="04160005" w:tentative="1">
+      <w:start w:val="1"/>
+      <w:numFmt w:val="bullet"/>
+      <w:lvlText w:val=""/>
+      <w:lvlJc w:val="left"/>
+      <w:pPr>
+        <w:ind w:left="2868" w:hanging="360"/>
+      </w:pPr>
+      <w:rPr>
+        <w:rFonts w:ascii="Wingdings" w:hAnsi="Wingdings" w:hint="default"/>
+      </w:rPr>
+    </w:lvl>
+    <w:lvl w:ilvl="3" w:tplc="04160001" w:tentative="1">
+      <w:start w:val="1"/>
+      <w:numFmt w:val="bullet"/>
+      <w:lvlText w:val=""/>
+      <w:lvlJc w:val="left"/>
+      <w:pPr>
+        <w:ind w:left="3588" w:hanging="360"/>
+      </w:pPr>
+      <w:rPr>
+        <w:rFonts w:ascii="Symbol" w:hAnsi="Symbol" w:hint="default"/>
+      </w:rPr>
+    </w:lvl>
+    <w:lvl w:ilvl="4" w:tplc="04160003" w:tentative="1">
+      <w:start w:val="1"/>
+      <w:numFmt w:val="bullet"/>
+      <w:lvlText w:val="o"/>
+      <w:lvlJc w:val="left"/>
+      <w:pPr>
+        <w:ind w:left="4308" w:hanging="360"/>
+      </w:pPr>
+      <w:rPr>
+        <w:rFonts w:ascii="Courier New" w:hAnsi="Courier New" w:cs="Courier New" w:hint="default"/>
+      </w:rPr>
+    </w:lvl>
+    <w:lvl w:ilvl="5" w:tplc="04160005" w:tentative="1">
+      <w:start w:val="1"/>
+      <w:numFmt w:val="bullet"/>
+      <w:lvlText w:val=""/>
+      <w:lvlJc w:val="left"/>
+      <w:pPr>
+        <w:ind w:left="5028" w:hanging="360"/>
+      </w:pPr>
+      <w:rPr>
+        <w:rFonts w:ascii="Wingdings" w:hAnsi="Wingdings" w:hint="default"/>
+      </w:rPr>
+    </w:lvl>
+    <w:lvl w:ilvl="6" w:tplc="04160001" w:tentative="1">
+      <w:start w:val="1"/>
+      <w:numFmt w:val="bullet"/>
+      <w:lvlText w:val=""/>
+      <w:lvlJc w:val="left"/>
+      <w:pPr>
+        <w:ind w:left="5748" w:hanging="360"/>
+      </w:pPr>
+      <w:rPr>
+        <w:rFonts w:ascii="Symbol" w:hAnsi="Symbol" w:hint="default"/>
+      </w:rPr>
+    </w:lvl>
+    <w:lvl w:ilvl="7" w:tplc="04160003" w:tentative="1">
+      <w:start w:val="1"/>
+      <w:numFmt w:val="bullet"/>
+      <w:lvlText w:val="o"/>
+      <w:lvlJc w:val="left"/>
+      <w:pPr>
+        <w:ind w:left="6468" w:hanging="360"/>
+      </w:pPr>
+      <w:rPr>
+        <w:rFonts w:ascii="Courier New" w:hAnsi="Courier New" w:cs="Courier New" w:hint="default"/>
+      </w:rPr>
+    </w:lvl>
+    <w:lvl w:ilvl="8" w:tplc="04160005" w:tentative="1">
+      <w:start w:val="1"/>
+      <w:numFmt w:val="bullet"/>
+      <w:lvlText w:val=""/>
+      <w:lvlJc w:val="left"/>
+      <w:pPr>
+        <w:ind w:left="7188" w:hanging="360"/>
+      </w:pPr>
+      <w:rPr>
+        <w:rFonts w:ascii="Wingdings" w:hAnsi="Wingdings" w:hint="default"/>
+      </w:rPr>
+    </w:lvl>
+  </w:abstractNum>
+  <w:abstractNum w:abstractNumId="11" w15:restartNumberingAfterBreak="0">
     <w:nsid w:val="36313BD2"/>
     <w:multiLevelType w:val="multilevel"/>
     <w:tmpl w:val="2A0450CC"/>
@@ -15941,7 +15860,7 @@
       </w:rPr>
     </w:lvl>
   </w:abstractNum>
-  <w:abstractNum w:abstractNumId="11" w15:restartNumberingAfterBreak="0">
+  <w:abstractNum w:abstractNumId="12" w15:restartNumberingAfterBreak="0">
     <w:nsid w:val="45905F00"/>
     <w:multiLevelType w:val="hybridMultilevel"/>
     <w:tmpl w:val="348072F6"/>
@@ -16054,7 +15973,7 @@
       </w:rPr>
     </w:lvl>
   </w:abstractNum>
-  <w:abstractNum w:abstractNumId="12" w15:restartNumberingAfterBreak="0">
+  <w:abstractNum w:abstractNumId="13" w15:restartNumberingAfterBreak="0">
     <w:nsid w:val="51ED41FE"/>
     <w:multiLevelType w:val="multilevel"/>
     <w:tmpl w:val="E4A4E8C6"/>
@@ -16203,7 +16122,7 @@
       </w:rPr>
     </w:lvl>
   </w:abstractNum>
-  <w:abstractNum w:abstractNumId="13" w15:restartNumberingAfterBreak="0">
+  <w:abstractNum w:abstractNumId="14" w15:restartNumberingAfterBreak="0">
     <w:nsid w:val="55B13776"/>
     <w:multiLevelType w:val="multilevel"/>
     <w:tmpl w:val="AFF25998"/>
@@ -16316,7 +16235,7 @@
       </w:rPr>
     </w:lvl>
   </w:abstractNum>
-  <w:abstractNum w:abstractNumId="14" w15:restartNumberingAfterBreak="0">
+  <w:abstractNum w:abstractNumId="15" w15:restartNumberingAfterBreak="0">
     <w:nsid w:val="57440CA4"/>
     <w:multiLevelType w:val="multilevel"/>
     <w:tmpl w:val="5D3EAE7E"/>
@@ -16465,7 +16384,7 @@
       </w:rPr>
     </w:lvl>
   </w:abstractNum>
-  <w:abstractNum w:abstractNumId="15" w15:restartNumberingAfterBreak="0">
+  <w:abstractNum w:abstractNumId="16" w15:restartNumberingAfterBreak="0">
     <w:nsid w:val="5826644D"/>
     <w:multiLevelType w:val="hybridMultilevel"/>
     <w:tmpl w:val="50B22084"/>
@@ -16551,7 +16470,7 @@
       </w:pPr>
     </w:lvl>
   </w:abstractNum>
-  <w:abstractNum w:abstractNumId="16" w15:restartNumberingAfterBreak="0">
+  <w:abstractNum w:abstractNumId="17" w15:restartNumberingAfterBreak="0">
     <w:nsid w:val="5FDF3784"/>
     <w:multiLevelType w:val="multilevel"/>
     <w:tmpl w:val="165A00E8"/>
@@ -16700,7 +16619,7 @@
       </w:rPr>
     </w:lvl>
   </w:abstractNum>
-  <w:abstractNum w:abstractNumId="17" w15:restartNumberingAfterBreak="0">
+  <w:abstractNum w:abstractNumId="18" w15:restartNumberingAfterBreak="0">
     <w:nsid w:val="64972ED8"/>
     <w:multiLevelType w:val="multilevel"/>
     <w:tmpl w:val="AE580AFE"/>
@@ -16849,7 +16768,7 @@
       </w:rPr>
     </w:lvl>
   </w:abstractNum>
-  <w:abstractNum w:abstractNumId="18" w15:restartNumberingAfterBreak="0">
+  <w:abstractNum w:abstractNumId="19" w15:restartNumberingAfterBreak="0">
     <w:nsid w:val="68F37D6A"/>
     <w:multiLevelType w:val="multilevel"/>
     <w:tmpl w:val="4FEEE38E"/>
@@ -16998,7 +16917,7 @@
       </w:rPr>
     </w:lvl>
   </w:abstractNum>
-  <w:abstractNum w:abstractNumId="19" w15:restartNumberingAfterBreak="0">
+  <w:abstractNum w:abstractNumId="20" w15:restartNumberingAfterBreak="0">
     <w:nsid w:val="6F927318"/>
     <w:multiLevelType w:val="hybridMultilevel"/>
     <w:tmpl w:val="2436A434"/>
@@ -17087,7 +17006,7 @@
       </w:pPr>
     </w:lvl>
   </w:abstractNum>
-  <w:abstractNum w:abstractNumId="20" w15:restartNumberingAfterBreak="0">
+  <w:abstractNum w:abstractNumId="21" w15:restartNumberingAfterBreak="0">
     <w:nsid w:val="713C5487"/>
     <w:multiLevelType w:val="multilevel"/>
     <w:tmpl w:val="F3CEEEAA"/>
@@ -17236,7 +17155,7 @@
       </w:rPr>
     </w:lvl>
   </w:abstractNum>
-  <w:abstractNum w:abstractNumId="21" w15:restartNumberingAfterBreak="0">
+  <w:abstractNum w:abstractNumId="22" w15:restartNumberingAfterBreak="0">
     <w:nsid w:val="7E0611DB"/>
     <w:multiLevelType w:val="hybridMultilevel"/>
     <w:tmpl w:val="81168FF4"/>
@@ -17326,7 +17245,7 @@
     </w:lvl>
   </w:abstractNum>
   <w:num w:numId="1" w16cid:durableId="1002664120">
-    <w:abstractNumId w:val="13"/>
+    <w:abstractNumId w:val="14"/>
   </w:num>
   <w:num w:numId="2" w16cid:durableId="875582037">
     <w:abstractNumId w:val="8"/>
@@ -17335,37 +17254,37 @@
     <w:abstractNumId w:val="0"/>
   </w:num>
   <w:num w:numId="4" w16cid:durableId="1010255336">
+    <w:abstractNumId w:val="20"/>
+  </w:num>
+  <w:num w:numId="5" w16cid:durableId="459422118">
+    <w:abstractNumId w:val="16"/>
+  </w:num>
+  <w:num w:numId="6" w16cid:durableId="323900028">
     <w:abstractNumId w:val="19"/>
   </w:num>
-  <w:num w:numId="5" w16cid:durableId="459422118">
-    <w:abstractNumId w:val="15"/>
-  </w:num>
-  <w:num w:numId="6" w16cid:durableId="323900028">
-    <w:abstractNumId w:val="18"/>
-  </w:num>
   <w:num w:numId="7" w16cid:durableId="560596894">
-    <w:abstractNumId w:val="12"/>
+    <w:abstractNumId w:val="13"/>
   </w:num>
   <w:num w:numId="8" w16cid:durableId="1726565542">
     <w:abstractNumId w:val="5"/>
   </w:num>
   <w:num w:numId="9" w16cid:durableId="1367876190">
-    <w:abstractNumId w:val="20"/>
+    <w:abstractNumId w:val="21"/>
   </w:num>
   <w:num w:numId="10" w16cid:durableId="785781277">
-    <w:abstractNumId w:val="16"/>
+    <w:abstractNumId w:val="17"/>
   </w:num>
   <w:num w:numId="11" w16cid:durableId="669678965">
     <w:abstractNumId w:val="7"/>
   </w:num>
   <w:num w:numId="12" w16cid:durableId="1256325749">
-    <w:abstractNumId w:val="10"/>
+    <w:abstractNumId w:val="11"/>
   </w:num>
   <w:num w:numId="13" w16cid:durableId="1722829725">
     <w:abstractNumId w:val="1"/>
   </w:num>
   <w:num w:numId="14" w16cid:durableId="358630964">
-    <w:abstractNumId w:val="14"/>
+    <w:abstractNumId w:val="15"/>
   </w:num>
   <w:num w:numId="15" w16cid:durableId="1276525488">
     <w:abstractNumId w:val="3"/>
@@ -17380,16 +17299,19 @@
     <w:abstractNumId w:val="4"/>
   </w:num>
   <w:num w:numId="19" w16cid:durableId="1752002309">
-    <w:abstractNumId w:val="17"/>
+    <w:abstractNumId w:val="18"/>
   </w:num>
   <w:num w:numId="20" w16cid:durableId="424961546">
     <w:abstractNumId w:val="9"/>
   </w:num>
   <w:num w:numId="21" w16cid:durableId="2098817853">
-    <w:abstractNumId w:val="11"/>
+    <w:abstractNumId w:val="12"/>
   </w:num>
   <w:num w:numId="22" w16cid:durableId="1942448917">
-    <w:abstractNumId w:val="21"/>
+    <w:abstractNumId w:val="22"/>
+  </w:num>
+  <w:num w:numId="23" w16cid:durableId="1926106537">
+    <w:abstractNumId w:val="10"/>
   </w:num>
 </w:numbering>
 </file>

</xml_diff>

<commit_message>
Add json para a serialização dos objetos
</commit_message>
<xml_diff>
--- a/TCC-mei/TCC_Violet_Games.docx
+++ b/TCC-mei/TCC_Violet_Games.docx
@@ -1,6 +1,6 @@
 
 <file path=word/document.xml><?xml version="1.0" encoding="utf-8"?>
-<w:document xmlns:wpc="http://schemas.microsoft.com/office/word/2010/wordprocessingCanvas" xmlns:cx="http://schemas.microsoft.com/office/drawing/2014/chartex" xmlns:mc="http://schemas.openxmlformats.org/markup-compatibility/2006" xmlns:o="urn:schemas-microsoft-com:office:office" xmlns:r="http://schemas.openxmlformats.org/officeDocument/2006/relationships" xmlns:m="http://schemas.openxmlformats.org/officeDocument/2006/math" xmlns:v="urn:schemas-microsoft-com:vml" xmlns:wp14="http://schemas.microsoft.com/office/word/2010/wordprocessingDrawing" xmlns:wp="http://schemas.openxmlformats.org/drawingml/2006/wordprocessingDrawing" xmlns:w10="urn:schemas-microsoft-com:office:word" xmlns:w="http://schemas.openxmlformats.org/wordprocessingml/2006/main" xmlns:w14="http://schemas.microsoft.com/office/word/2010/wordml" xmlns:w15="http://schemas.microsoft.com/office/word/2012/wordml" xmlns:w16se="http://schemas.microsoft.com/office/word/2015/wordml/symex" xmlns:wpg="http://schemas.microsoft.com/office/word/2010/wordprocessingGroup" xmlns:wpi="http://schemas.microsoft.com/office/word/2010/wordprocessingInk" xmlns:wne="http://schemas.microsoft.com/office/word/2006/wordml" xmlns:wps="http://schemas.microsoft.com/office/word/2010/wordprocessingShape" mc:Ignorable="w14 w15 w16se wp14">
+<w:document xmlns:wpc="http://schemas.microsoft.com/office/word/2010/wordprocessingCanvas" xmlns:cx="http://schemas.microsoft.com/office/drawing/2014/chartex" xmlns:cx1="http://schemas.microsoft.com/office/drawing/2015/9/8/chartex" xmlns:cx2="http://schemas.microsoft.com/office/drawing/2015/10/21/chartex" xmlns:cx3="http://schemas.microsoft.com/office/drawing/2016/5/9/chartex" xmlns:cx4="http://schemas.microsoft.com/office/drawing/2016/5/10/chartex" xmlns:cx5="http://schemas.microsoft.com/office/drawing/2016/5/11/chartex" xmlns:cx6="http://schemas.microsoft.com/office/drawing/2016/5/12/chartex" xmlns:cx7="http://schemas.microsoft.com/office/drawing/2016/5/13/chartex" xmlns:cx8="http://schemas.microsoft.com/office/drawing/2016/5/14/chartex" xmlns:mc="http://schemas.openxmlformats.org/markup-compatibility/2006" xmlns:aink="http://schemas.microsoft.com/office/drawing/2016/ink" xmlns:am3d="http://schemas.microsoft.com/office/drawing/2017/model3d" xmlns:o="urn:schemas-microsoft-com:office:office" xmlns:oel="http://schemas.microsoft.com/office/2019/extlst" xmlns:r="http://schemas.openxmlformats.org/officeDocument/2006/relationships" xmlns:m="http://schemas.openxmlformats.org/officeDocument/2006/math" xmlns:v="urn:schemas-microsoft-com:vml" xmlns:wp14="http://schemas.microsoft.com/office/word/2010/wordprocessingDrawing" xmlns:wp="http://schemas.openxmlformats.org/drawingml/2006/wordprocessingDrawing" xmlns:w10="urn:schemas-microsoft-com:office:word" xmlns:w="http://schemas.openxmlformats.org/wordprocessingml/2006/main" xmlns:w14="http://schemas.microsoft.com/office/word/2010/wordml" xmlns:w15="http://schemas.microsoft.com/office/word/2012/wordml" xmlns:w16cex="http://schemas.microsoft.com/office/word/2018/wordml/cex" xmlns:w16cid="http://schemas.microsoft.com/office/word/2016/wordml/cid" xmlns:w16="http://schemas.microsoft.com/office/word/2018/wordml" xmlns:w16sdtdh="http://schemas.microsoft.com/office/word/2020/wordml/sdtdatahash" xmlns:w16se="http://schemas.microsoft.com/office/word/2015/wordml/symex" xmlns:wpg="http://schemas.microsoft.com/office/word/2010/wordprocessingGroup" xmlns:wpi="http://schemas.microsoft.com/office/word/2010/wordprocessingInk" xmlns:wne="http://schemas.microsoft.com/office/word/2006/wordml" xmlns:wps="http://schemas.microsoft.com/office/word/2010/wordprocessingShape" mc:Ignorable="w14 w15 w16se w16cid w16 w16cex w16sdtdh wp14">
   <w:body>
     <w:p>
       <w:pPr>
@@ -2013,13 +2013,23 @@
           <w:szCs w:val="24"/>
         </w:rPr>
       </w:pPr>
+      <w:proofErr w:type="spellStart"/>
       <w:r>
         <w:rPr>
           <w:rFonts w:ascii="CIDFont+F1" w:hAnsi="CIDFont+F1" w:cs="CIDFont+F1"/>
           <w:sz w:val="24"/>
           <w:szCs w:val="24"/>
         </w:rPr>
-        <w:t>Prof (a) _____________________________________</w:t>
+        <w:t>Prof</w:t>
+      </w:r>
+      <w:proofErr w:type="spellEnd"/>
+      <w:r>
+        <w:rPr>
+          <w:rFonts w:ascii="CIDFont+F1" w:hAnsi="CIDFont+F1" w:cs="CIDFont+F1"/>
+          <w:sz w:val="24"/>
+          <w:szCs w:val="24"/>
+        </w:rPr>
+        <w:t xml:space="preserve"> (a) _____________________________________</w:t>
       </w:r>
     </w:p>
     <w:p>
@@ -2108,13 +2118,23 @@
           <w:szCs w:val="24"/>
         </w:rPr>
       </w:pPr>
+      <w:proofErr w:type="spellStart"/>
       <w:r>
         <w:rPr>
           <w:rFonts w:ascii="CIDFont+F1" w:hAnsi="CIDFont+F1" w:cs="CIDFont+F1"/>
           <w:sz w:val="24"/>
           <w:szCs w:val="24"/>
         </w:rPr>
-        <w:t>Prof (a) _____________________________________</w:t>
+        <w:t>Prof</w:t>
+      </w:r>
+      <w:proofErr w:type="spellEnd"/>
+      <w:r>
+        <w:rPr>
+          <w:rFonts w:ascii="CIDFont+F1" w:hAnsi="CIDFont+F1" w:cs="CIDFont+F1"/>
+          <w:sz w:val="24"/>
+          <w:szCs w:val="24"/>
+        </w:rPr>
+        <w:t xml:space="preserve"> (a) _____________________________________</w:t>
       </w:r>
     </w:p>
     <w:p>
@@ -2420,7 +2440,25 @@
           <w:sz w:val="24"/>
           <w:szCs w:val="24"/>
         </w:rPr>
-        <w:t>Sakura Haruno (Naruto)</w:t>
+        <w:t xml:space="preserve">Sakura </w:t>
+      </w:r>
+      <w:proofErr w:type="spellStart"/>
+      <w:r>
+        <w:rPr>
+          <w:rFonts w:ascii="CIDFont+F1" w:hAnsi="CIDFont+F1" w:cs="CIDFont+F1"/>
+          <w:sz w:val="24"/>
+          <w:szCs w:val="24"/>
+        </w:rPr>
+        <w:t>Haruno</w:t>
+      </w:r>
+      <w:proofErr w:type="spellEnd"/>
+      <w:r>
+        <w:rPr>
+          <w:rFonts w:ascii="CIDFont+F1" w:hAnsi="CIDFont+F1" w:cs="CIDFont+F1"/>
+          <w:sz w:val="24"/>
+          <w:szCs w:val="24"/>
+        </w:rPr>
+        <w:t xml:space="preserve"> (Naruto)</w:t>
       </w:r>
       <w:commentRangeEnd w:id="0"/>
       <w:r>
@@ -2718,7 +2756,7 @@
         </w:rPr>
         <w:fldChar w:fldCharType="separate"/>
       </w:r>
-      <w:hyperlink r:id="rId12" w:anchor="_Toc128513025" w:history="1">
+      <w:hyperlink r:id="rId13" w:anchor="_Toc128513025" w:history="1">
         <w:r>
           <w:rPr>
             <w:rStyle w:val="Hyperlink"/>
@@ -6250,12 +6288,14 @@
         </w:rPr>
         <w:t xml:space="preserve">. Visto isso, foi criado uma adaptação das antigas Locadoras, chamado Game House, </w:t>
       </w:r>
+      <w:proofErr w:type="gramStart"/>
       <w:r>
         <w:rPr>
           <w:rFonts w:ascii="Arial" w:hAnsi="Arial" w:cs="Arial"/>
         </w:rPr>
         <w:t>aonde</w:t>
       </w:r>
+      <w:proofErr w:type="gramEnd"/>
       <w:r>
         <w:rPr>
           <w:rFonts w:ascii="Arial" w:hAnsi="Arial" w:cs="Arial"/>
@@ -6614,7 +6654,39 @@
           <w:rFonts w:ascii="Arial" w:eastAsia="Times New Roman" w:hAnsi="Arial" w:cs="Arial"/>
           <w:lang w:eastAsia="pt-BR"/>
         </w:rPr>
-        <w:t xml:space="preserve">Model-View-Controller, </w:t>
+        <w:t>Model-</w:t>
+      </w:r>
+      <w:proofErr w:type="spellStart"/>
+      <w:r>
+        <w:rPr>
+          <w:rFonts w:ascii="Arial" w:eastAsia="Times New Roman" w:hAnsi="Arial" w:cs="Arial"/>
+          <w:lang w:eastAsia="pt-BR"/>
+        </w:rPr>
+        <w:t>View</w:t>
+      </w:r>
+      <w:proofErr w:type="spellEnd"/>
+      <w:r>
+        <w:rPr>
+          <w:rFonts w:ascii="Arial" w:eastAsia="Times New Roman" w:hAnsi="Arial" w:cs="Arial"/>
+          <w:lang w:eastAsia="pt-BR"/>
+        </w:rPr>
+        <w:t>-</w:t>
+      </w:r>
+      <w:proofErr w:type="spellStart"/>
+      <w:r>
+        <w:rPr>
+          <w:rFonts w:ascii="Arial" w:eastAsia="Times New Roman" w:hAnsi="Arial" w:cs="Arial"/>
+          <w:lang w:eastAsia="pt-BR"/>
+        </w:rPr>
+        <w:t>Controller</w:t>
+      </w:r>
+      <w:proofErr w:type="spellEnd"/>
+      <w:r>
+        <w:rPr>
+          <w:rFonts w:ascii="Arial" w:eastAsia="Times New Roman" w:hAnsi="Arial" w:cs="Arial"/>
+          <w:lang w:eastAsia="pt-BR"/>
+        </w:rPr>
+        <w:t xml:space="preserve">, </w:t>
       </w:r>
       <w:r>
         <w:rPr>
@@ -6784,7 +6856,7 @@
           <w:szCs w:val="18"/>
         </w:rPr>
       </w:pPr>
-      <w:hyperlink r:id="rId13" w:history="1">
+      <w:hyperlink r:id="rId15" w:history="1">
         <w:r>
           <w:rPr>
             <w:rStyle w:val="Hyperlink"/>
@@ -6809,7 +6881,7 @@
           <w:szCs w:val="18"/>
         </w:rPr>
       </w:pPr>
-      <w:hyperlink r:id="rId14" w:history="1">
+      <w:hyperlink r:id="rId16" w:history="1">
         <w:r>
           <w:rPr>
             <w:rStyle w:val="Hyperlink"/>
@@ -6948,8 +7020,19 @@
           <w:sz w:val="22"/>
           <w:szCs w:val="22"/>
         </w:rPr>
-        <w:t>de uma locadora de games ou game house</w:t>
-      </w:r>
+        <w:t xml:space="preserve">de uma locadora de games ou game </w:t>
+      </w:r>
+      <w:proofErr w:type="spellStart"/>
+      <w:r>
+        <w:rPr>
+          <w:rStyle w:val="normaltextrun"/>
+          <w:rFonts w:ascii="Arial" w:hAnsi="Arial" w:cs="Arial"/>
+          <w:sz w:val="22"/>
+          <w:szCs w:val="22"/>
+        </w:rPr>
+        <w:t>house</w:t>
+      </w:r>
+      <w:proofErr w:type="spellEnd"/>
       <w:r>
         <w:rPr>
           <w:rStyle w:val="normaltextrun"/>
@@ -7212,7 +7295,35 @@
                 <w:color w:val="000000"/>
                 <w:lang w:eastAsia="pt-BR"/>
               </w:rPr>
-              <w:t xml:space="preserve"> Violet_Games  </w:t>
+              <w:t xml:space="preserve"> </w:t>
+            </w:r>
+            <w:proofErr w:type="spellStart"/>
+            <w:r>
+              <w:rPr>
+                <w:rFonts w:ascii="Arial" w:eastAsia="Times New Roman" w:hAnsi="Arial" w:cs="Arial"/>
+                <w:color w:val="000000"/>
+                <w:lang w:eastAsia="pt-BR"/>
+              </w:rPr>
+              <w:t>Violet</w:t>
+            </w:r>
+            <w:proofErr w:type="gramStart"/>
+            <w:r>
+              <w:rPr>
+                <w:rFonts w:ascii="Arial" w:eastAsia="Times New Roman" w:hAnsi="Arial" w:cs="Arial"/>
+                <w:color w:val="000000"/>
+                <w:lang w:eastAsia="pt-BR"/>
+              </w:rPr>
+              <w:t>_Games</w:t>
+            </w:r>
+            <w:proofErr w:type="spellEnd"/>
+            <w:proofErr w:type="gramEnd"/>
+            <w:r>
+              <w:rPr>
+                <w:rFonts w:ascii="Arial" w:eastAsia="Times New Roman" w:hAnsi="Arial" w:cs="Arial"/>
+                <w:color w:val="000000"/>
+                <w:lang w:eastAsia="pt-BR"/>
+              </w:rPr>
+              <w:t>  </w:t>
             </w:r>
           </w:p>
         </w:tc>
@@ -7928,7 +8039,7 @@
                 <v:stroke joinstyle="miter"/>
                 <v:path gradientshapeok="t" o:connecttype="rect"/>
               </v:shapetype>
-              <v:shape id="Caixa de Texto 7" o:spid="_x0000_s1026" type="#_x0000_t202" style="position:absolute;left:0;text-align:left;margin-left:0;margin-top:239.15pt;width:481.7pt;height:.05pt;z-index:251661312;visibility:visible;mso-wrap-style:square;mso-wrap-distance-left:9pt;mso-wrap-distance-top:0;mso-wrap-distance-right:9pt;mso-wrap-distance-bottom:0;mso-position-horizontal:absolute;mso-position-horizontal-relative:text;mso-position-vertical:absolute;mso-position-vertical-relative:text;v-text-anchor:top" o:gfxdata="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" stroked="f">
+              <v:shape id="Caixa de Texto 7" o:spid="_x0000_s1026" type="#_x0000_t202" style="position:absolute;left:0;text-align:left;margin-left:0;margin-top:239.15pt;width:481.7pt;height:.05pt;z-index:251661312;visibility:visible;mso-wrap-style:square;mso-wrap-distance-left:9pt;mso-wrap-distance-top:0;mso-wrap-distance-right:9pt;mso-wrap-distance-bottom:0;mso-position-horizontal:absolute;mso-position-horizontal-relative:text;mso-position-vertical:absolute;mso-position-vertical-relative:text;v-text-anchor:top" o:gfxdata="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" stroked="f">
                 <v:textbox style="mso-fit-shape-to-text:t" inset="0,0,0,0">
                   <w:txbxContent>
                     <w:p>
@@ -7941,7 +8052,7 @@
                           <w:szCs w:val="20"/>
                         </w:rPr>
                       </w:pPr>
-                      <w:bookmarkStart w:id="11" w:name="_Toc128513025"/>
+                      <w:bookmarkStart w:id="12" w:name="_Toc128513025"/>
                       <w:r>
                         <w:rPr>
                           <w:sz w:val="20"/>
@@ -7990,18 +8101,9 @@
                           <w:sz w:val="20"/>
                           <w:szCs w:val="20"/>
                         </w:rPr>
-                        <w:t xml:space="preserve"> - Linha do tempo - </w:t>
+                        <w:t xml:space="preserve"> - Linha do tempo - TimeGraphics</w:t>
                       </w:r>
-                      <w:proofErr w:type="spellStart"/>
-                      <w:r>
-                        <w:rPr>
-                          <w:sz w:val="20"/>
-                          <w:szCs w:val="20"/>
-                        </w:rPr>
-                        <w:t>TimeGraphics</w:t>
-                      </w:r>
-                      <w:bookmarkEnd w:id="11"/>
-                      <w:proofErr w:type="spellEnd"/>
+                      <w:bookmarkEnd w:id="12"/>
                     </w:p>
                   </w:txbxContent>
                 </v:textbox>
@@ -8011,7 +8113,7 @@
           </mc:Fallback>
         </mc:AlternateContent>
       </w:r>
-      <w:commentRangeStart w:id="12"/>
+      <w:commentRangeStart w:id="13"/>
       <w:r>
         <w:rPr>
           <w:noProof/>
@@ -8041,7 +8143,7 @@
                     <pic:cNvPicPr/>
                   </pic:nvPicPr>
                   <pic:blipFill>
-                    <a:blip r:embed="rId15" cstate="print"/>
+                    <a:blip r:embed="rId17" cstate="print"/>
                     <a:stretch>
                       <a:fillRect/>
                     </a:stretch>
@@ -8082,12 +8184,12 @@
         </w:rPr>
         <w:t xml:space="preserve">, </w:t>
       </w:r>
-      <w:commentRangeEnd w:id="12"/>
+      <w:commentRangeEnd w:id="13"/>
       <w:r>
         <w:rPr>
           <w:rStyle w:val="Refdecomentrio"/>
         </w:rPr>
-        <w:commentReference w:id="12"/>
+        <w:commentReference w:id="13"/>
       </w:r>
       <w:r>
         <w:rPr>
@@ -8110,6 +8212,7 @@
         </w:rPr>
         <w:t>(</w:t>
       </w:r>
+      <w:proofErr w:type="spellStart"/>
       <w:r>
         <w:rPr>
           <w:rStyle w:val="normaltextrun"/>
@@ -8117,6 +8220,7 @@
         </w:rPr>
         <w:t>DotNet</w:t>
       </w:r>
+      <w:proofErr w:type="spellEnd"/>
       <w:r>
         <w:rPr>
           <w:rStyle w:val="normaltextrun"/>
@@ -8129,7 +8233,71 @@
           <w:rStyle w:val="normaltextrun"/>
           <w:rFonts w:ascii="Arial" w:hAnsi="Arial" w:cs="Arial"/>
         </w:rPr>
-        <w:t xml:space="preserve"> é um sistema de execução virtual chamado Common Language Runtime (CLR) e um conjunto de classes. O CLR é a implementação da Microsoft da CLI (Common Language Infrastructure), um padrão internacional. A CLI é a base para a criação de ambientes de execução e desenvolvimento nos quais as linguagens e bibliotecas funcionam em conjunto diretamente</w:t>
+        <w:t xml:space="preserve"> é um sistema de execução virtual chamado Common </w:t>
+      </w:r>
+      <w:proofErr w:type="spellStart"/>
+      <w:r>
+        <w:rPr>
+          <w:rStyle w:val="normaltextrun"/>
+          <w:rFonts w:ascii="Arial" w:hAnsi="Arial" w:cs="Arial"/>
+        </w:rPr>
+        <w:t>Language</w:t>
+      </w:r>
+      <w:proofErr w:type="spellEnd"/>
+      <w:r>
+        <w:rPr>
+          <w:rStyle w:val="normaltextrun"/>
+          <w:rFonts w:ascii="Arial" w:hAnsi="Arial" w:cs="Arial"/>
+        </w:rPr>
+        <w:t xml:space="preserve"> </w:t>
+      </w:r>
+      <w:proofErr w:type="spellStart"/>
+      <w:r>
+        <w:rPr>
+          <w:rStyle w:val="normaltextrun"/>
+          <w:rFonts w:ascii="Arial" w:hAnsi="Arial" w:cs="Arial"/>
+        </w:rPr>
+        <w:t>Runtime</w:t>
+      </w:r>
+      <w:proofErr w:type="spellEnd"/>
+      <w:r>
+        <w:rPr>
+          <w:rStyle w:val="normaltextrun"/>
+          <w:rFonts w:ascii="Arial" w:hAnsi="Arial" w:cs="Arial"/>
+        </w:rPr>
+        <w:t xml:space="preserve"> (CLR) e um conjunto de classes. O CLR é a implementação da Microsoft da CLI (Common </w:t>
+      </w:r>
+      <w:proofErr w:type="spellStart"/>
+      <w:r>
+        <w:rPr>
+          <w:rStyle w:val="normaltextrun"/>
+          <w:rFonts w:ascii="Arial" w:hAnsi="Arial" w:cs="Arial"/>
+        </w:rPr>
+        <w:t>Language</w:t>
+      </w:r>
+      <w:proofErr w:type="spellEnd"/>
+      <w:r>
+        <w:rPr>
+          <w:rStyle w:val="normaltextrun"/>
+          <w:rFonts w:ascii="Arial" w:hAnsi="Arial" w:cs="Arial"/>
+        </w:rPr>
+        <w:t xml:space="preserve"> </w:t>
+      </w:r>
+      <w:proofErr w:type="spellStart"/>
+      <w:r>
+        <w:rPr>
+          <w:rStyle w:val="normaltextrun"/>
+          <w:rFonts w:ascii="Arial" w:hAnsi="Arial" w:cs="Arial"/>
+        </w:rPr>
+        <w:t>Infrastructure</w:t>
+      </w:r>
+      <w:proofErr w:type="spellEnd"/>
+      <w:r>
+        <w:rPr>
+          <w:rStyle w:val="normaltextrun"/>
+          <w:rFonts w:ascii="Arial" w:hAnsi="Arial" w:cs="Arial"/>
+        </w:rPr>
+        <w:t>), um padrão internacional. A CLI é a base para a criação de ambientes de execução e desenvolvimento nos quais as linguagens e bibliotecas funcionam em conjunto diretamente</w:t>
       </w:r>
       <w:r>
         <w:rPr>
@@ -8159,7 +8327,7 @@
           <w:u w:val="single" w:color="0066CC"/>
         </w:rPr>
       </w:pPr>
-      <w:commentRangeStart w:id="13"/>
+      <w:commentRangeStart w:id="14"/>
       <w:r>
         <w:rPr>
           <w:rStyle w:val="normaltextrun"/>
@@ -8167,7 +8335,7 @@
         </w:rPr>
         <w:t xml:space="preserve"> </w:t>
       </w:r>
-      <w:hyperlink r:id="rId16">
+      <w:hyperlink r:id="rId18">
         <w:r>
           <w:rPr>
             <w:color w:val="0066CC"/>
@@ -8176,14 +8344,14 @@
           <w:t>https://time.graphics/pt/line/291016</w:t>
         </w:r>
       </w:hyperlink>
-      <w:commentRangeEnd w:id="13"/>
+      <w:commentRangeEnd w:id="14"/>
       <w:r>
         <w:rPr>
           <w:rStyle w:val="Refdecomentrio"/>
           <w:rFonts w:asciiTheme="minorHAnsi" w:eastAsiaTheme="minorHAnsi" w:hAnsiTheme="minorHAnsi" w:cstheme="minorBidi"/>
           <w:lang w:val="pt-BR"/>
         </w:rPr>
-        <w:commentReference w:id="13"/>
+        <w:commentReference w:id="14"/>
       </w:r>
     </w:p>
     <w:p>
@@ -8213,7 +8381,7 @@
         </w:rPr>
         <w:t xml:space="preserve">A primeira versão do .NET foi lançada no ano de 2002, sendo chamada de .NET Framework 1.0, ela era compatível apenas ao Sistema Operacional Windows, o que limitava o poder de desenvolvimento, porém a ideia da plataforma era permitir a utilização de várias linguagens numa plataforma única, podendo ser utilizado: VB.NET, C++, J# e F# além de outras linguagens de programação. Durante anos foram lançadas várias versões do .NET Framework, assim a framework foi sendo atualizada e </w:t>
       </w:r>
-      <w:commentRangeStart w:id="14"/>
+      <w:commentRangeStart w:id="15"/>
       <w:r>
         <w:rPr>
           <w:rStyle w:val="normaltextrun"/>
@@ -8221,12 +8389,12 @@
         </w:rPr>
         <w:t>melhorada</w:t>
       </w:r>
-      <w:commentRangeEnd w:id="14"/>
+      <w:commentRangeEnd w:id="15"/>
       <w:r>
         <w:rPr>
           <w:rStyle w:val="Refdecomentrio"/>
         </w:rPr>
-        <w:commentReference w:id="14"/>
+        <w:commentReference w:id="15"/>
       </w:r>
       <w:r>
         <w:rPr>
@@ -8246,7 +8414,7 @@
           <w:rFonts w:ascii="Arial" w:hAnsi="Arial" w:cs="Arial"/>
         </w:rPr>
       </w:pPr>
-      <w:hyperlink r:id="rId17" w:history="1">
+      <w:hyperlink r:id="rId19" w:history="1">
         <w:r>
           <w:rPr>
             <w:rStyle w:val="Hyperlink"/>
@@ -8266,7 +8434,7 @@
           <w:rFonts w:ascii="Arial" w:hAnsi="Arial" w:cs="Arial"/>
         </w:rPr>
       </w:pPr>
-      <w:hyperlink r:id="rId18" w:anchor=":~:text=Origem%20e%20varia%C3%A7%C3%B5es,carreira%20de%20Back%2Dend%20C%23%20" w:history="1">
+      <w:hyperlink r:id="rId20" w:anchor=":~:text=Origem%20e%20varia%C3%A7%C3%B5es,carreira%20de%20Back%2Dend%20C%23%20" w:history="1">
         <w:r>
           <w:rPr>
             <w:rStyle w:val="Hyperlink"/>
@@ -8314,7 +8482,7 @@
         </w:rPr>
         <w:t xml:space="preserve">essa versão </w:t>
       </w:r>
-      <w:hyperlink r:id="rId19" w:history="1">
+      <w:hyperlink r:id="rId21" w:history="1">
         <w:r>
           <w:rPr>
             <w:rStyle w:val="Hyperlink"/>
@@ -8345,7 +8513,7 @@
           <w:lang w:val="pt-PT"/>
         </w:rPr>
       </w:pPr>
-      <w:commentRangeStart w:id="15"/>
+      <w:commentRangeStart w:id="16"/>
       <w:r>
         <w:rPr>
           <w:rStyle w:val="normaltextrun"/>
@@ -8353,12 +8521,12 @@
         </w:rPr>
         <w:t>Segundo a documentação oficial da Microsoft,</w:t>
       </w:r>
-      <w:commentRangeEnd w:id="15"/>
+      <w:commentRangeEnd w:id="16"/>
       <w:r>
         <w:rPr>
           <w:rStyle w:val="Refdecomentrio"/>
         </w:rPr>
-        <w:commentReference w:id="15"/>
+        <w:commentReference w:id="16"/>
       </w:r>
       <w:r>
         <w:rPr>
@@ -8413,7 +8581,7 @@
         </w:rPr>
         <w:t>*</w:t>
       </w:r>
-      <w:commentRangeStart w:id="16"/>
+      <w:commentRangeStart w:id="17"/>
       <w:r>
         <w:rPr>
           <w:rFonts w:ascii="Arial" w:hAnsi="Arial" w:cs="Arial"/>
@@ -8421,12 +8589,12 @@
         </w:rPr>
         <w:t>Add uma referência sobre C#</w:t>
       </w:r>
-      <w:commentRangeEnd w:id="16"/>
+      <w:commentRangeEnd w:id="17"/>
       <w:r>
         <w:rPr>
           <w:rStyle w:val="Refdecomentrio"/>
         </w:rPr>
-        <w:commentReference w:id="16"/>
+        <w:commentReference w:id="17"/>
       </w:r>
     </w:p>
     <w:p>
@@ -8439,7 +8607,7 @@
           <w:lang w:val="pt-PT"/>
         </w:rPr>
       </w:pPr>
-      <w:hyperlink r:id="rId20" w:history="1">
+      <w:hyperlink r:id="rId22" w:history="1">
         <w:r>
           <w:rPr>
             <w:rStyle w:val="Hyperlink"/>
@@ -8505,7 +8673,7 @@
         </w:rPr>
         <w:t xml:space="preserve">s desenvolvedores </w:t>
       </w:r>
-      <w:commentRangeStart w:id="17"/>
+      <w:commentRangeStart w:id="18"/>
       <w:r>
         <w:rPr>
           <w:rStyle w:val="normaltextrun"/>
@@ -8534,12 +8702,12 @@
         </w:rPr>
         <w:t>Márcio Fábio,</w:t>
       </w:r>
-      <w:commentRangeEnd w:id="17"/>
+      <w:commentRangeEnd w:id="18"/>
       <w:r>
         <w:rPr>
           <w:rStyle w:val="Refdecomentrio"/>
         </w:rPr>
-        <w:commentReference w:id="17"/>
+        <w:commentReference w:id="18"/>
       </w:r>
       <w:r>
         <w:rPr>
@@ -8555,7 +8723,7 @@
         </w:rPr>
         <w:t xml:space="preserve">onforme o cenário web transformou-se rápida e largamente nos anos posteriores (mudança alavancada especialmente pelos negócios, que igualmente passaram a ser realizados neste ambiente), fez-se necessária a estruturação de uma nova tecnologia para desenvolvimento web incorporado da plataforma .NET, que atendesse às novas demandas de mercado e que pudesse endereçar os problemas mencionados anteriormente. Surgiu logo, o ASP.NET </w:t>
       </w:r>
-      <w:commentRangeStart w:id="18"/>
+      <w:commentRangeStart w:id="19"/>
       <w:r>
         <w:rPr>
           <w:rStyle w:val="normaltextrun"/>
@@ -8563,12 +8731,12 @@
         </w:rPr>
         <w:t>MVC</w:t>
       </w:r>
-      <w:commentRangeEnd w:id="18"/>
+      <w:commentRangeEnd w:id="19"/>
       <w:r>
         <w:rPr>
           <w:rStyle w:val="Refdecomentrio"/>
         </w:rPr>
-        <w:commentReference w:id="18"/>
+        <w:commentReference w:id="19"/>
       </w:r>
       <w:r>
         <w:rPr>
@@ -8591,7 +8759,7 @@
           <w:rStyle w:val="normaltextrun"/>
         </w:rPr>
       </w:pPr>
-      <w:hyperlink r:id="rId21" w:history="1">
+      <w:hyperlink r:id="rId23" w:history="1">
         <w:r>
           <w:rPr>
             <w:rStyle w:val="Hyperlink"/>
@@ -8606,7 +8774,7 @@
           <w:rStyle w:val="normaltextrun"/>
         </w:rPr>
       </w:pPr>
-      <w:hyperlink r:id="rId22" w:history="1">
+      <w:hyperlink r:id="rId24" w:history="1">
         <w:r>
           <w:rPr>
             <w:rStyle w:val="Hyperlink"/>
@@ -8621,7 +8789,7 @@
           <w:rStyle w:val="normaltextrun"/>
         </w:rPr>
       </w:pPr>
-      <w:hyperlink r:id="rId23" w:history="1">
+      <w:hyperlink r:id="rId25" w:history="1">
         <w:r>
           <w:rPr>
             <w:rStyle w:val="Hyperlink"/>
@@ -8636,7 +8804,7 @@
           <w:rStyle w:val="normaltextrun"/>
         </w:rPr>
       </w:pPr>
-      <w:hyperlink r:id="rId24" w:history="1">
+      <w:hyperlink r:id="rId26" w:history="1">
         <w:r>
           <w:rPr>
             <w:rStyle w:val="Hyperlink"/>
@@ -8651,7 +8819,7 @@
           <w:rStyle w:val="normaltextrun"/>
         </w:rPr>
       </w:pPr>
-      <w:hyperlink r:id="rId25" w:history="1">
+      <w:hyperlink r:id="rId27" w:history="1">
         <w:r>
           <w:rPr>
             <w:rStyle w:val="Hyperlink"/>
@@ -8675,7 +8843,7 @@
           <w:color w:val="auto"/>
         </w:rPr>
       </w:pPr>
-      <w:bookmarkStart w:id="19" w:name="_Toc128510116"/>
+      <w:bookmarkStart w:id="20" w:name="_Toc128510116"/>
       <w:r>
         <w:rPr>
           <w:color w:val="auto"/>
@@ -8700,7 +8868,7 @@
         </w:rPr>
         <w:t>SQL Server</w:t>
       </w:r>
-      <w:bookmarkEnd w:id="19"/>
+      <w:bookmarkEnd w:id="20"/>
     </w:p>
     <w:p>
       <w:pPr>
@@ -8722,7 +8890,7 @@
           <w:lang w:eastAsia="pt-BR"/>
         </w:rPr>
       </w:pPr>
-      <w:commentRangeStart w:id="20"/>
+      <w:commentRangeStart w:id="21"/>
       <w:r>
         <w:rPr>
           <w:rFonts w:ascii="Arial" w:eastAsia="Times New Roman" w:hAnsi="Arial" w:cs="Arial"/>
@@ -8745,12 +8913,12 @@
         </w:rPr>
         <w:t xml:space="preserve"> </w:t>
       </w:r>
-      <w:commentRangeEnd w:id="20"/>
+      <w:commentRangeEnd w:id="21"/>
       <w:r>
         <w:rPr>
           <w:rStyle w:val="Refdecomentrio"/>
         </w:rPr>
-        <w:commentReference w:id="20"/>
+        <w:commentReference w:id="21"/>
       </w:r>
     </w:p>
     <w:p>
@@ -8798,7 +8966,7 @@
         </w:rPr>
         <w:t xml:space="preserve"> </w:t>
       </w:r>
-      <w:commentRangeStart w:id="21"/>
+      <w:commentRangeStart w:id="22"/>
       <w:r>
         <w:rPr>
           <w:rFonts w:ascii="Arial" w:eastAsia="Times New Roman" w:hAnsi="Arial" w:cs="Arial"/>
@@ -8813,12 +8981,12 @@
         </w:rPr>
         <w:t>egundo o site da Oracle</w:t>
       </w:r>
-      <w:commentRangeEnd w:id="21"/>
+      <w:commentRangeEnd w:id="22"/>
       <w:r>
         <w:rPr>
           <w:rStyle w:val="Refdecomentrio"/>
         </w:rPr>
-        <w:commentReference w:id="21"/>
+        <w:commentReference w:id="22"/>
       </w:r>
       <w:r>
         <w:rPr>
@@ -8834,7 +9002,7 @@
         </w:rPr>
         <w:t>um banco de dados relacional é um tipo de banco de dados que armazena e fornece acesso a pontos de dados relacionados entre si. </w:t>
       </w:r>
-      <w:hyperlink r:id="rId26" w:history="1">
+      <w:hyperlink r:id="rId28" w:history="1">
         <w:r>
           <w:rPr>
             <w:rFonts w:ascii="Arial" w:eastAsia="Times New Roman" w:hAnsi="Arial" w:cs="Arial"/>
@@ -8874,7 +9042,7 @@
         </w:rPr>
         <w:tab/>
       </w:r>
-      <w:commentRangeStart w:id="22"/>
+      <w:commentRangeStart w:id="23"/>
       <w:r>
         <w:rPr>
           <w:rFonts w:ascii="Arial" w:eastAsia="Times New Roman" w:hAnsi="Arial" w:cs="Arial"/>
@@ -8889,7 +9057,7 @@
         </w:rPr>
         <w:t xml:space="preserve">ulta do SQL Server é a </w:t>
       </w:r>
-      <w:bookmarkStart w:id="23" w:name="_GoBack"/>
+      <w:proofErr w:type="spellStart"/>
       <w:r>
         <w:rPr>
           <w:rFonts w:ascii="Arial" w:eastAsia="Times New Roman" w:hAnsi="Arial" w:cs="Arial"/>
@@ -8897,7 +9065,7 @@
         </w:rPr>
         <w:t>Transact</w:t>
       </w:r>
-      <w:bookmarkEnd w:id="23"/>
+      <w:proofErr w:type="spellEnd"/>
       <w:r>
         <w:rPr>
           <w:rFonts w:ascii="Arial" w:eastAsia="Times New Roman" w:hAnsi="Arial" w:cs="Arial"/>
@@ -8926,12 +9094,37 @@
         </w:rPr>
         <w:t xml:space="preserve">o </w:t>
       </w:r>
-      <w:r>
-        <w:rPr>
-          <w:rFonts w:ascii="Arial" w:eastAsia="Times New Roman" w:hAnsi="Arial" w:cs="Arial"/>
-          <w:lang w:eastAsia="pt-BR"/>
-        </w:rPr>
-        <w:t>Structured Query Language (SQL)</w:t>
+      <w:proofErr w:type="spellStart"/>
+      <w:r>
+        <w:rPr>
+          <w:rFonts w:ascii="Arial" w:eastAsia="Times New Roman" w:hAnsi="Arial" w:cs="Arial"/>
+          <w:lang w:eastAsia="pt-BR"/>
+        </w:rPr>
+        <w:t>Structured</w:t>
+      </w:r>
+      <w:proofErr w:type="spellEnd"/>
+      <w:r>
+        <w:rPr>
+          <w:rFonts w:ascii="Arial" w:eastAsia="Times New Roman" w:hAnsi="Arial" w:cs="Arial"/>
+          <w:lang w:eastAsia="pt-BR"/>
+        </w:rPr>
+        <w:t xml:space="preserve"> Query </w:t>
+      </w:r>
+      <w:proofErr w:type="spellStart"/>
+      <w:r>
+        <w:rPr>
+          <w:rFonts w:ascii="Arial" w:eastAsia="Times New Roman" w:hAnsi="Arial" w:cs="Arial"/>
+          <w:lang w:eastAsia="pt-BR"/>
+        </w:rPr>
+        <w:t>Language</w:t>
+      </w:r>
+      <w:proofErr w:type="spellEnd"/>
+      <w:r>
+        <w:rPr>
+          <w:rFonts w:ascii="Arial" w:eastAsia="Times New Roman" w:hAnsi="Arial" w:cs="Arial"/>
+          <w:lang w:eastAsia="pt-BR"/>
+        </w:rPr>
+        <w:t xml:space="preserve"> (SQL)</w:t>
       </w:r>
       <w:r>
         <w:rPr>
@@ -9004,6 +9197,7 @@
         </w:rPr>
         <w:t xml:space="preserve">onsulta em </w:t>
       </w:r>
+      <w:proofErr w:type="gramStart"/>
       <w:r>
         <w:rPr>
           <w:rFonts w:ascii="Arial" w:eastAsia="Times New Roman" w:hAnsi="Arial" w:cs="Arial"/>
@@ -9020,8 +9214,9 @@
           <w:iCs/>
           <w:lang w:eastAsia="pt-BR"/>
         </w:rPr>
-        <w:t>nglês Estruturado</w:t>
-      </w:r>
+        <w:t>nglês</w:t>
+      </w:r>
+      <w:proofErr w:type="gramEnd"/>
       <w:r>
         <w:rPr>
           <w:rFonts w:ascii="Arial" w:eastAsia="Times New Roman" w:hAnsi="Arial" w:cs="Arial"/>
@@ -9029,7 +9224,7 @@
           <w:iCs/>
           <w:lang w:eastAsia="pt-BR"/>
         </w:rPr>
-        <w:t xml:space="preserve"> (em inglês: Strutucred English Query Language)</w:t>
+        <w:t xml:space="preserve"> Estruturado</w:t>
       </w:r>
       <w:r>
         <w:rPr>
@@ -9038,8 +9233,77 @@
           <w:iCs/>
           <w:lang w:eastAsia="pt-BR"/>
         </w:rPr>
+        <w:t xml:space="preserve"> (em inglês: </w:t>
+      </w:r>
+      <w:proofErr w:type="spellStart"/>
+      <w:r>
+        <w:rPr>
+          <w:rFonts w:ascii="Arial" w:eastAsia="Times New Roman" w:hAnsi="Arial" w:cs="Arial"/>
+          <w:i/>
+          <w:iCs/>
+          <w:lang w:eastAsia="pt-BR"/>
+        </w:rPr>
+        <w:t>Strutucred</w:t>
+      </w:r>
+      <w:proofErr w:type="spellEnd"/>
+      <w:r>
+        <w:rPr>
+          <w:rFonts w:ascii="Arial" w:eastAsia="Times New Roman" w:hAnsi="Arial" w:cs="Arial"/>
+          <w:i/>
+          <w:iCs/>
+          <w:lang w:eastAsia="pt-BR"/>
+        </w:rPr>
         <w:t xml:space="preserve"> </w:t>
       </w:r>
+      <w:proofErr w:type="spellStart"/>
+      <w:r>
+        <w:rPr>
+          <w:rFonts w:ascii="Arial" w:eastAsia="Times New Roman" w:hAnsi="Arial" w:cs="Arial"/>
+          <w:i/>
+          <w:iCs/>
+          <w:lang w:eastAsia="pt-BR"/>
+        </w:rPr>
+        <w:t>English</w:t>
+      </w:r>
+      <w:proofErr w:type="spellEnd"/>
+      <w:r>
+        <w:rPr>
+          <w:rFonts w:ascii="Arial" w:eastAsia="Times New Roman" w:hAnsi="Arial" w:cs="Arial"/>
+          <w:i/>
+          <w:iCs/>
+          <w:lang w:eastAsia="pt-BR"/>
+        </w:rPr>
+        <w:t xml:space="preserve"> Query </w:t>
+      </w:r>
+      <w:proofErr w:type="spellStart"/>
+      <w:r>
+        <w:rPr>
+          <w:rFonts w:ascii="Arial" w:eastAsia="Times New Roman" w:hAnsi="Arial" w:cs="Arial"/>
+          <w:i/>
+          <w:iCs/>
+          <w:lang w:eastAsia="pt-BR"/>
+        </w:rPr>
+        <w:t>Language</w:t>
+      </w:r>
+      <w:proofErr w:type="spellEnd"/>
+      <w:r>
+        <w:rPr>
+          <w:rFonts w:ascii="Arial" w:eastAsia="Times New Roman" w:hAnsi="Arial" w:cs="Arial"/>
+          <w:i/>
+          <w:iCs/>
+          <w:lang w:eastAsia="pt-BR"/>
+        </w:rPr>
+        <w:t>)</w:t>
+      </w:r>
+      <w:r>
+        <w:rPr>
+          <w:rFonts w:ascii="Arial" w:eastAsia="Times New Roman" w:hAnsi="Arial" w:cs="Arial"/>
+          <w:i/>
+          <w:iCs/>
+          <w:lang w:eastAsia="pt-BR"/>
+        </w:rPr>
+        <w:t xml:space="preserve"> </w:t>
+      </w:r>
       <w:r>
         <w:rPr>
           <w:rFonts w:ascii="Arial" w:eastAsia="Times New Roman" w:hAnsi="Arial" w:cs="Arial"/>
@@ -9094,8 +9358,17 @@
           <w:rFonts w:ascii="Arial" w:eastAsia="Times New Roman" w:hAnsi="Arial" w:cs="Arial"/>
           <w:lang w:eastAsia="pt-BR"/>
         </w:rPr>
-        <w:t>Edgar Frank Codd</w:t>
-      </w:r>
+        <w:t xml:space="preserve">Edgar Frank </w:t>
+      </w:r>
+      <w:proofErr w:type="spellStart"/>
+      <w:r>
+        <w:rPr>
+          <w:rFonts w:ascii="Arial" w:eastAsia="Times New Roman" w:hAnsi="Arial" w:cs="Arial"/>
+          <w:lang w:eastAsia="pt-BR"/>
+        </w:rPr>
+        <w:t>Codd</w:t>
+      </w:r>
+      <w:proofErr w:type="spellEnd"/>
       <w:r>
         <w:rPr>
           <w:rFonts w:ascii="Arial" w:eastAsia="Times New Roman" w:hAnsi="Arial" w:cs="Arial"/>
@@ -9110,12 +9383,12 @@
         </w:rPr>
         <w:t>era pesquisador da IBM.</w:t>
       </w:r>
-      <w:commentRangeEnd w:id="22"/>
+      <w:commentRangeEnd w:id="23"/>
       <w:r>
         <w:rPr>
           <w:rStyle w:val="Refdecomentrio"/>
         </w:rPr>
-        <w:commentReference w:id="22"/>
+        <w:commentReference w:id="23"/>
       </w:r>
     </w:p>
     <w:p>
@@ -9331,9 +9604,17 @@
         <w:rPr>
           <w:color w:val="auto"/>
         </w:rPr>
-        <w:t xml:space="preserve"> Bootstrap</w:t>
+        <w:t xml:space="preserve"> </w:t>
+      </w:r>
+      <w:proofErr w:type="spellStart"/>
+      <w:r>
+        <w:rPr>
+          <w:color w:val="auto"/>
+        </w:rPr>
+        <w:t>Bootstrap</w:t>
       </w:r>
       <w:bookmarkEnd w:id="26"/>
+      <w:proofErr w:type="spellEnd"/>
     </w:p>
     <w:p>
       <w:pPr>
@@ -9429,7 +9710,39 @@
           <w:lang w:eastAsia="pt-BR"/>
         </w:rPr>
         <w:lastRenderedPageBreak/>
-        <w:t>a arquitetura mais compatível para a criação do sistema proposto, seria a Arquitetura Model-View-Controller.</w:t>
+        <w:t>a arquitetura mais compatível para a criação do sistema proposto, seria a Arquitetura Model-</w:t>
+      </w:r>
+      <w:proofErr w:type="spellStart"/>
+      <w:r>
+        <w:rPr>
+          <w:rFonts w:ascii="Arial" w:eastAsia="Times New Roman" w:hAnsi="Arial" w:cs="Arial"/>
+          <w:lang w:eastAsia="pt-BR"/>
+        </w:rPr>
+        <w:t>View</w:t>
+      </w:r>
+      <w:proofErr w:type="spellEnd"/>
+      <w:r>
+        <w:rPr>
+          <w:rFonts w:ascii="Arial" w:eastAsia="Times New Roman" w:hAnsi="Arial" w:cs="Arial"/>
+          <w:lang w:eastAsia="pt-BR"/>
+        </w:rPr>
+        <w:t>-</w:t>
+      </w:r>
+      <w:proofErr w:type="spellStart"/>
+      <w:r>
+        <w:rPr>
+          <w:rFonts w:ascii="Arial" w:eastAsia="Times New Roman" w:hAnsi="Arial" w:cs="Arial"/>
+          <w:lang w:eastAsia="pt-BR"/>
+        </w:rPr>
+        <w:t>Controller</w:t>
+      </w:r>
+      <w:proofErr w:type="spellEnd"/>
+      <w:r>
+        <w:rPr>
+          <w:rFonts w:ascii="Arial" w:eastAsia="Times New Roman" w:hAnsi="Arial" w:cs="Arial"/>
+          <w:lang w:eastAsia="pt-BR"/>
+        </w:rPr>
+        <w:t>.</w:t>
       </w:r>
     </w:p>
     <w:p>
@@ -9460,7 +9773,103 @@
           <w:rFonts w:ascii="Arial" w:eastAsia="Times New Roman" w:hAnsi="Arial" w:cs="Arial"/>
           <w:lang w:eastAsia="pt-BR"/>
         </w:rPr>
-        <w:t>O Model-View-Controller conhecido como MVC, foi desenvolvido na década de 70, pelo cientista da computação norueguês e professor emérito da Universidade de Oslo, Trygve Mikkjel Heyerdahl Reenskaug enquanto trabalhava na Xerox PARC.</w:t>
+        <w:t>O Model-</w:t>
+      </w:r>
+      <w:proofErr w:type="spellStart"/>
+      <w:r>
+        <w:rPr>
+          <w:rFonts w:ascii="Arial" w:eastAsia="Times New Roman" w:hAnsi="Arial" w:cs="Arial"/>
+          <w:lang w:eastAsia="pt-BR"/>
+        </w:rPr>
+        <w:t>View</w:t>
+      </w:r>
+      <w:proofErr w:type="spellEnd"/>
+      <w:r>
+        <w:rPr>
+          <w:rFonts w:ascii="Arial" w:eastAsia="Times New Roman" w:hAnsi="Arial" w:cs="Arial"/>
+          <w:lang w:eastAsia="pt-BR"/>
+        </w:rPr>
+        <w:t>-</w:t>
+      </w:r>
+      <w:proofErr w:type="spellStart"/>
+      <w:r>
+        <w:rPr>
+          <w:rFonts w:ascii="Arial" w:eastAsia="Times New Roman" w:hAnsi="Arial" w:cs="Arial"/>
+          <w:lang w:eastAsia="pt-BR"/>
+        </w:rPr>
+        <w:t>Controller</w:t>
+      </w:r>
+      <w:proofErr w:type="spellEnd"/>
+      <w:r>
+        <w:rPr>
+          <w:rFonts w:ascii="Arial" w:eastAsia="Times New Roman" w:hAnsi="Arial" w:cs="Arial"/>
+          <w:lang w:eastAsia="pt-BR"/>
+        </w:rPr>
+        <w:t xml:space="preserve"> conhecido como MVC, foi desenvolvido na década de 70, pelo cientista da computação norueguês e professor emérito da Universidade de Oslo, </w:t>
+      </w:r>
+      <w:proofErr w:type="spellStart"/>
+      <w:r>
+        <w:rPr>
+          <w:rFonts w:ascii="Arial" w:eastAsia="Times New Roman" w:hAnsi="Arial" w:cs="Arial"/>
+          <w:lang w:eastAsia="pt-BR"/>
+        </w:rPr>
+        <w:t>Trygve</w:t>
+      </w:r>
+      <w:proofErr w:type="spellEnd"/>
+      <w:r>
+        <w:rPr>
+          <w:rFonts w:ascii="Arial" w:eastAsia="Times New Roman" w:hAnsi="Arial" w:cs="Arial"/>
+          <w:lang w:eastAsia="pt-BR"/>
+        </w:rPr>
+        <w:t xml:space="preserve"> </w:t>
+      </w:r>
+      <w:proofErr w:type="spellStart"/>
+      <w:r>
+        <w:rPr>
+          <w:rFonts w:ascii="Arial" w:eastAsia="Times New Roman" w:hAnsi="Arial" w:cs="Arial"/>
+          <w:lang w:eastAsia="pt-BR"/>
+        </w:rPr>
+        <w:t>Mikkjel</w:t>
+      </w:r>
+      <w:proofErr w:type="spellEnd"/>
+      <w:r>
+        <w:rPr>
+          <w:rFonts w:ascii="Arial" w:eastAsia="Times New Roman" w:hAnsi="Arial" w:cs="Arial"/>
+          <w:lang w:eastAsia="pt-BR"/>
+        </w:rPr>
+        <w:t xml:space="preserve"> </w:t>
+      </w:r>
+      <w:proofErr w:type="spellStart"/>
+      <w:r>
+        <w:rPr>
+          <w:rFonts w:ascii="Arial" w:eastAsia="Times New Roman" w:hAnsi="Arial" w:cs="Arial"/>
+          <w:lang w:eastAsia="pt-BR"/>
+        </w:rPr>
+        <w:t>Heyerdahl</w:t>
+      </w:r>
+      <w:proofErr w:type="spellEnd"/>
+      <w:r>
+        <w:rPr>
+          <w:rFonts w:ascii="Arial" w:eastAsia="Times New Roman" w:hAnsi="Arial" w:cs="Arial"/>
+          <w:lang w:eastAsia="pt-BR"/>
+        </w:rPr>
+        <w:t xml:space="preserve"> </w:t>
+      </w:r>
+      <w:proofErr w:type="spellStart"/>
+      <w:r>
+        <w:rPr>
+          <w:rFonts w:ascii="Arial" w:eastAsia="Times New Roman" w:hAnsi="Arial" w:cs="Arial"/>
+          <w:lang w:eastAsia="pt-BR"/>
+        </w:rPr>
+        <w:t>Reenskaug</w:t>
+      </w:r>
+      <w:proofErr w:type="spellEnd"/>
+      <w:r>
+        <w:rPr>
+          <w:rFonts w:ascii="Arial" w:eastAsia="Times New Roman" w:hAnsi="Arial" w:cs="Arial"/>
+          <w:lang w:eastAsia="pt-BR"/>
+        </w:rPr>
+        <w:t xml:space="preserve"> enquanto trabalhava na Xerox PARC.</w:t>
       </w:r>
       <w:commentRangeEnd w:id="29"/>
       <w:r>
@@ -9506,19 +9915,53 @@
         </w:rPr>
         <w:t xml:space="preserve">O MVC consiste na partição do código do software em três camadas funcionais para serem independentes, criando assim uma facilidade na manutenção do código e sua reutilização em outros projetos. As três camadas são nomeadas de Model (Modelo), </w:t>
       </w:r>
-      <w:r>
-        <w:rPr>
-          <w:rFonts w:ascii="Arial" w:eastAsia="Times New Roman" w:hAnsi="Arial" w:cs="Arial"/>
-          <w:lang w:eastAsia="pt-BR"/>
-        </w:rPr>
-        <w:t>View (</w:t>
-      </w:r>
-      <w:r>
-        <w:rPr>
-          <w:rFonts w:ascii="Arial" w:eastAsia="Times New Roman" w:hAnsi="Arial" w:cs="Arial"/>
-          <w:lang w:eastAsia="pt-BR"/>
-        </w:rPr>
-        <w:t>Visualização) e Controller(Controlador).</w:t>
+      <w:proofErr w:type="spellStart"/>
+      <w:r>
+        <w:rPr>
+          <w:rFonts w:ascii="Arial" w:eastAsia="Times New Roman" w:hAnsi="Arial" w:cs="Arial"/>
+          <w:lang w:eastAsia="pt-BR"/>
+        </w:rPr>
+        <w:t>View</w:t>
+      </w:r>
+      <w:proofErr w:type="spellEnd"/>
+      <w:r>
+        <w:rPr>
+          <w:rFonts w:ascii="Arial" w:eastAsia="Times New Roman" w:hAnsi="Arial" w:cs="Arial"/>
+          <w:lang w:eastAsia="pt-BR"/>
+        </w:rPr>
+        <w:t xml:space="preserve"> (</w:t>
+      </w:r>
+      <w:r>
+        <w:rPr>
+          <w:rFonts w:ascii="Arial" w:eastAsia="Times New Roman" w:hAnsi="Arial" w:cs="Arial"/>
+          <w:lang w:eastAsia="pt-BR"/>
+        </w:rPr>
+        <w:t xml:space="preserve">Visualização) e </w:t>
+      </w:r>
+      <w:proofErr w:type="spellStart"/>
+      <w:proofErr w:type="gramStart"/>
+      <w:r>
+        <w:rPr>
+          <w:rFonts w:ascii="Arial" w:eastAsia="Times New Roman" w:hAnsi="Arial" w:cs="Arial"/>
+          <w:lang w:eastAsia="pt-BR"/>
+        </w:rPr>
+        <w:t>Controller</w:t>
+      </w:r>
+      <w:proofErr w:type="spellEnd"/>
+      <w:r>
+        <w:rPr>
+          <w:rFonts w:ascii="Arial" w:eastAsia="Times New Roman" w:hAnsi="Arial" w:cs="Arial"/>
+          <w:lang w:eastAsia="pt-BR"/>
+        </w:rPr>
+        <w:t>(</w:t>
+      </w:r>
+      <w:proofErr w:type="gramEnd"/>
+      <w:r>
+        <w:rPr>
+          <w:rFonts w:ascii="Arial" w:eastAsia="Times New Roman" w:hAnsi="Arial" w:cs="Arial"/>
+          <w:lang w:eastAsia="pt-BR"/>
+        </w:rPr>
+        <w:t>Controlador).</w:t>
       </w:r>
     </w:p>
     <w:p>
@@ -9563,7 +10006,7 @@
                     </pic:cNvPicPr>
                   </pic:nvPicPr>
                   <pic:blipFill>
-                    <a:blip r:embed="rId27">
+                    <a:blip r:embed="rId29">
                       <a:extLst>
                         <a:ext uri="{28A0092B-C50C-407E-A947-70E740481C1C}">
                           <a14:useLocalDpi xmlns:a14="http://schemas.microsoft.com/office/drawing/2010/main" val="0"/>
@@ -9766,7 +10209,39 @@
           <w:rFonts w:ascii="Arial" w:eastAsia="Times New Roman" w:hAnsi="Arial" w:cs="Arial"/>
           <w:lang w:eastAsia="pt-BR"/>
         </w:rPr>
-        <w:t xml:space="preserve">O controlador (Controller), é responsável pelas interpretações das entradas do mouse ou do teclado enviadas pelo usuário, assim ele mapeia essas ações do usuário em comandos que são enviados para o modelo (Model) e/ou para a janela de visualização (View) para executar a modificação apropriada; </w:t>
+        <w:t>O controlador (</w:t>
+      </w:r>
+      <w:proofErr w:type="spellStart"/>
+      <w:r>
+        <w:rPr>
+          <w:rFonts w:ascii="Arial" w:eastAsia="Times New Roman" w:hAnsi="Arial" w:cs="Arial"/>
+          <w:lang w:eastAsia="pt-BR"/>
+        </w:rPr>
+        <w:t>Controller</w:t>
+      </w:r>
+      <w:proofErr w:type="spellEnd"/>
+      <w:r>
+        <w:rPr>
+          <w:rFonts w:ascii="Arial" w:eastAsia="Times New Roman" w:hAnsi="Arial" w:cs="Arial"/>
+          <w:lang w:eastAsia="pt-BR"/>
+        </w:rPr>
+        <w:t>), é responsável pelas interpretações das entradas do mouse ou do teclado enviadas pelo usuário, assim ele mapeia essas ações do usuário em comandos que são enviados para o modelo (Model) e/ou para a janela de visualização (</w:t>
+      </w:r>
+      <w:proofErr w:type="spellStart"/>
+      <w:r>
+        <w:rPr>
+          <w:rFonts w:ascii="Arial" w:eastAsia="Times New Roman" w:hAnsi="Arial" w:cs="Arial"/>
+          <w:lang w:eastAsia="pt-BR"/>
+        </w:rPr>
+        <w:t>View</w:t>
+      </w:r>
+      <w:proofErr w:type="spellEnd"/>
+      <w:r>
+        <w:rPr>
+          <w:rFonts w:ascii="Arial" w:eastAsia="Times New Roman" w:hAnsi="Arial" w:cs="Arial"/>
+          <w:lang w:eastAsia="pt-BR"/>
+        </w:rPr>
+        <w:t xml:space="preserve">) para executar a modificação apropriada; </w:t>
       </w:r>
     </w:p>
     <w:p>
@@ -9812,7 +10287,23 @@
           <w:rFonts w:ascii="Arial" w:eastAsia="Times New Roman" w:hAnsi="Arial" w:cs="Arial"/>
           <w:lang w:eastAsia="pt-BR"/>
         </w:rPr>
-        <w:t xml:space="preserve">Por fim, a visão (View) faz o gerenciamento do espaço retangular do display e é responsável por exibir as informações para o usuário através de uma combinação de gráficos e textos. A visão não sabe nada sobre o que a aplicação está atualmente fazendo, pois tudo que ela </w:t>
+        <w:t>Por fim, a visão (</w:t>
+      </w:r>
+      <w:proofErr w:type="spellStart"/>
+      <w:r>
+        <w:rPr>
+          <w:rFonts w:ascii="Arial" w:eastAsia="Times New Roman" w:hAnsi="Arial" w:cs="Arial"/>
+          <w:lang w:eastAsia="pt-BR"/>
+        </w:rPr>
+        <w:t>View</w:t>
+      </w:r>
+      <w:proofErr w:type="spellEnd"/>
+      <w:r>
+        <w:rPr>
+          <w:rFonts w:ascii="Arial" w:eastAsia="Times New Roman" w:hAnsi="Arial" w:cs="Arial"/>
+          <w:lang w:eastAsia="pt-BR"/>
+        </w:rPr>
+        <w:t xml:space="preserve">) faz o gerenciamento do espaço retangular do display e é responsável por exibir as informações para o usuário através de uma combinação de gráficos e textos. A visão não sabe nada sobre o que a aplicação está atualmente fazendo, pois tudo que ela </w:t>
       </w:r>
       <w:r>
         <w:rPr>
@@ -10120,7 +10611,7 @@
                     <pic:cNvPicPr/>
                   </pic:nvPicPr>
                   <pic:blipFill>
-                    <a:blip r:embed="rId28"/>
+                    <a:blip r:embed="rId30"/>
                     <a:stretch>
                       <a:fillRect/>
                     </a:stretch>
@@ -10283,6 +10774,7 @@
         </w:rPr>
         <w:t xml:space="preserve"> da </w:t>
       </w:r>
+      <w:proofErr w:type="spellStart"/>
       <w:r>
         <w:rPr>
           <w:rFonts w:ascii="Arial" w:hAnsi="Arial" w:cs="Arial"/>
@@ -10290,6 +10782,7 @@
         </w:rPr>
         <w:t>Twilio</w:t>
       </w:r>
+      <w:proofErr w:type="spellEnd"/>
       <w:r>
         <w:rPr>
           <w:rFonts w:ascii="Arial" w:eastAsia="Times New Roman" w:hAnsi="Arial" w:cs="Arial"/>
@@ -10360,7 +10853,23 @@
           <w:rFonts w:ascii="Arial" w:eastAsia="Times New Roman" w:hAnsi="Arial" w:cs="Arial"/>
           <w:lang w:eastAsia="pt-BR"/>
         </w:rPr>
-        <w:t xml:space="preserve">A responsabilidade de um Controller é a de harmonizar e arbitrar as relações entre Models. É ele que comanda a criação, modificação, exclusão e seleção dos dados da aplicação. Além disso, é ele que recebe a requisição e decide o que deve ser retornado como apresentação, como por exemplo, o formato dos dados (HTML, JSON, e assim por diante). </w:t>
+        <w:t>A responsabilidade de um </w:t>
+      </w:r>
+      <w:proofErr w:type="spellStart"/>
+      <w:r>
+        <w:rPr>
+          <w:rFonts w:ascii="Arial" w:eastAsia="Times New Roman" w:hAnsi="Arial" w:cs="Arial"/>
+          <w:lang w:eastAsia="pt-BR"/>
+        </w:rPr>
+        <w:t>Controller</w:t>
+      </w:r>
+      <w:proofErr w:type="spellEnd"/>
+      <w:r>
+        <w:rPr>
+          <w:rFonts w:ascii="Arial" w:eastAsia="Times New Roman" w:hAnsi="Arial" w:cs="Arial"/>
+          <w:lang w:eastAsia="pt-BR"/>
+        </w:rPr>
+        <w:t xml:space="preserve"> é a de harmonizar e arbitrar as relações entre Models. É ele que comanda a criação, modificação, exclusão e seleção dos dados da aplicação. Além disso, é ele que recebe a requisição e decide o que deve ser retornado como apresentação, como por exemplo, o formato dos dados (HTML, JSON, e assim por diante). </w:t>
       </w:r>
     </w:p>
     <w:p>
@@ -10390,7 +10899,39 @@
           <w:rFonts w:ascii="Arial" w:eastAsia="Times New Roman" w:hAnsi="Arial" w:cs="Arial"/>
           <w:lang w:eastAsia="pt-BR"/>
         </w:rPr>
-        <w:t xml:space="preserve">Há abordagens que procuram colocar uma camada extra para trabalhar juntamente com o Controller, sob a alegação de que não é responsabilidade do Controller de cuidar de regras de </w:t>
+        <w:t>Há abordagens que procuram colocar uma camada extra para trabalhar juntamente com o </w:t>
+      </w:r>
+      <w:proofErr w:type="spellStart"/>
+      <w:r>
+        <w:rPr>
+          <w:rFonts w:ascii="Arial" w:eastAsia="Times New Roman" w:hAnsi="Arial" w:cs="Arial"/>
+          <w:lang w:eastAsia="pt-BR"/>
+        </w:rPr>
+        <w:t>Controller</w:t>
+      </w:r>
+      <w:proofErr w:type="spellEnd"/>
+      <w:r>
+        <w:rPr>
+          <w:rFonts w:ascii="Arial" w:eastAsia="Times New Roman" w:hAnsi="Arial" w:cs="Arial"/>
+          <w:lang w:eastAsia="pt-BR"/>
+        </w:rPr>
+        <w:t>, sob a alegação de que não é responsabilidade do </w:t>
+      </w:r>
+      <w:proofErr w:type="spellStart"/>
+      <w:r>
+        <w:rPr>
+          <w:rFonts w:ascii="Arial" w:eastAsia="Times New Roman" w:hAnsi="Arial" w:cs="Arial"/>
+          <w:lang w:eastAsia="pt-BR"/>
+        </w:rPr>
+        <w:t>Controller</w:t>
+      </w:r>
+      <w:proofErr w:type="spellEnd"/>
+      <w:r>
+        <w:rPr>
+          <w:rFonts w:ascii="Arial" w:eastAsia="Times New Roman" w:hAnsi="Arial" w:cs="Arial"/>
+          <w:lang w:eastAsia="pt-BR"/>
+        </w:rPr>
+        <w:t xml:space="preserve"> de cuidar de regras de </w:t>
       </w:r>
       <w:r>
         <w:rPr>
@@ -10578,7 +11119,7 @@
         </w:rPr>
         <w:t>De &lt;</w:t>
       </w:r>
-      <w:hyperlink r:id="rId29" w:tgtFrame="_blank" w:history="1">
+      <w:hyperlink r:id="rId31" w:tgtFrame="_blank" w:history="1">
         <w:r>
           <w:rPr>
             <w:rFonts w:ascii="Calibri" w:eastAsia="Times New Roman" w:hAnsi="Calibri" w:cs="Calibri"/>
@@ -10652,6 +11193,7 @@
         </w:rPr>
         <w:t xml:space="preserve"> </w:t>
       </w:r>
+      <w:proofErr w:type="gramStart"/>
       <w:r>
         <w:rPr>
           <w:rFonts w:ascii="Arial" w:eastAsia="Times New Roman" w:hAnsi="Arial" w:cs="Arial"/>
@@ -10659,6 +11201,7 @@
         </w:rPr>
         <w:t>esse projeto foram</w:t>
       </w:r>
+      <w:proofErr w:type="gramEnd"/>
       <w:r>
         <w:rPr>
           <w:rFonts w:ascii="Arial" w:eastAsia="Times New Roman" w:hAnsi="Arial" w:cs="Arial"/>
@@ -11565,7 +12108,25 @@
                 <w:color w:val="000000"/>
                 <w:lang w:eastAsia="pt-BR"/>
               </w:rPr>
-              <w:t>Deverá permitir o usuário realize o controle do pagamento do plano mensal, vinculado ao cadastro do cliente deve haver uma tag que indica se o pagamento está em dia ou está pendente. As ações que estarão disponíveis serão: alterar e consultar.  </w:t>
+              <w:t xml:space="preserve">Deverá permitir o usuário realize o controle do pagamento do plano mensal, vinculado ao cadastro do cliente deve haver uma </w:t>
+            </w:r>
+            <w:proofErr w:type="spellStart"/>
+            <w:r>
+              <w:rPr>
+                <w:rFonts w:ascii="Arial" w:eastAsia="Times New Roman" w:hAnsi="Arial" w:cs="Arial"/>
+                <w:color w:val="000000"/>
+                <w:lang w:eastAsia="pt-BR"/>
+              </w:rPr>
+              <w:t>tag</w:t>
+            </w:r>
+            <w:proofErr w:type="spellEnd"/>
+            <w:r>
+              <w:rPr>
+                <w:rFonts w:ascii="Arial" w:eastAsia="Times New Roman" w:hAnsi="Arial" w:cs="Arial"/>
+                <w:color w:val="000000"/>
+                <w:lang w:eastAsia="pt-BR"/>
+              </w:rPr>
+              <w:t xml:space="preserve"> que indica se o pagamento está em dia ou está pendente. As ações que estarão disponíveis serão: alterar e consultar.  </w:t>
             </w:r>
           </w:p>
         </w:tc>
@@ -12558,7 +13119,71 @@
                 <w:rFonts w:ascii="Arial" w:hAnsi="Arial" w:cs="Arial"/>
                 <w:color w:val="000000"/>
               </w:rPr>
-              <w:t>Requisito mínimo de hardware: processador intel i3, amd ryzen 3(ou sucessores) baseado em x64, memória ram 8GB, com placa de rede.  </w:t>
+              <w:t xml:space="preserve">Requisito mínimo de hardware: processador </w:t>
+            </w:r>
+            <w:proofErr w:type="spellStart"/>
+            <w:r>
+              <w:rPr>
+                <w:rFonts w:ascii="Arial" w:hAnsi="Arial" w:cs="Arial"/>
+                <w:color w:val="000000"/>
+              </w:rPr>
+              <w:t>intel</w:t>
+            </w:r>
+            <w:proofErr w:type="spellEnd"/>
+            <w:r>
+              <w:rPr>
+                <w:rFonts w:ascii="Arial" w:hAnsi="Arial" w:cs="Arial"/>
+                <w:color w:val="000000"/>
+              </w:rPr>
+              <w:t xml:space="preserve"> i3, </w:t>
+            </w:r>
+            <w:proofErr w:type="spellStart"/>
+            <w:r>
+              <w:rPr>
+                <w:rFonts w:ascii="Arial" w:hAnsi="Arial" w:cs="Arial"/>
+                <w:color w:val="000000"/>
+              </w:rPr>
+              <w:t>amd</w:t>
+            </w:r>
+            <w:proofErr w:type="spellEnd"/>
+            <w:r>
+              <w:rPr>
+                <w:rFonts w:ascii="Arial" w:hAnsi="Arial" w:cs="Arial"/>
+                <w:color w:val="000000"/>
+              </w:rPr>
+              <w:t xml:space="preserve"> </w:t>
+            </w:r>
+            <w:proofErr w:type="spellStart"/>
+            <w:r>
+              <w:rPr>
+                <w:rFonts w:ascii="Arial" w:hAnsi="Arial" w:cs="Arial"/>
+                <w:color w:val="000000"/>
+              </w:rPr>
+              <w:t>ryzen</w:t>
+            </w:r>
+            <w:proofErr w:type="spellEnd"/>
+            <w:r>
+              <w:rPr>
+                <w:rFonts w:ascii="Arial" w:hAnsi="Arial" w:cs="Arial"/>
+                <w:color w:val="000000"/>
+              </w:rPr>
+              <w:t xml:space="preserve"> 3(ou sucessores) baseado em x64, memória </w:t>
+            </w:r>
+            <w:proofErr w:type="spellStart"/>
+            <w:r>
+              <w:rPr>
+                <w:rFonts w:ascii="Arial" w:hAnsi="Arial" w:cs="Arial"/>
+                <w:color w:val="000000"/>
+              </w:rPr>
+              <w:t>ram</w:t>
+            </w:r>
+            <w:proofErr w:type="spellEnd"/>
+            <w:r>
+              <w:rPr>
+                <w:rFonts w:ascii="Arial" w:hAnsi="Arial" w:cs="Arial"/>
+                <w:color w:val="000000"/>
+              </w:rPr>
+              <w:t xml:space="preserve"> 8GB, com placa de rede.  </w:t>
             </w:r>
           </w:p>
         </w:tc>
@@ -13055,7 +13680,39 @@
           <w:rFonts w:ascii="Arial" w:eastAsia="Times New Roman" w:hAnsi="Arial" w:cs="Arial"/>
           <w:lang w:eastAsia="pt-BR"/>
         </w:rPr>
-        <w:t>Gerenciamento de Funcionários: acoplada a área administrativa será criado uma subárea para CRUD (Create, Read, Update e Delete) de novos funcionários que poderá ser acessado apenas pelo administrador do sistema;</w:t>
+        <w:t>Gerenciamento de Funcionários: acoplada a área administrativa será criado uma subárea para CRUD (</w:t>
+      </w:r>
+      <w:proofErr w:type="spellStart"/>
+      <w:r>
+        <w:rPr>
+          <w:rFonts w:ascii="Arial" w:eastAsia="Times New Roman" w:hAnsi="Arial" w:cs="Arial"/>
+          <w:lang w:eastAsia="pt-BR"/>
+        </w:rPr>
+        <w:t>Create</w:t>
+      </w:r>
+      <w:proofErr w:type="spellEnd"/>
+      <w:r>
+        <w:rPr>
+          <w:rFonts w:ascii="Arial" w:eastAsia="Times New Roman" w:hAnsi="Arial" w:cs="Arial"/>
+          <w:lang w:eastAsia="pt-BR"/>
+        </w:rPr>
+        <w:t xml:space="preserve">, </w:t>
+      </w:r>
+      <w:proofErr w:type="spellStart"/>
+      <w:r>
+        <w:rPr>
+          <w:rFonts w:ascii="Arial" w:eastAsia="Times New Roman" w:hAnsi="Arial" w:cs="Arial"/>
+          <w:lang w:eastAsia="pt-BR"/>
+        </w:rPr>
+        <w:t>Read</w:t>
+      </w:r>
+      <w:proofErr w:type="spellEnd"/>
+      <w:r>
+        <w:rPr>
+          <w:rFonts w:ascii="Arial" w:eastAsia="Times New Roman" w:hAnsi="Arial" w:cs="Arial"/>
+          <w:lang w:eastAsia="pt-BR"/>
+        </w:rPr>
+        <w:t>, Update e Delete) de novos funcionários que poderá ser acessado apenas pelo administrador do sistema;</w:t>
       </w:r>
     </w:p>
     <w:p>
@@ -13072,7 +13729,23 @@
           <w:rFonts w:ascii="Arial" w:eastAsia="Times New Roman" w:hAnsi="Arial" w:cs="Arial"/>
           <w:lang w:eastAsia="pt-BR"/>
         </w:rPr>
-        <w:t>Gerenciamento de usuários: também acoplada a area administrativa, será criada uma subárea para CRUD de usuários que poderá ser acessado apenas pelo administrador do sistema, limitando as ações do usuário no sistema;</w:t>
+        <w:t xml:space="preserve">Gerenciamento de usuários: também acoplada a </w:t>
+      </w:r>
+      <w:proofErr w:type="spellStart"/>
+      <w:r>
+        <w:rPr>
+          <w:rFonts w:ascii="Arial" w:eastAsia="Times New Roman" w:hAnsi="Arial" w:cs="Arial"/>
+          <w:lang w:eastAsia="pt-BR"/>
+        </w:rPr>
+        <w:t>area</w:t>
+      </w:r>
+      <w:proofErr w:type="spellEnd"/>
+      <w:r>
+        <w:rPr>
+          <w:rFonts w:ascii="Arial" w:eastAsia="Times New Roman" w:hAnsi="Arial" w:cs="Arial"/>
+          <w:lang w:eastAsia="pt-BR"/>
+        </w:rPr>
+        <w:t xml:space="preserve"> administrativa, será criada uma subárea para CRUD de usuários que poderá ser acessado apenas pelo administrador do sistema, limitando as ações do usuário no sistema;</w:t>
       </w:r>
     </w:p>
     <w:p>
@@ -13260,7 +13933,7 @@
                     </pic:cNvPicPr>
                   </pic:nvPicPr>
                   <pic:blipFill>
-                    <a:blip r:embed="rId30">
+                    <a:blip r:embed="rId32">
                       <a:extLst>
                         <a:ext uri="{28A0092B-C50C-407E-A947-70E740481C1C}">
                           <a14:useLocalDpi xmlns:a14="http://schemas.microsoft.com/office/drawing/2010/main" val="0"/>
@@ -13439,7 +14112,7 @@
                     </pic:cNvPicPr>
                   </pic:nvPicPr>
                   <pic:blipFill>
-                    <a:blip r:embed="rId31">
+                    <a:blip r:embed="rId33">
                       <a:extLst>
                         <a:ext uri="{28A0092B-C50C-407E-A947-70E740481C1C}">
                           <a14:useLocalDpi xmlns:a14="http://schemas.microsoft.com/office/drawing/2010/main" val="0"/>
@@ -13576,6 +14249,7 @@
           <w:lang w:val="en-US" w:eastAsia="pt-BR"/>
         </w:rPr>
       </w:pPr>
+      <w:proofErr w:type="spellStart"/>
       <w:r>
         <w:rPr>
           <w:rFonts w:ascii="Calibri" w:eastAsia="Times New Roman" w:hAnsi="Calibri" w:cs="Calibri"/>
@@ -13583,8 +14257,29 @@
           <w:bCs/>
           <w:lang w:val="en-US" w:eastAsia="pt-BR"/>
         </w:rPr>
-        <w:t>Alugar jogos</w:t>
-      </w:r>
+        <w:t>Alugar</w:t>
+      </w:r>
+      <w:proofErr w:type="spellEnd"/>
+      <w:r>
+        <w:rPr>
+          <w:rFonts w:ascii="Calibri" w:eastAsia="Times New Roman" w:hAnsi="Calibri" w:cs="Calibri"/>
+          <w:b/>
+          <w:bCs/>
+          <w:lang w:val="en-US" w:eastAsia="pt-BR"/>
+        </w:rPr>
+        <w:t> </w:t>
+      </w:r>
+      <w:proofErr w:type="spellStart"/>
+      <w:r>
+        <w:rPr>
+          <w:rFonts w:ascii="Calibri" w:eastAsia="Times New Roman" w:hAnsi="Calibri" w:cs="Calibri"/>
+          <w:b/>
+          <w:bCs/>
+          <w:lang w:val="en-US" w:eastAsia="pt-BR"/>
+        </w:rPr>
+        <w:t>jogos</w:t>
+      </w:r>
+      <w:proofErr w:type="spellEnd"/>
       <w:r>
         <w:rPr>
           <w:rFonts w:ascii="Calibri" w:eastAsia="Times New Roman" w:hAnsi="Calibri" w:cs="Calibri"/>
@@ -13624,7 +14319,7 @@
                     </pic:cNvPicPr>
                   </pic:nvPicPr>
                   <pic:blipFill>
-                    <a:blip r:embed="rId32">
+                    <a:blip r:embed="rId34">
                       <a:extLst>
                         <a:ext uri="{28A0092B-C50C-407E-A947-70E740481C1C}">
                           <a14:useLocalDpi xmlns:a14="http://schemas.microsoft.com/office/drawing/2010/main" val="0"/>
@@ -13761,6 +14456,7 @@
           <w:lang w:val="en-US" w:eastAsia="pt-BR"/>
         </w:rPr>
       </w:pPr>
+      <w:proofErr w:type="spellStart"/>
       <w:r>
         <w:rPr>
           <w:rFonts w:ascii="Calibri" w:eastAsia="Times New Roman" w:hAnsi="Calibri" w:cs="Calibri"/>
@@ -13768,7 +14464,17 @@
           <w:bCs/>
           <w:lang w:val="en-US" w:eastAsia="pt-BR"/>
         </w:rPr>
-        <w:t>Monitoramento de consoles</w:t>
+        <w:t>Monitoramento</w:t>
+      </w:r>
+      <w:proofErr w:type="spellEnd"/>
+      <w:r>
+        <w:rPr>
+          <w:rFonts w:ascii="Calibri" w:eastAsia="Times New Roman" w:hAnsi="Calibri" w:cs="Calibri"/>
+          <w:b/>
+          <w:bCs/>
+          <w:lang w:val="en-US" w:eastAsia="pt-BR"/>
+        </w:rPr>
+        <w:t> de consoles</w:t>
       </w:r>
       <w:r>
         <w:rPr>
@@ -13808,7 +14514,7 @@
                     </pic:cNvPicPr>
                   </pic:nvPicPr>
                   <pic:blipFill>
-                    <a:blip r:embed="rId33">
+                    <a:blip r:embed="rId35">
                       <a:extLst>
                         <a:ext uri="{28A0092B-C50C-407E-A947-70E740481C1C}">
                           <a14:useLocalDpi xmlns:a14="http://schemas.microsoft.com/office/drawing/2010/main" val="0"/>
@@ -13945,6 +14651,7 @@
           <w:lang w:val="en-US" w:eastAsia="pt-BR"/>
         </w:rPr>
       </w:pPr>
+      <w:proofErr w:type="spellStart"/>
       <w:r>
         <w:rPr>
           <w:rFonts w:ascii="Calibri" w:eastAsia="Times New Roman" w:hAnsi="Calibri" w:cs="Calibri"/>
@@ -13955,6 +14662,7 @@
         <w:lastRenderedPageBreak/>
         <w:t>Pagamentos</w:t>
       </w:r>
+      <w:proofErr w:type="spellEnd"/>
       <w:r>
         <w:rPr>
           <w:rFonts w:ascii="Calibri" w:eastAsia="Times New Roman" w:hAnsi="Calibri" w:cs="Calibri"/>
@@ -13993,7 +14701,7 @@
                     </pic:cNvPicPr>
                   </pic:nvPicPr>
                   <pic:blipFill>
-                    <a:blip r:embed="rId34">
+                    <a:blip r:embed="rId36">
                       <a:extLst>
                         <a:ext uri="{28A0092B-C50C-407E-A947-70E740481C1C}">
                           <a14:useLocalDpi xmlns:a14="http://schemas.microsoft.com/office/drawing/2010/main" val="0"/>
@@ -14137,8 +14845,19 @@
           <w:bCs/>
           <w:lang w:val="en-US" w:eastAsia="pt-BR"/>
         </w:rPr>
-        <w:t> Venda de produtos</w:t>
-      </w:r>
+        <w:t> Venda de </w:t>
+      </w:r>
+      <w:proofErr w:type="spellStart"/>
+      <w:r>
+        <w:rPr>
+          <w:rFonts w:ascii="Calibri" w:eastAsia="Times New Roman" w:hAnsi="Calibri" w:cs="Calibri"/>
+          <w:b/>
+          <w:bCs/>
+          <w:lang w:val="en-US" w:eastAsia="pt-BR"/>
+        </w:rPr>
+        <w:t>produtos</w:t>
+      </w:r>
+      <w:proofErr w:type="spellEnd"/>
       <w:r>
         <w:rPr>
           <w:rFonts w:ascii="Calibri" w:eastAsia="Times New Roman" w:hAnsi="Calibri" w:cs="Calibri"/>
@@ -14325,7 +15044,23 @@
           <w:rFonts w:ascii="Arial" w:hAnsi="Arial" w:cs="Arial"/>
           <w:shd w:val="clear" w:color="auto" w:fill="FFFFFF"/>
         </w:rPr>
-        <w:t xml:space="preserve"> gráfica clara possibilitada pelos DER’s, é possível </w:t>
+        <w:t xml:space="preserve"> gráfica clara possibilitada pelos </w:t>
+      </w:r>
+      <w:proofErr w:type="spellStart"/>
+      <w:r>
+        <w:rPr>
+          <w:rFonts w:ascii="Arial" w:hAnsi="Arial" w:cs="Arial"/>
+          <w:shd w:val="clear" w:color="auto" w:fill="FFFFFF"/>
+        </w:rPr>
+        <w:t>DER’s</w:t>
+      </w:r>
+      <w:proofErr w:type="spellEnd"/>
+      <w:r>
+        <w:rPr>
+          <w:rFonts w:ascii="Arial" w:hAnsi="Arial" w:cs="Arial"/>
+          <w:shd w:val="clear" w:color="auto" w:fill="FFFFFF"/>
+        </w:rPr>
+        <w:t xml:space="preserve">, é possível </w:t>
       </w:r>
       <w:r>
         <w:rPr>
@@ -14978,7 +15713,7 @@
         </w:rPr>
         <w:t>. Disponível em: &lt;</w:t>
       </w:r>
-      <w:hyperlink r:id="rId35" w:history="1">
+      <w:hyperlink r:id="rId37" w:history="1">
         <w:r>
           <w:rPr>
             <w:rStyle w:val="cf21"/>
@@ -15010,7 +15745,29 @@
           <w:szCs w:val="22"/>
           <w:highlight w:val="lightGray"/>
         </w:rPr>
-        <w:t>3 feb. 2023.</w:t>
+        <w:t xml:space="preserve">3 </w:t>
+      </w:r>
+      <w:proofErr w:type="spellStart"/>
+      <w:r>
+        <w:rPr>
+          <w:rStyle w:val="cf21"/>
+          <w:rFonts w:ascii="Arial" w:hAnsi="Arial" w:cs="Arial"/>
+          <w:sz w:val="22"/>
+          <w:szCs w:val="22"/>
+          <w:highlight w:val="lightGray"/>
+        </w:rPr>
+        <w:t>feb</w:t>
+      </w:r>
+      <w:proofErr w:type="spellEnd"/>
+      <w:r>
+        <w:rPr>
+          <w:rStyle w:val="cf21"/>
+          <w:rFonts w:ascii="Arial" w:hAnsi="Arial" w:cs="Arial"/>
+          <w:sz w:val="22"/>
+          <w:szCs w:val="22"/>
+          <w:highlight w:val="lightGray"/>
+        </w:rPr>
+        <w:t>. 2023.</w:t>
       </w:r>
     </w:p>
     <w:p>
@@ -15056,7 +15813,29 @@
           <w:highlight w:val="lightGray"/>
           <w:lang w:val="en-US"/>
         </w:rPr>
-        <w:t xml:space="preserve"> [s.l.] “O’Reilly Media, Inc.”, 2004.</w:t>
+        <w:t xml:space="preserve"> [</w:t>
+      </w:r>
+      <w:proofErr w:type="spellStart"/>
+      <w:r>
+        <w:rPr>
+          <w:rFonts w:ascii="Arial" w:hAnsi="Arial" w:cs="Arial"/>
+          <w:sz w:val="22"/>
+          <w:szCs w:val="22"/>
+          <w:highlight w:val="lightGray"/>
+          <w:lang w:val="en-US"/>
+        </w:rPr>
+        <w:t>s.l.</w:t>
+      </w:r>
+      <w:proofErr w:type="spellEnd"/>
+      <w:r>
+        <w:rPr>
+          <w:rFonts w:ascii="Arial" w:hAnsi="Arial" w:cs="Arial"/>
+          <w:sz w:val="22"/>
+          <w:szCs w:val="22"/>
+          <w:highlight w:val="lightGray"/>
+          <w:lang w:val="en-US"/>
+        </w:rPr>
+        <w:t>] “O’Reilly Media, Inc.”, 2004.</w:t>
       </w:r>
     </w:p>
     <w:p>
@@ -15097,7 +15876,27 @@
           <w:szCs w:val="22"/>
           <w:highlight w:val="lightGray"/>
         </w:rPr>
-        <w:t>Disponível em: &lt;https://www.oracle.com/br/database/what-is-a-relational-database/&gt;. Acesso em: 23 feb. 2023.</w:t>
+        <w:t xml:space="preserve">Disponível em: &lt;https://www.oracle.com/br/database/what-is-a-relational-database/&gt;. Acesso em: 23 </w:t>
+      </w:r>
+      <w:proofErr w:type="spellStart"/>
+      <w:r>
+        <w:rPr>
+          <w:rFonts w:ascii="Arial" w:hAnsi="Arial" w:cs="Arial"/>
+          <w:sz w:val="22"/>
+          <w:szCs w:val="22"/>
+          <w:highlight w:val="lightGray"/>
+        </w:rPr>
+        <w:t>feb</w:t>
+      </w:r>
+      <w:proofErr w:type="spellEnd"/>
+      <w:r>
+        <w:rPr>
+          <w:rFonts w:ascii="Arial" w:hAnsi="Arial" w:cs="Arial"/>
+          <w:sz w:val="22"/>
+          <w:szCs w:val="22"/>
+          <w:highlight w:val="lightGray"/>
+        </w:rPr>
+        <w:t>. 2023.</w:t>
       </w:r>
     </w:p>
     <w:p>
@@ -15112,6 +15911,7 @@
           <w:szCs w:val="22"/>
         </w:rPr>
       </w:pPr>
+      <w:proofErr w:type="spellStart"/>
       <w:r>
         <w:rPr>
           <w:rFonts w:ascii="Arial" w:hAnsi="Arial" w:cs="Arial"/>
@@ -15122,101 +15922,9 @@
           <w:szCs w:val="22"/>
           <w:highlight w:val="lightGray"/>
         </w:rPr>
-        <w:t>c# - 3 camadas vs MVC</w:t>
-      </w:r>
-      <w:r>
-        <w:rPr>
-          <w:rFonts w:ascii="Arial" w:hAnsi="Arial" w:cs="Arial"/>
-          <w:color w:val="000000"/>
-          <w:sz w:val="22"/>
-          <w:szCs w:val="22"/>
-          <w:highlight w:val="lightGray"/>
-        </w:rPr>
-        <w:t>. Disponível em: &lt;https://pt.stackoverflow.com/questions/33352/3-camadas-vs-mvc&gt;. Acesso em: 20 jan. 2023.</w:t>
-      </w:r>
-    </w:p>
-    <w:p>
-      <w:pPr>
-        <w:pStyle w:val="NormalWeb"/>
-        <w:spacing w:before="0" w:beforeAutospacing="0" w:after="240" w:afterAutospacing="0"/>
-        <w:jc w:val="both"/>
-        <w:rPr>
-          <w:rFonts w:ascii="Arial" w:hAnsi="Arial" w:cs="Arial"/>
-          <w:sz w:val="22"/>
-          <w:szCs w:val="22"/>
-        </w:rPr>
-      </w:pPr>
-      <w:r>
-        <w:rPr>
-          <w:rFonts w:ascii="Arial" w:hAnsi="Arial" w:cs="Arial"/>
-          <w:sz w:val="22"/>
-          <w:szCs w:val="22"/>
-          <w:highlight w:val="lightGray"/>
-        </w:rPr>
-        <w:t xml:space="preserve">ARAÚJO, </w:t>
-      </w:r>
-      <w:r>
-        <w:rPr>
-          <w:rFonts w:ascii="Arial" w:hAnsi="Arial" w:cs="Arial"/>
-          <w:sz w:val="22"/>
-          <w:szCs w:val="22"/>
-          <w:highlight w:val="lightGray"/>
-          <w:shd w:val="clear" w:color="auto" w:fill="FFFFFF"/>
-        </w:rPr>
-        <w:t>Everton Coimbra</w:t>
-      </w:r>
-      <w:r>
-        <w:rPr>
-          <w:rFonts w:ascii="Arial" w:hAnsi="Arial" w:cs="Arial"/>
-          <w:sz w:val="22"/>
-          <w:szCs w:val="22"/>
-          <w:highlight w:val="lightGray"/>
-        </w:rPr>
-        <w:t xml:space="preserve">. </w:t>
-      </w:r>
-      <w:r>
-        <w:rPr>
-          <w:rFonts w:ascii="Arial" w:hAnsi="Arial" w:cs="Arial"/>
-          <w:b/>
-          <w:bCs/>
-          <w:sz w:val="22"/>
-          <w:szCs w:val="22"/>
-          <w:highlight w:val="lightGray"/>
-        </w:rPr>
-        <w:t>ASP.NET Core MVC: Aplicações modernas em conjunto com o Entity Framework.</w:t>
-      </w:r>
-      <w:r>
-        <w:rPr>
-          <w:rFonts w:ascii="Arial" w:hAnsi="Arial" w:cs="Arial"/>
-          <w:sz w:val="22"/>
-          <w:szCs w:val="22"/>
-          <w:highlight w:val="lightGray"/>
-        </w:rPr>
-        <w:t xml:space="preserve"> São Paulo: Casa do Código, 2018.</w:t>
-      </w:r>
-    </w:p>
-    <w:p>
-      <w:pPr>
-        <w:pStyle w:val="NormalWeb"/>
-        <w:spacing w:before="0" w:beforeAutospacing="0" w:after="240" w:afterAutospacing="0" w:line="360" w:lineRule="atLeast"/>
-        <w:jc w:val="both"/>
-        <w:rPr>
-          <w:rFonts w:ascii="Arial" w:hAnsi="Arial" w:cs="Arial"/>
-          <w:color w:val="000000"/>
-          <w:sz w:val="22"/>
-          <w:szCs w:val="22"/>
-        </w:rPr>
-      </w:pPr>
-      <w:r>
-        <w:rPr>
-          <w:rFonts w:ascii="Arial" w:hAnsi="Arial" w:cs="Arial"/>
-          <w:color w:val="000000"/>
-          <w:sz w:val="22"/>
-          <w:szCs w:val="22"/>
-          <w:highlight w:val="lightGray"/>
-        </w:rPr>
-        <w:t>SANCHEZ, F.; MÁRCIO FÁBIO ALTHMANN. </w:t>
-      </w:r>
+        <w:t>c#</w:t>
+      </w:r>
+      <w:proofErr w:type="spellEnd"/>
       <w:r>
         <w:rPr>
           <w:rFonts w:ascii="Arial" w:hAnsi="Arial" w:cs="Arial"/>
@@ -15227,17 +15935,192 @@
           <w:szCs w:val="22"/>
           <w:highlight w:val="lightGray"/>
         </w:rPr>
-        <w:t>Desenvolvimento web com ASP.NET MVC</w:t>
-      </w:r>
-      <w:r>
-        <w:rPr>
-          <w:rFonts w:ascii="Arial" w:hAnsi="Arial" w:cs="Arial"/>
+        <w:t xml:space="preserve"> - 3 camadas </w:t>
+      </w:r>
+      <w:proofErr w:type="spellStart"/>
+      <w:r>
+        <w:rPr>
+          <w:rFonts w:ascii="Arial" w:hAnsi="Arial" w:cs="Arial"/>
+          <w:b/>
+          <w:bCs/>
           <w:color w:val="000000"/>
           <w:sz w:val="22"/>
           <w:szCs w:val="22"/>
           <w:highlight w:val="lightGray"/>
         </w:rPr>
-        <w:t>. [s.l.] Editora Casa do Código, 2013.</w:t>
+        <w:t>vs</w:t>
+      </w:r>
+      <w:proofErr w:type="spellEnd"/>
+      <w:r>
+        <w:rPr>
+          <w:rFonts w:ascii="Arial" w:hAnsi="Arial" w:cs="Arial"/>
+          <w:b/>
+          <w:bCs/>
+          <w:color w:val="000000"/>
+          <w:sz w:val="22"/>
+          <w:szCs w:val="22"/>
+          <w:highlight w:val="lightGray"/>
+        </w:rPr>
+        <w:t xml:space="preserve"> MVC</w:t>
+      </w:r>
+      <w:r>
+        <w:rPr>
+          <w:rFonts w:ascii="Arial" w:hAnsi="Arial" w:cs="Arial"/>
+          <w:color w:val="000000"/>
+          <w:sz w:val="22"/>
+          <w:szCs w:val="22"/>
+          <w:highlight w:val="lightGray"/>
+        </w:rPr>
+        <w:t>. Disponível em: &lt;https://pt.stackoverflow.com/</w:t>
+      </w:r>
+      <w:proofErr w:type="spellStart"/>
+      <w:r>
+        <w:rPr>
+          <w:rFonts w:ascii="Arial" w:hAnsi="Arial" w:cs="Arial"/>
+          <w:color w:val="000000"/>
+          <w:sz w:val="22"/>
+          <w:szCs w:val="22"/>
+          <w:highlight w:val="lightGray"/>
+        </w:rPr>
+        <w:t>questions</w:t>
+      </w:r>
+      <w:proofErr w:type="spellEnd"/>
+      <w:r>
+        <w:rPr>
+          <w:rFonts w:ascii="Arial" w:hAnsi="Arial" w:cs="Arial"/>
+          <w:color w:val="000000"/>
+          <w:sz w:val="22"/>
+          <w:szCs w:val="22"/>
+          <w:highlight w:val="lightGray"/>
+        </w:rPr>
+        <w:t>/33352/3-camadas-vs-mvc&gt;. Acesso em: 20 jan. 2023.</w:t>
+      </w:r>
+    </w:p>
+    <w:p>
+      <w:pPr>
+        <w:pStyle w:val="NormalWeb"/>
+        <w:spacing w:before="0" w:beforeAutospacing="0" w:after="240" w:afterAutospacing="0"/>
+        <w:jc w:val="both"/>
+        <w:rPr>
+          <w:rFonts w:ascii="Arial" w:hAnsi="Arial" w:cs="Arial"/>
+          <w:sz w:val="22"/>
+          <w:szCs w:val="22"/>
+        </w:rPr>
+      </w:pPr>
+      <w:r>
+        <w:rPr>
+          <w:rFonts w:ascii="Arial" w:hAnsi="Arial" w:cs="Arial"/>
+          <w:sz w:val="22"/>
+          <w:szCs w:val="22"/>
+          <w:highlight w:val="lightGray"/>
+        </w:rPr>
+        <w:t xml:space="preserve">ARAÚJO, </w:t>
+      </w:r>
+      <w:r>
+        <w:rPr>
+          <w:rFonts w:ascii="Arial" w:hAnsi="Arial" w:cs="Arial"/>
+          <w:sz w:val="22"/>
+          <w:szCs w:val="22"/>
+          <w:highlight w:val="lightGray"/>
+          <w:shd w:val="clear" w:color="auto" w:fill="FFFFFF"/>
+        </w:rPr>
+        <w:t>Everton Coimbra</w:t>
+      </w:r>
+      <w:r>
+        <w:rPr>
+          <w:rFonts w:ascii="Arial" w:hAnsi="Arial" w:cs="Arial"/>
+          <w:sz w:val="22"/>
+          <w:szCs w:val="22"/>
+          <w:highlight w:val="lightGray"/>
+        </w:rPr>
+        <w:t xml:space="preserve">. </w:t>
+      </w:r>
+      <w:r>
+        <w:rPr>
+          <w:rFonts w:ascii="Arial" w:hAnsi="Arial" w:cs="Arial"/>
+          <w:b/>
+          <w:bCs/>
+          <w:sz w:val="22"/>
+          <w:szCs w:val="22"/>
+          <w:highlight w:val="lightGray"/>
+        </w:rPr>
+        <w:t>ASP.NET Core MVC: Aplicações modernas em conjunto com o Entity Framework.</w:t>
+      </w:r>
+      <w:r>
+        <w:rPr>
+          <w:rFonts w:ascii="Arial" w:hAnsi="Arial" w:cs="Arial"/>
+          <w:sz w:val="22"/>
+          <w:szCs w:val="22"/>
+          <w:highlight w:val="lightGray"/>
+        </w:rPr>
+        <w:t xml:space="preserve"> São Paulo: Casa do Código, 2018.</w:t>
+      </w:r>
+    </w:p>
+    <w:p>
+      <w:pPr>
+        <w:pStyle w:val="NormalWeb"/>
+        <w:spacing w:before="0" w:beforeAutospacing="0" w:after="240" w:afterAutospacing="0" w:line="360" w:lineRule="atLeast"/>
+        <w:jc w:val="both"/>
+        <w:rPr>
+          <w:rFonts w:ascii="Arial" w:hAnsi="Arial" w:cs="Arial"/>
+          <w:color w:val="000000"/>
+          <w:sz w:val="22"/>
+          <w:szCs w:val="22"/>
+        </w:rPr>
+      </w:pPr>
+      <w:r>
+        <w:rPr>
+          <w:rFonts w:ascii="Arial" w:hAnsi="Arial" w:cs="Arial"/>
+          <w:color w:val="000000"/>
+          <w:sz w:val="22"/>
+          <w:szCs w:val="22"/>
+          <w:highlight w:val="lightGray"/>
+        </w:rPr>
+        <w:t>SANCHEZ, F.; MÁRCIO FÁBIO ALTHMANN. </w:t>
+      </w:r>
+      <w:r>
+        <w:rPr>
+          <w:rFonts w:ascii="Arial" w:hAnsi="Arial" w:cs="Arial"/>
+          <w:b/>
+          <w:bCs/>
+          <w:color w:val="000000"/>
+          <w:sz w:val="22"/>
+          <w:szCs w:val="22"/>
+          <w:highlight w:val="lightGray"/>
+        </w:rPr>
+        <w:t>Desenvolvimento web com ASP.NET MVC</w:t>
+      </w:r>
+      <w:r>
+        <w:rPr>
+          <w:rFonts w:ascii="Arial" w:hAnsi="Arial" w:cs="Arial"/>
+          <w:color w:val="000000"/>
+          <w:sz w:val="22"/>
+          <w:szCs w:val="22"/>
+          <w:highlight w:val="lightGray"/>
+        </w:rPr>
+        <w:t>. [</w:t>
+      </w:r>
+      <w:proofErr w:type="spellStart"/>
+      <w:r>
+        <w:rPr>
+          <w:rFonts w:ascii="Arial" w:hAnsi="Arial" w:cs="Arial"/>
+          <w:color w:val="000000"/>
+          <w:sz w:val="22"/>
+          <w:szCs w:val="22"/>
+          <w:highlight w:val="lightGray"/>
+        </w:rPr>
+        <w:t>s.l</w:t>
+      </w:r>
+      <w:proofErr w:type="spellEnd"/>
+      <w:r>
+        <w:rPr>
+          <w:rFonts w:ascii="Arial" w:hAnsi="Arial" w:cs="Arial"/>
+          <w:color w:val="000000"/>
+          <w:sz w:val="22"/>
+          <w:szCs w:val="22"/>
+          <w:highlight w:val="lightGray"/>
+        </w:rPr>
+        <w:t>.] Editora Casa do Código, 2013.</w:t>
       </w:r>
     </w:p>
     <w:p>
@@ -15290,149 +16173,9 @@
           <w:highlight w:val="lightGray"/>
           <w:lang w:val="en-US"/>
         </w:rPr>
-        <w:t>Enterprise Java Programming with IBM Websphere.</w:t>
-      </w:r>
-      <w:r>
-        <w:rPr>
-          <w:rFonts w:ascii="Arial" w:hAnsi="Arial" w:cs="Arial"/>
-          <w:sz w:val="22"/>
-          <w:szCs w:val="22"/>
-          <w:highlight w:val="lightGray"/>
-          <w:lang w:val="en-US"/>
-        </w:rPr>
-        <w:t xml:space="preserve"> </w:t>
-      </w:r>
-      <w:r>
-        <w:rPr>
-          <w:rFonts w:ascii="Arial" w:hAnsi="Arial" w:cs="Arial"/>
-          <w:sz w:val="22"/>
-          <w:szCs w:val="22"/>
-          <w:highlight w:val="lightGray"/>
-        </w:rPr>
-        <w:t>Addison-Wesley, 2001.</w:t>
-      </w:r>
-    </w:p>
-    <w:p>
-      <w:pPr>
-        <w:pStyle w:val="NormalWeb"/>
-        <w:spacing w:before="240" w:beforeAutospacing="0" w:after="240" w:afterAutospacing="0"/>
-        <w:jc w:val="both"/>
-        <w:rPr>
-          <w:rFonts w:ascii="Arial" w:hAnsi="Arial" w:cs="Arial"/>
-          <w:sz w:val="22"/>
-          <w:szCs w:val="22"/>
-          <w:lang w:val="en-US"/>
-        </w:rPr>
-      </w:pPr>
-      <w:r>
-        <w:rPr>
-          <w:rFonts w:ascii="Arial" w:hAnsi="Arial" w:cs="Arial"/>
-          <w:sz w:val="22"/>
-          <w:szCs w:val="22"/>
-          <w:highlight w:val="lightGray"/>
-        </w:rPr>
-        <w:t>FOWLER</w:t>
-      </w:r>
-      <w:r>
-        <w:rPr>
-          <w:rFonts w:ascii="Arial" w:hAnsi="Arial" w:cs="Arial"/>
-          <w:sz w:val="22"/>
-          <w:szCs w:val="22"/>
-          <w:highlight w:val="lightGray"/>
-        </w:rPr>
-        <w:t>, M</w:t>
-      </w:r>
-      <w:r>
-        <w:rPr>
-          <w:rFonts w:ascii="Arial" w:hAnsi="Arial" w:cs="Arial"/>
-          <w:sz w:val="22"/>
-          <w:szCs w:val="22"/>
-          <w:highlight w:val="lightGray"/>
-        </w:rPr>
-        <w:t>artin</w:t>
-      </w:r>
-      <w:r>
-        <w:rPr>
-          <w:rFonts w:ascii="Arial" w:hAnsi="Arial" w:cs="Arial"/>
-          <w:sz w:val="22"/>
-          <w:szCs w:val="22"/>
-          <w:highlight w:val="lightGray"/>
-        </w:rPr>
-        <w:t>. (</w:t>
-      </w:r>
-      <w:r>
-        <w:rPr>
-          <w:rFonts w:ascii="Arial" w:hAnsi="Arial" w:cs="Arial"/>
-          <w:b/>
-          <w:bCs/>
-          <w:sz w:val="22"/>
-          <w:szCs w:val="22"/>
-          <w:highlight w:val="lightGray"/>
-        </w:rPr>
-        <w:t>2006) Padrões de Arquitetura de Aplicações Corporativas</w:t>
-      </w:r>
-      <w:r>
-        <w:rPr>
-          <w:rFonts w:ascii="Arial" w:hAnsi="Arial" w:cs="Arial"/>
-          <w:sz w:val="22"/>
-          <w:szCs w:val="22"/>
-          <w:highlight w:val="lightGray"/>
-        </w:rPr>
-        <w:t xml:space="preserve">. </w:t>
-      </w:r>
-      <w:r>
-        <w:rPr>
-          <w:rFonts w:ascii="Arial" w:hAnsi="Arial" w:cs="Arial"/>
-          <w:sz w:val="22"/>
-          <w:szCs w:val="22"/>
-          <w:highlight w:val="lightGray"/>
-          <w:lang w:val="en-US"/>
-        </w:rPr>
-        <w:t>Bookman, São Paulo.</w:t>
-      </w:r>
-    </w:p>
-    <w:p>
-      <w:pPr>
-        <w:pStyle w:val="NormalWeb"/>
-        <w:spacing w:before="0" w:beforeAutospacing="0" w:after="240" w:afterAutospacing="0"/>
-        <w:jc w:val="both"/>
-        <w:rPr>
-          <w:rFonts w:ascii="Arial" w:hAnsi="Arial" w:cs="Arial"/>
-          <w:sz w:val="22"/>
-          <w:szCs w:val="22"/>
-        </w:rPr>
-      </w:pPr>
-      <w:r>
-        <w:rPr>
-          <w:rFonts w:ascii="Arial" w:hAnsi="Arial" w:cs="Arial"/>
-          <w:sz w:val="22"/>
-          <w:szCs w:val="22"/>
-          <w:highlight w:val="lightGray"/>
-          <w:lang w:val="en-US"/>
-        </w:rPr>
-        <w:lastRenderedPageBreak/>
-        <w:t>BURBECK, Steve</w:t>
-      </w:r>
-      <w:r>
-        <w:rPr>
-          <w:rFonts w:ascii="Arial" w:hAnsi="Arial" w:cs="Arial"/>
-          <w:sz w:val="22"/>
-          <w:szCs w:val="22"/>
-          <w:highlight w:val="lightGray"/>
-          <w:lang w:val="en-US"/>
-        </w:rPr>
-        <w:t>.</w:t>
-      </w:r>
-      <w:r>
-        <w:rPr>
-          <w:rFonts w:ascii="Arial" w:hAnsi="Arial" w:cs="Arial"/>
-          <w:sz w:val="22"/>
-          <w:szCs w:val="22"/>
-          <w:highlight w:val="lightGray"/>
-          <w:lang w:val="en-US"/>
-        </w:rPr>
-        <w:t xml:space="preserve"> </w:t>
-      </w:r>
+        <w:t xml:space="preserve">Enterprise Java Programming with IBM </w:t>
+      </w:r>
+      <w:proofErr w:type="spellStart"/>
       <w:r>
         <w:rPr>
           <w:rFonts w:ascii="Arial" w:hAnsi="Arial" w:cs="Arial"/>
@@ -15443,11 +16186,14 @@
           <w:highlight w:val="lightGray"/>
           <w:lang w:val="en-US"/>
         </w:rPr>
-        <w:t>Applications Programming in Smalltalk-80(TM): How to use Model-View-Controller (MVC)</w:t>
-      </w:r>
-      <w:r>
-        <w:rPr>
-          <w:rFonts w:ascii="Arial" w:hAnsi="Arial" w:cs="Arial"/>
+        <w:t>Websphere</w:t>
+      </w:r>
+      <w:proofErr w:type="spellEnd"/>
+      <w:r>
+        <w:rPr>
+          <w:rFonts w:ascii="Arial" w:hAnsi="Arial" w:cs="Arial"/>
+          <w:b/>
+          <w:bCs/>
           <w:sz w:val="22"/>
           <w:szCs w:val="22"/>
           <w:highlight w:val="lightGray"/>
@@ -15472,6 +16218,169 @@
           <w:szCs w:val="22"/>
           <w:highlight w:val="lightGray"/>
         </w:rPr>
+        <w:t>Addison-Wesley, 2001.</w:t>
+      </w:r>
+    </w:p>
+    <w:p>
+      <w:pPr>
+        <w:pStyle w:val="NormalWeb"/>
+        <w:spacing w:before="240" w:beforeAutospacing="0" w:after="240" w:afterAutospacing="0"/>
+        <w:jc w:val="both"/>
+        <w:rPr>
+          <w:rFonts w:ascii="Arial" w:hAnsi="Arial" w:cs="Arial"/>
+          <w:sz w:val="22"/>
+          <w:szCs w:val="22"/>
+          <w:lang w:val="en-US"/>
+        </w:rPr>
+      </w:pPr>
+      <w:r>
+        <w:rPr>
+          <w:rFonts w:ascii="Arial" w:hAnsi="Arial" w:cs="Arial"/>
+          <w:sz w:val="22"/>
+          <w:szCs w:val="22"/>
+          <w:highlight w:val="lightGray"/>
+        </w:rPr>
+        <w:t>FOWLER</w:t>
+      </w:r>
+      <w:r>
+        <w:rPr>
+          <w:rFonts w:ascii="Arial" w:hAnsi="Arial" w:cs="Arial"/>
+          <w:sz w:val="22"/>
+          <w:szCs w:val="22"/>
+          <w:highlight w:val="lightGray"/>
+        </w:rPr>
+        <w:t>, M</w:t>
+      </w:r>
+      <w:r>
+        <w:rPr>
+          <w:rFonts w:ascii="Arial" w:hAnsi="Arial" w:cs="Arial"/>
+          <w:sz w:val="22"/>
+          <w:szCs w:val="22"/>
+          <w:highlight w:val="lightGray"/>
+        </w:rPr>
+        <w:t>artin</w:t>
+      </w:r>
+      <w:r>
+        <w:rPr>
+          <w:rFonts w:ascii="Arial" w:hAnsi="Arial" w:cs="Arial"/>
+          <w:sz w:val="22"/>
+          <w:szCs w:val="22"/>
+          <w:highlight w:val="lightGray"/>
+        </w:rPr>
+        <w:t>. (</w:t>
+      </w:r>
+      <w:r>
+        <w:rPr>
+          <w:rFonts w:ascii="Arial" w:hAnsi="Arial" w:cs="Arial"/>
+          <w:b/>
+          <w:bCs/>
+          <w:sz w:val="22"/>
+          <w:szCs w:val="22"/>
+          <w:highlight w:val="lightGray"/>
+        </w:rPr>
+        <w:t>2006) Padrões de Arquitetura de Aplicações Corporativas</w:t>
+      </w:r>
+      <w:r>
+        <w:rPr>
+          <w:rFonts w:ascii="Arial" w:hAnsi="Arial" w:cs="Arial"/>
+          <w:sz w:val="22"/>
+          <w:szCs w:val="22"/>
+          <w:highlight w:val="lightGray"/>
+        </w:rPr>
+        <w:t xml:space="preserve">. </w:t>
+      </w:r>
+      <w:r>
+        <w:rPr>
+          <w:rFonts w:ascii="Arial" w:hAnsi="Arial" w:cs="Arial"/>
+          <w:sz w:val="22"/>
+          <w:szCs w:val="22"/>
+          <w:highlight w:val="lightGray"/>
+          <w:lang w:val="en-US"/>
+        </w:rPr>
+        <w:t>Bookman, São Paulo.</w:t>
+      </w:r>
+    </w:p>
+    <w:p>
+      <w:pPr>
+        <w:pStyle w:val="NormalWeb"/>
+        <w:spacing w:before="0" w:beforeAutospacing="0" w:after="240" w:afterAutospacing="0"/>
+        <w:jc w:val="both"/>
+        <w:rPr>
+          <w:rFonts w:ascii="Arial" w:hAnsi="Arial" w:cs="Arial"/>
+          <w:sz w:val="22"/>
+          <w:szCs w:val="22"/>
+        </w:rPr>
+      </w:pPr>
+      <w:r>
+        <w:rPr>
+          <w:rFonts w:ascii="Arial" w:hAnsi="Arial" w:cs="Arial"/>
+          <w:sz w:val="22"/>
+          <w:szCs w:val="22"/>
+          <w:highlight w:val="lightGray"/>
+          <w:lang w:val="en-US"/>
+        </w:rPr>
+        <w:lastRenderedPageBreak/>
+        <w:t>BURBECK, Steve</w:t>
+      </w:r>
+      <w:r>
+        <w:rPr>
+          <w:rFonts w:ascii="Arial" w:hAnsi="Arial" w:cs="Arial"/>
+          <w:sz w:val="22"/>
+          <w:szCs w:val="22"/>
+          <w:highlight w:val="lightGray"/>
+          <w:lang w:val="en-US"/>
+        </w:rPr>
+        <w:t>.</w:t>
+      </w:r>
+      <w:r>
+        <w:rPr>
+          <w:rFonts w:ascii="Arial" w:hAnsi="Arial" w:cs="Arial"/>
+          <w:sz w:val="22"/>
+          <w:szCs w:val="22"/>
+          <w:highlight w:val="lightGray"/>
+          <w:lang w:val="en-US"/>
+        </w:rPr>
+        <w:t xml:space="preserve"> </w:t>
+      </w:r>
+      <w:r>
+        <w:rPr>
+          <w:rFonts w:ascii="Arial" w:hAnsi="Arial" w:cs="Arial"/>
+          <w:b/>
+          <w:bCs/>
+          <w:sz w:val="22"/>
+          <w:szCs w:val="22"/>
+          <w:highlight w:val="lightGray"/>
+          <w:lang w:val="en-US"/>
+        </w:rPr>
+        <w:t>Applications Programming in Smalltalk-80(TM): How to use Model-View-Controller (MVC)</w:t>
+      </w:r>
+      <w:r>
+        <w:rPr>
+          <w:rFonts w:ascii="Arial" w:hAnsi="Arial" w:cs="Arial"/>
+          <w:sz w:val="22"/>
+          <w:szCs w:val="22"/>
+          <w:highlight w:val="lightGray"/>
+          <w:lang w:val="en-US"/>
+        </w:rPr>
+        <w:t>.</w:t>
+      </w:r>
+      <w:r>
+        <w:rPr>
+          <w:rFonts w:ascii="Arial" w:hAnsi="Arial" w:cs="Arial"/>
+          <w:sz w:val="22"/>
+          <w:szCs w:val="22"/>
+          <w:highlight w:val="lightGray"/>
+          <w:lang w:val="en-US"/>
+        </w:rPr>
+        <w:t xml:space="preserve"> </w:t>
+      </w:r>
+      <w:r>
+        <w:rPr>
+          <w:rFonts w:ascii="Arial" w:hAnsi="Arial" w:cs="Arial"/>
+          <w:sz w:val="22"/>
+          <w:szCs w:val="22"/>
+          <w:highlight w:val="lightGray"/>
+        </w:rPr>
         <w:t xml:space="preserve">Disponível em: &lt;https://folk.universitetetioslo.no/trygver/themes/mvc/mvc-index.html&gt;. Acesso em: </w:t>
       </w:r>
       <w:r>
@@ -15579,31 +16488,99 @@
           <w:szCs w:val="22"/>
           <w:highlight w:val="red"/>
         </w:rPr>
-        <w:t>. Disponível em: &lt;https://learn.microsoft.com/pt-br/ef/core/&gt;. Acesso em: 10 mar. 2022.</w:t>
-      </w:r>
-    </w:p>
-    <w:p>
-      <w:pPr>
-        <w:pStyle w:val="NormalWeb"/>
-        <w:spacing w:before="0" w:beforeAutospacing="0" w:after="240" w:afterAutospacing="0"/>
-        <w:jc w:val="both"/>
-        <w:rPr>
-          <w:rFonts w:ascii="Arial" w:hAnsi="Arial" w:cs="Arial"/>
-          <w:color w:val="000000"/>
-          <w:sz w:val="22"/>
-          <w:szCs w:val="22"/>
-        </w:rPr>
-      </w:pPr>
-      <w:r>
-        <w:rPr>
-          <w:rStyle w:val="Forte"/>
+        <w:t>. Disponível em: &lt;https://learn.microsoft.com/</w:t>
+      </w:r>
+      <w:proofErr w:type="spellStart"/>
+      <w:r>
+        <w:rPr>
           <w:rFonts w:ascii="Arial" w:hAnsi="Arial" w:cs="Arial"/>
           <w:color w:val="000000"/>
           <w:sz w:val="22"/>
           <w:szCs w:val="22"/>
           <w:highlight w:val="red"/>
         </w:rPr>
-        <w:t>O que é arquitetura de três camadas (tiers)</w:t>
+        <w:t>pt-br</w:t>
+      </w:r>
+      <w:proofErr w:type="spellEnd"/>
+      <w:r>
+        <w:rPr>
+          <w:rFonts w:ascii="Arial" w:hAnsi="Arial" w:cs="Arial"/>
+          <w:color w:val="000000"/>
+          <w:sz w:val="22"/>
+          <w:szCs w:val="22"/>
+          <w:highlight w:val="red"/>
+        </w:rPr>
+        <w:t>/</w:t>
+      </w:r>
+      <w:proofErr w:type="spellStart"/>
+      <w:r>
+        <w:rPr>
+          <w:rFonts w:ascii="Arial" w:hAnsi="Arial" w:cs="Arial"/>
+          <w:color w:val="000000"/>
+          <w:sz w:val="22"/>
+          <w:szCs w:val="22"/>
+          <w:highlight w:val="red"/>
+        </w:rPr>
+        <w:t>ef</w:t>
+      </w:r>
+      <w:proofErr w:type="spellEnd"/>
+      <w:r>
+        <w:rPr>
+          <w:rFonts w:ascii="Arial" w:hAnsi="Arial" w:cs="Arial"/>
+          <w:color w:val="000000"/>
+          <w:sz w:val="22"/>
+          <w:szCs w:val="22"/>
+          <w:highlight w:val="red"/>
+        </w:rPr>
+        <w:t>/core/&gt;. Acesso em: 10 mar. 2022.</w:t>
+      </w:r>
+    </w:p>
+    <w:p>
+      <w:pPr>
+        <w:pStyle w:val="NormalWeb"/>
+        <w:spacing w:before="0" w:beforeAutospacing="0" w:after="240" w:afterAutospacing="0"/>
+        <w:jc w:val="both"/>
+        <w:rPr>
+          <w:rFonts w:ascii="Arial" w:hAnsi="Arial" w:cs="Arial"/>
+          <w:color w:val="000000"/>
+          <w:sz w:val="22"/>
+          <w:szCs w:val="22"/>
+        </w:rPr>
+      </w:pPr>
+      <w:r>
+        <w:rPr>
+          <w:rStyle w:val="Forte"/>
+          <w:rFonts w:ascii="Arial" w:hAnsi="Arial" w:cs="Arial"/>
+          <w:color w:val="000000"/>
+          <w:sz w:val="22"/>
+          <w:szCs w:val="22"/>
+          <w:highlight w:val="red"/>
+        </w:rPr>
+        <w:t>O que é arquitetura de três camadas (</w:t>
+      </w:r>
+      <w:proofErr w:type="spellStart"/>
+      <w:r>
+        <w:rPr>
+          <w:rStyle w:val="Forte"/>
+          <w:rFonts w:ascii="Arial" w:hAnsi="Arial" w:cs="Arial"/>
+          <w:color w:val="000000"/>
+          <w:sz w:val="22"/>
+          <w:szCs w:val="22"/>
+          <w:highlight w:val="red"/>
+        </w:rPr>
+        <w:t>tiers</w:t>
+      </w:r>
+      <w:proofErr w:type="spellEnd"/>
+      <w:r>
+        <w:rPr>
+          <w:rStyle w:val="Forte"/>
+          <w:rFonts w:ascii="Arial" w:hAnsi="Arial" w:cs="Arial"/>
+          <w:color w:val="000000"/>
+          <w:sz w:val="22"/>
+          <w:szCs w:val="22"/>
+          <w:highlight w:val="red"/>
+        </w:rPr>
+        <w:t>)</w:t>
       </w:r>
       <w:r>
         <w:rPr>
@@ -15645,8 +16622,21 @@
           <w:szCs w:val="22"/>
           <w:highlight w:val="red"/>
         </w:rPr>
-        <w:t>Use a cabeça! padrões de projeto: Design Patterns</w:t>
-      </w:r>
+        <w:t xml:space="preserve">Use a cabeça! padrões de projeto: Design </w:t>
+      </w:r>
+      <w:proofErr w:type="spellStart"/>
+      <w:r>
+        <w:rPr>
+          <w:rFonts w:ascii="Arial" w:hAnsi="Arial" w:cs="Arial"/>
+          <w:b/>
+          <w:bCs/>
+          <w:sz w:val="22"/>
+          <w:szCs w:val="22"/>
+          <w:highlight w:val="red"/>
+        </w:rPr>
+        <w:t>Patterns</w:t>
+      </w:r>
+      <w:proofErr w:type="spellEnd"/>
       <w:r>
         <w:rPr>
           <w:rFonts w:ascii="Arial" w:hAnsi="Arial" w:cs="Arial"/>
@@ -15681,7 +16671,7 @@
 </file>
 
 <file path=word/comments.xml><?xml version="1.0" encoding="utf-8"?>
-<w:comments xmlns:wpc="http://schemas.microsoft.com/office/word/2010/wordprocessingCanvas" xmlns:cx="http://schemas.microsoft.com/office/drawing/2014/chartex" xmlns:mc="http://schemas.openxmlformats.org/markup-compatibility/2006" xmlns:o="urn:schemas-microsoft-com:office:office" xmlns:r="http://schemas.openxmlformats.org/officeDocument/2006/relationships" xmlns:m="http://schemas.openxmlformats.org/officeDocument/2006/math" xmlns:v="urn:schemas-microsoft-com:vml" xmlns:wp14="http://schemas.microsoft.com/office/word/2010/wordprocessingDrawing" xmlns:wp="http://schemas.openxmlformats.org/drawingml/2006/wordprocessingDrawing" xmlns:w10="urn:schemas-microsoft-com:office:word" xmlns:w="http://schemas.openxmlformats.org/wordprocessingml/2006/main" xmlns:w14="http://schemas.microsoft.com/office/word/2010/wordml" xmlns:w15="http://schemas.microsoft.com/office/word/2012/wordml" xmlns:w16se="http://schemas.microsoft.com/office/word/2015/wordml/symex" xmlns:wpg="http://schemas.microsoft.com/office/word/2010/wordprocessingGroup" xmlns:wpi="http://schemas.microsoft.com/office/word/2010/wordprocessingInk" xmlns:wne="http://schemas.microsoft.com/office/word/2006/wordml" xmlns:wps="http://schemas.microsoft.com/office/word/2010/wordprocessingShape" mc:Ignorable="w14 w15 w16se wp14">
+<w:comments xmlns:wpc="http://schemas.microsoft.com/office/word/2010/wordprocessingCanvas" xmlns:cx="http://schemas.microsoft.com/office/drawing/2014/chartex" xmlns:cx1="http://schemas.microsoft.com/office/drawing/2015/9/8/chartex" xmlns:cx2="http://schemas.microsoft.com/office/drawing/2015/10/21/chartex" xmlns:cx3="http://schemas.microsoft.com/office/drawing/2016/5/9/chartex" xmlns:cx4="http://schemas.microsoft.com/office/drawing/2016/5/10/chartex" xmlns:cx5="http://schemas.microsoft.com/office/drawing/2016/5/11/chartex" xmlns:cx6="http://schemas.microsoft.com/office/drawing/2016/5/12/chartex" xmlns:cx7="http://schemas.microsoft.com/office/drawing/2016/5/13/chartex" xmlns:cx8="http://schemas.microsoft.com/office/drawing/2016/5/14/chartex" xmlns:mc="http://schemas.openxmlformats.org/markup-compatibility/2006" xmlns:aink="http://schemas.microsoft.com/office/drawing/2016/ink" xmlns:am3d="http://schemas.microsoft.com/office/drawing/2017/model3d" xmlns:o="urn:schemas-microsoft-com:office:office" xmlns:oel="http://schemas.microsoft.com/office/2019/extlst" xmlns:r="http://schemas.openxmlformats.org/officeDocument/2006/relationships" xmlns:m="http://schemas.openxmlformats.org/officeDocument/2006/math" xmlns:v="urn:schemas-microsoft-com:vml" xmlns:wp14="http://schemas.microsoft.com/office/word/2010/wordprocessingDrawing" xmlns:wp="http://schemas.openxmlformats.org/drawingml/2006/wordprocessingDrawing" xmlns:w10="urn:schemas-microsoft-com:office:word" xmlns:w="http://schemas.openxmlformats.org/wordprocessingml/2006/main" xmlns:w14="http://schemas.microsoft.com/office/word/2010/wordml" xmlns:w15="http://schemas.microsoft.com/office/word/2012/wordml" xmlns:w16cex="http://schemas.microsoft.com/office/word/2018/wordml/cex" xmlns:w16cid="http://schemas.microsoft.com/office/word/2016/wordml/cid" xmlns:w16="http://schemas.microsoft.com/office/word/2018/wordml" xmlns:w16sdtdh="http://schemas.microsoft.com/office/word/2020/wordml/sdtdatahash" xmlns:w16se="http://schemas.microsoft.com/office/word/2015/wordml/symex" xmlns:wpg="http://schemas.microsoft.com/office/word/2010/wordprocessingGroup" xmlns:wpi="http://schemas.microsoft.com/office/word/2010/wordprocessingInk" xmlns:wne="http://schemas.microsoft.com/office/word/2006/wordml" xmlns:wps="http://schemas.microsoft.com/office/word/2010/wordprocessingShape" mc:Ignorable="w14 w15 w16se w16cid w16 w16cex w16sdtdh wp14">
   <w:comment w:id="0" w:author="Laboratórios CAD&amp;CAM - W10" w:date="2023-02-28T21:47:00Z" w:initials="LC-W">
     <w:p>
       <w:pPr>
@@ -15762,7 +16752,7 @@
       </w:r>
     </w:p>
   </w:comment>
-  <w:comment w:id="12" w:author="melissa freitas" w:date="2023-02-22T22:59:00Z" w:initials="mf">
+  <w:comment w:id="13" w:author="melissa freitas" w:date="2023-02-22T22:59:00Z" w:initials="mf">
     <w:p>
       <w:pPr>
         <w:pStyle w:val="Textodecomentrio"/>
@@ -15795,7 +16785,7 @@
       </w:r>
     </w:p>
   </w:comment>
-  <w:comment w:id="13" w:author="Sala de Estudos - Fatec Mauá" w:date="2023-02-28T19:31:00Z" w:initials="SdE-FM">
+  <w:comment w:id="14" w:author="Sala de Estudos - Fatec Mauá" w:date="2023-02-28T19:31:00Z" w:initials="SdE-FM">
     <w:p>
       <w:pPr>
         <w:pStyle w:val="Textodecomentrio"/>
@@ -15811,7 +16801,7 @@
       </w:r>
     </w:p>
   </w:comment>
-  <w:comment w:id="14" w:author="melissa freitas" w:date="2023-02-18T00:22:00Z" w:initials="mf">
+  <w:comment w:id="15" w:author="melissa freitas" w:date="2023-02-18T00:22:00Z" w:initials="mf">
     <w:p>
       <w:pPr>
         <w:pStyle w:val="Textodecomentrio"/>
@@ -15827,7 +16817,7 @@
       </w:r>
     </w:p>
   </w:comment>
-  <w:comment w:id="15" w:author="melissa freitas" w:date="2023-02-22T22:58:00Z" w:initials="mf">
+  <w:comment w:id="16" w:author="melissa freitas" w:date="2023-02-22T22:58:00Z" w:initials="mf">
     <w:p>
       <w:pPr>
         <w:pStyle w:val="Textodecomentrio"/>
@@ -15860,7 +16850,7 @@
       </w:r>
     </w:p>
   </w:comment>
-  <w:comment w:id="16" w:author="melissa freitas" w:date="2023-02-18T00:21:00Z" w:initials="mf">
+  <w:comment w:id="17" w:author="melissa freitas" w:date="2023-02-18T00:21:00Z" w:initials="mf">
     <w:p>
       <w:pPr>
         <w:pStyle w:val="Textodecomentrio"/>
@@ -15879,7 +16869,7 @@
       </w:r>
     </w:p>
   </w:comment>
-  <w:comment w:id="17" w:author="melissa freitas" w:date="2023-02-22T23:03:00Z" w:initials="mf">
+  <w:comment w:id="18" w:author="melissa freitas" w:date="2023-02-22T23:03:00Z" w:initials="mf">
     <w:p>
       <w:pPr>
         <w:pStyle w:val="Textodecomentrio"/>
@@ -15912,7 +16902,7 @@
       </w:r>
     </w:p>
   </w:comment>
-  <w:comment w:id="18" w:author="melissa freitas" w:date="2023-02-18T00:23:00Z" w:initials="mf">
+  <w:comment w:id="19" w:author="melissa freitas" w:date="2023-02-18T00:23:00Z" w:initials="mf">
     <w:p>
       <w:pPr>
         <w:pStyle w:val="Textodecomentrio"/>
@@ -15928,7 +16918,7 @@
       </w:r>
     </w:p>
   </w:comment>
-  <w:comment w:id="20" w:author="melissa freitas" w:date="2023-02-22T23:29:00Z" w:initials="mf">
+  <w:comment w:id="21" w:author="melissa freitas" w:date="2023-02-22T23:29:00Z" w:initials="mf">
     <w:p>
       <w:pPr>
         <w:pStyle w:val="Textodecomentrio"/>
@@ -15972,7 +16962,7 @@
       </w:r>
     </w:p>
   </w:comment>
-  <w:comment w:id="21" w:author="melissa freitas" w:date="2023-02-22T23:25:00Z" w:initials="mf">
+  <w:comment w:id="22" w:author="melissa freitas" w:date="2023-02-22T23:25:00Z" w:initials="mf">
     <w:p>
       <w:pPr>
         <w:pStyle w:val="Textodecomentrio"/>
@@ -15997,7 +16987,7 @@
       </w:r>
     </w:p>
   </w:comment>
-  <w:comment w:id="22" w:author="melissa freitas" w:date="2023-02-22T23:25:00Z" w:initials="mf">
+  <w:comment w:id="23" w:author="melissa freitas" w:date="2023-02-22T23:25:00Z" w:initials="mf">
     <w:p>
       <w:pPr>
         <w:pStyle w:val="Textodecomentrio"/>
@@ -16409,7 +17399,7 @@
 </file>
 
 <file path=word/commentsExtended.xml><?xml version="1.0" encoding="utf-8"?>
-<w15:commentsEx xmlns:wpc="http://schemas.microsoft.com/office/word/2010/wordprocessingCanvas" xmlns:cx="http://schemas.microsoft.com/office/drawing/2014/chartex" xmlns:mc="http://schemas.openxmlformats.org/markup-compatibility/2006" xmlns:o="urn:schemas-microsoft-com:office:office" xmlns:r="http://schemas.openxmlformats.org/officeDocument/2006/relationships" xmlns:m="http://schemas.openxmlformats.org/officeDocument/2006/math" xmlns:v="urn:schemas-microsoft-com:vml" xmlns:wp14="http://schemas.microsoft.com/office/word/2010/wordprocessingDrawing" xmlns:wp="http://schemas.openxmlformats.org/drawingml/2006/wordprocessingDrawing" xmlns:w10="urn:schemas-microsoft-com:office:word" xmlns:w="http://schemas.openxmlformats.org/wordprocessingml/2006/main" xmlns:w14="http://schemas.microsoft.com/office/word/2010/wordml" xmlns:w15="http://schemas.microsoft.com/office/word/2012/wordml" xmlns:w16se="http://schemas.microsoft.com/office/word/2015/wordml/symex" xmlns:wpg="http://schemas.microsoft.com/office/word/2010/wordprocessingGroup" xmlns:wpi="http://schemas.microsoft.com/office/word/2010/wordprocessingInk" xmlns:wne="http://schemas.microsoft.com/office/word/2006/wordml" xmlns:wps="http://schemas.microsoft.com/office/word/2010/wordprocessingShape" mc:Ignorable="w14 w15 w16se wp14">
+<w15:commentsEx xmlns:wpc="http://schemas.microsoft.com/office/word/2010/wordprocessingCanvas" xmlns:cx="http://schemas.microsoft.com/office/drawing/2014/chartex" xmlns:cx1="http://schemas.microsoft.com/office/drawing/2015/9/8/chartex" xmlns:cx2="http://schemas.microsoft.com/office/drawing/2015/10/21/chartex" xmlns:cx3="http://schemas.microsoft.com/office/drawing/2016/5/9/chartex" xmlns:cx4="http://schemas.microsoft.com/office/drawing/2016/5/10/chartex" xmlns:cx5="http://schemas.microsoft.com/office/drawing/2016/5/11/chartex" xmlns:cx6="http://schemas.microsoft.com/office/drawing/2016/5/12/chartex" xmlns:cx7="http://schemas.microsoft.com/office/drawing/2016/5/13/chartex" xmlns:cx8="http://schemas.microsoft.com/office/drawing/2016/5/14/chartex" xmlns:mc="http://schemas.openxmlformats.org/markup-compatibility/2006" xmlns:aink="http://schemas.microsoft.com/office/drawing/2016/ink" xmlns:am3d="http://schemas.microsoft.com/office/drawing/2017/model3d" xmlns:o="urn:schemas-microsoft-com:office:office" xmlns:oel="http://schemas.microsoft.com/office/2019/extlst" xmlns:r="http://schemas.openxmlformats.org/officeDocument/2006/relationships" xmlns:m="http://schemas.openxmlformats.org/officeDocument/2006/math" xmlns:v="urn:schemas-microsoft-com:vml" xmlns:wp14="http://schemas.microsoft.com/office/word/2010/wordprocessingDrawing" xmlns:wp="http://schemas.openxmlformats.org/drawingml/2006/wordprocessingDrawing" xmlns:w10="urn:schemas-microsoft-com:office:word" xmlns:w="http://schemas.openxmlformats.org/wordprocessingml/2006/main" xmlns:w14="http://schemas.microsoft.com/office/word/2010/wordml" xmlns:w15="http://schemas.microsoft.com/office/word/2012/wordml" xmlns:w16cex="http://schemas.microsoft.com/office/word/2018/wordml/cex" xmlns:w16cid="http://schemas.microsoft.com/office/word/2016/wordml/cid" xmlns:w16="http://schemas.microsoft.com/office/word/2018/wordml" xmlns:w16sdtdh="http://schemas.microsoft.com/office/word/2020/wordml/sdtdatahash" xmlns:w16se="http://schemas.microsoft.com/office/word/2015/wordml/symex" xmlns:wpg="http://schemas.microsoft.com/office/word/2010/wordprocessingGroup" xmlns:wpi="http://schemas.microsoft.com/office/word/2010/wordprocessingInk" xmlns:wne="http://schemas.microsoft.com/office/word/2006/wordml" xmlns:wps="http://schemas.microsoft.com/office/word/2010/wordprocessingShape" mc:Ignorable="w14 w15 w16se w16cid w16 w16cex w16sdtdh wp14">
   <w15:commentEx w15:paraId="7529DDF9" w15:done="0"/>
   <w15:commentEx w15:paraId="382D261F" w15:done="0"/>
   <w15:commentEx w15:paraId="36C6648E" w15:done="0"/>
@@ -16471,8 +17461,13 @@
 
 <file path=word/commentsIds.xml><?xml version="1.0" encoding="utf-8"?>
 <w16cid:commentsIds xmlns:wpc="http://schemas.microsoft.com/office/word/2010/wordprocessingCanvas" xmlns:cx="http://schemas.microsoft.com/office/drawing/2014/chartex" xmlns:cx1="http://schemas.microsoft.com/office/drawing/2015/9/8/chartex" xmlns:cx2="http://schemas.microsoft.com/office/drawing/2015/10/21/chartex" xmlns:cx3="http://schemas.microsoft.com/office/drawing/2016/5/9/chartex" xmlns:cx4="http://schemas.microsoft.com/office/drawing/2016/5/10/chartex" xmlns:cx5="http://schemas.microsoft.com/office/drawing/2016/5/11/chartex" xmlns:cx6="http://schemas.microsoft.com/office/drawing/2016/5/12/chartex" xmlns:cx7="http://schemas.microsoft.com/office/drawing/2016/5/13/chartex" xmlns:cx8="http://schemas.microsoft.com/office/drawing/2016/5/14/chartex" xmlns:mc="http://schemas.openxmlformats.org/markup-compatibility/2006" xmlns:aink="http://schemas.microsoft.com/office/drawing/2016/ink" xmlns:am3d="http://schemas.microsoft.com/office/drawing/2017/model3d" xmlns:o="urn:schemas-microsoft-com:office:office" xmlns:oel="http://schemas.microsoft.com/office/2019/extlst" xmlns:r="http://schemas.openxmlformats.org/officeDocument/2006/relationships" xmlns:m="http://schemas.openxmlformats.org/officeDocument/2006/math" xmlns:v="urn:schemas-microsoft-com:vml" xmlns:wp14="http://schemas.microsoft.com/office/word/2010/wordprocessingDrawing" xmlns:wp="http://schemas.openxmlformats.org/drawingml/2006/wordprocessingDrawing" xmlns:w10="urn:schemas-microsoft-com:office:word" xmlns:w="http://schemas.openxmlformats.org/wordprocessingml/2006/main" xmlns:w14="http://schemas.microsoft.com/office/word/2010/wordml" xmlns:w15="http://schemas.microsoft.com/office/word/2012/wordml" xmlns:w16cex="http://schemas.microsoft.com/office/word/2018/wordml/cex" xmlns:w16cid="http://schemas.microsoft.com/office/word/2016/wordml/cid" xmlns:w16="http://schemas.microsoft.com/office/word/2018/wordml" xmlns:w16sdtdh="http://schemas.microsoft.com/office/word/2020/wordml/sdtdatahash" xmlns:w16se="http://schemas.microsoft.com/office/word/2015/wordml/symex" xmlns:wpg="http://schemas.microsoft.com/office/word/2010/wordprocessingGroup" xmlns:wpi="http://schemas.microsoft.com/office/word/2010/wordprocessingInk" xmlns:wne="http://schemas.microsoft.com/office/word/2006/wordml" xmlns:wps="http://schemas.microsoft.com/office/word/2010/wordprocessingShape" mc:Ignorable="w14 w15 w16se w16cid w16 w16cex w16sdtdh wp14">
+  <w16cid:commentId w16cid:paraId="7529DDF9" w16cid:durableId="27AC4A4E"/>
+  <w16cid:commentId w16cid:paraId="382D261F" w16cid:durableId="27AC4A4F"/>
+  <w16cid:commentId w16cid:paraId="36C6648E" w16cid:durableId="27AC4A50"/>
   <w16cid:commentId w16cid:paraId="06650243" w16cid:durableId="279508CF"/>
+  <w16cid:commentId w16cid:paraId="20EB51D8" w16cid:durableId="27AC4A52"/>
   <w16cid:commentId w16cid:paraId="3345D0B3" w16cid:durableId="27A11CEA"/>
+  <w16cid:commentId w16cid:paraId="3E407B27" w16cid:durableId="27AC4A54"/>
   <w16cid:commentId w16cid:paraId="3FCE2870" w16cid:durableId="279A98D5"/>
   <w16cid:commentId w16cid:paraId="4C737B80" w16cid:durableId="27A11C83"/>
   <w16cid:commentId w16cid:paraId="16F8D638" w16cid:durableId="279A9875"/>
@@ -16498,7 +17493,7 @@
 </file>
 
 <file path=word/endnotes.xml><?xml version="1.0" encoding="utf-8"?>
-<w:endnotes xmlns:wpc="http://schemas.microsoft.com/office/word/2010/wordprocessingCanvas" xmlns:cx="http://schemas.microsoft.com/office/drawing/2014/chartex" xmlns:mc="http://schemas.openxmlformats.org/markup-compatibility/2006" xmlns:o="urn:schemas-microsoft-com:office:office" xmlns:r="http://schemas.openxmlformats.org/officeDocument/2006/relationships" xmlns:m="http://schemas.openxmlformats.org/officeDocument/2006/math" xmlns:v="urn:schemas-microsoft-com:vml" xmlns:wp14="http://schemas.microsoft.com/office/word/2010/wordprocessingDrawing" xmlns:wp="http://schemas.openxmlformats.org/drawingml/2006/wordprocessingDrawing" xmlns:w10="urn:schemas-microsoft-com:office:word" xmlns:w="http://schemas.openxmlformats.org/wordprocessingml/2006/main" xmlns:w14="http://schemas.microsoft.com/office/word/2010/wordml" xmlns:w15="http://schemas.microsoft.com/office/word/2012/wordml" xmlns:w16se="http://schemas.microsoft.com/office/word/2015/wordml/symex" xmlns:wpg="http://schemas.microsoft.com/office/word/2010/wordprocessingGroup" xmlns:wpi="http://schemas.microsoft.com/office/word/2010/wordprocessingInk" xmlns:wne="http://schemas.microsoft.com/office/word/2006/wordml" xmlns:wps="http://schemas.microsoft.com/office/word/2010/wordprocessingShape" mc:Ignorable="w14 w15 w16se wp14">
+<w:endnotes xmlns:wpc="http://schemas.microsoft.com/office/word/2010/wordprocessingCanvas" xmlns:cx="http://schemas.microsoft.com/office/drawing/2014/chartex" xmlns:cx1="http://schemas.microsoft.com/office/drawing/2015/9/8/chartex" xmlns:cx2="http://schemas.microsoft.com/office/drawing/2015/10/21/chartex" xmlns:cx3="http://schemas.microsoft.com/office/drawing/2016/5/9/chartex" xmlns:cx4="http://schemas.microsoft.com/office/drawing/2016/5/10/chartex" xmlns:cx5="http://schemas.microsoft.com/office/drawing/2016/5/11/chartex" xmlns:cx6="http://schemas.microsoft.com/office/drawing/2016/5/12/chartex" xmlns:cx7="http://schemas.microsoft.com/office/drawing/2016/5/13/chartex" xmlns:cx8="http://schemas.microsoft.com/office/drawing/2016/5/14/chartex" xmlns:mc="http://schemas.openxmlformats.org/markup-compatibility/2006" xmlns:aink="http://schemas.microsoft.com/office/drawing/2016/ink" xmlns:am3d="http://schemas.microsoft.com/office/drawing/2017/model3d" xmlns:o="urn:schemas-microsoft-com:office:office" xmlns:oel="http://schemas.microsoft.com/office/2019/extlst" xmlns:r="http://schemas.openxmlformats.org/officeDocument/2006/relationships" xmlns:m="http://schemas.openxmlformats.org/officeDocument/2006/math" xmlns:v="urn:schemas-microsoft-com:vml" xmlns:wp14="http://schemas.microsoft.com/office/word/2010/wordprocessingDrawing" xmlns:wp="http://schemas.openxmlformats.org/drawingml/2006/wordprocessingDrawing" xmlns:w10="urn:schemas-microsoft-com:office:word" xmlns:w="http://schemas.openxmlformats.org/wordprocessingml/2006/main" xmlns:w14="http://schemas.microsoft.com/office/word/2010/wordml" xmlns:w15="http://schemas.microsoft.com/office/word/2012/wordml" xmlns:w16cex="http://schemas.microsoft.com/office/word/2018/wordml/cex" xmlns:w16cid="http://schemas.microsoft.com/office/word/2016/wordml/cid" xmlns:w16="http://schemas.microsoft.com/office/word/2018/wordml" xmlns:w16sdtdh="http://schemas.microsoft.com/office/word/2020/wordml/sdtdatahash" xmlns:w16se="http://schemas.microsoft.com/office/word/2015/wordml/symex" xmlns:wpg="http://schemas.microsoft.com/office/word/2010/wordprocessingGroup" xmlns:wpi="http://schemas.microsoft.com/office/word/2010/wordprocessingInk" xmlns:wne="http://schemas.microsoft.com/office/word/2006/wordml" xmlns:wps="http://schemas.microsoft.com/office/word/2010/wordprocessingShape" mc:Ignorable="w14 w15 w16se w16cid w16 w16cex w16sdtdh wp14">
   <w:endnote w:type="separator" w:id="-1">
     <w:p>
       <w:pPr>
@@ -16523,7 +17518,7 @@
 </file>
 
 <file path=word/footer1.xml><?xml version="1.0" encoding="utf-8"?>
-<w:ftr xmlns:wpc="http://schemas.microsoft.com/office/word/2010/wordprocessingCanvas" xmlns:cx="http://schemas.microsoft.com/office/drawing/2014/chartex" xmlns:mc="http://schemas.openxmlformats.org/markup-compatibility/2006" xmlns:o="urn:schemas-microsoft-com:office:office" xmlns:r="http://schemas.openxmlformats.org/officeDocument/2006/relationships" xmlns:m="http://schemas.openxmlformats.org/officeDocument/2006/math" xmlns:v="urn:schemas-microsoft-com:vml" xmlns:wp14="http://schemas.microsoft.com/office/word/2010/wordprocessingDrawing" xmlns:wp="http://schemas.openxmlformats.org/drawingml/2006/wordprocessingDrawing" xmlns:w10="urn:schemas-microsoft-com:office:word" xmlns:w="http://schemas.openxmlformats.org/wordprocessingml/2006/main" xmlns:w14="http://schemas.microsoft.com/office/word/2010/wordml" xmlns:w15="http://schemas.microsoft.com/office/word/2012/wordml" xmlns:w16se="http://schemas.microsoft.com/office/word/2015/wordml/symex" xmlns:wpg="http://schemas.microsoft.com/office/word/2010/wordprocessingGroup" xmlns:wpi="http://schemas.microsoft.com/office/word/2010/wordprocessingInk" xmlns:wne="http://schemas.microsoft.com/office/word/2006/wordml" xmlns:wps="http://schemas.microsoft.com/office/word/2010/wordprocessingShape" mc:Ignorable="w14 w15 w16se wp14">
+<w:ftr xmlns:wpc="http://schemas.microsoft.com/office/word/2010/wordprocessingCanvas" xmlns:cx="http://schemas.microsoft.com/office/drawing/2014/chartex" xmlns:cx1="http://schemas.microsoft.com/office/drawing/2015/9/8/chartex" xmlns:cx2="http://schemas.microsoft.com/office/drawing/2015/10/21/chartex" xmlns:cx3="http://schemas.microsoft.com/office/drawing/2016/5/9/chartex" xmlns:cx4="http://schemas.microsoft.com/office/drawing/2016/5/10/chartex" xmlns:cx5="http://schemas.microsoft.com/office/drawing/2016/5/11/chartex" xmlns:cx6="http://schemas.microsoft.com/office/drawing/2016/5/12/chartex" xmlns:cx7="http://schemas.microsoft.com/office/drawing/2016/5/13/chartex" xmlns:cx8="http://schemas.microsoft.com/office/drawing/2016/5/14/chartex" xmlns:mc="http://schemas.openxmlformats.org/markup-compatibility/2006" xmlns:aink="http://schemas.microsoft.com/office/drawing/2016/ink" xmlns:am3d="http://schemas.microsoft.com/office/drawing/2017/model3d" xmlns:o="urn:schemas-microsoft-com:office:office" xmlns:oel="http://schemas.microsoft.com/office/2019/extlst" xmlns:r="http://schemas.openxmlformats.org/officeDocument/2006/relationships" xmlns:m="http://schemas.openxmlformats.org/officeDocument/2006/math" xmlns:v="urn:schemas-microsoft-com:vml" xmlns:wp14="http://schemas.microsoft.com/office/word/2010/wordprocessingDrawing" xmlns:wp="http://schemas.openxmlformats.org/drawingml/2006/wordprocessingDrawing" xmlns:w10="urn:schemas-microsoft-com:office:word" xmlns:w="http://schemas.openxmlformats.org/wordprocessingml/2006/main" xmlns:w14="http://schemas.microsoft.com/office/word/2010/wordml" xmlns:w15="http://schemas.microsoft.com/office/word/2012/wordml" xmlns:w16cex="http://schemas.microsoft.com/office/word/2018/wordml/cex" xmlns:w16cid="http://schemas.microsoft.com/office/word/2016/wordml/cid" xmlns:w16="http://schemas.microsoft.com/office/word/2018/wordml" xmlns:w16sdtdh="http://schemas.microsoft.com/office/word/2020/wordml/sdtdatahash" xmlns:w16se="http://schemas.microsoft.com/office/word/2015/wordml/symex" xmlns:wpg="http://schemas.microsoft.com/office/word/2010/wordprocessingGroup" xmlns:wpi="http://schemas.microsoft.com/office/word/2010/wordprocessingInk" xmlns:wne="http://schemas.microsoft.com/office/word/2006/wordml" xmlns:wps="http://schemas.microsoft.com/office/word/2010/wordprocessingShape" mc:Ignorable="w14 w15 w16se w16cid w16 w16cex w16sdtdh wp14">
   <w:p>
     <w:pPr>
       <w:spacing w:line="240" w:lineRule="auto"/>
@@ -16539,7 +17534,7 @@
 </file>
 
 <file path=word/footer2.xml><?xml version="1.0" encoding="utf-8"?>
-<w:ftr xmlns:wpc="http://schemas.microsoft.com/office/word/2010/wordprocessingCanvas" xmlns:cx="http://schemas.microsoft.com/office/drawing/2014/chartex" xmlns:mc="http://schemas.openxmlformats.org/markup-compatibility/2006" xmlns:o="urn:schemas-microsoft-com:office:office" xmlns:r="http://schemas.openxmlformats.org/officeDocument/2006/relationships" xmlns:m="http://schemas.openxmlformats.org/officeDocument/2006/math" xmlns:v="urn:schemas-microsoft-com:vml" xmlns:wp14="http://schemas.microsoft.com/office/word/2010/wordprocessingDrawing" xmlns:wp="http://schemas.openxmlformats.org/drawingml/2006/wordprocessingDrawing" xmlns:w10="urn:schemas-microsoft-com:office:word" xmlns:w="http://schemas.openxmlformats.org/wordprocessingml/2006/main" xmlns:w14="http://schemas.microsoft.com/office/word/2010/wordml" xmlns:w15="http://schemas.microsoft.com/office/word/2012/wordml" xmlns:w16se="http://schemas.microsoft.com/office/word/2015/wordml/symex" xmlns:wpg="http://schemas.microsoft.com/office/word/2010/wordprocessingGroup" xmlns:wpi="http://schemas.microsoft.com/office/word/2010/wordprocessingInk" xmlns:wne="http://schemas.microsoft.com/office/word/2006/wordml" xmlns:wps="http://schemas.microsoft.com/office/word/2010/wordprocessingShape" mc:Ignorable="w14 w15 w16se wp14">
+<w:ftr xmlns:wpc="http://schemas.microsoft.com/office/word/2010/wordprocessingCanvas" xmlns:cx="http://schemas.microsoft.com/office/drawing/2014/chartex" xmlns:cx1="http://schemas.microsoft.com/office/drawing/2015/9/8/chartex" xmlns:cx2="http://schemas.microsoft.com/office/drawing/2015/10/21/chartex" xmlns:cx3="http://schemas.microsoft.com/office/drawing/2016/5/9/chartex" xmlns:cx4="http://schemas.microsoft.com/office/drawing/2016/5/10/chartex" xmlns:cx5="http://schemas.microsoft.com/office/drawing/2016/5/11/chartex" xmlns:cx6="http://schemas.microsoft.com/office/drawing/2016/5/12/chartex" xmlns:cx7="http://schemas.microsoft.com/office/drawing/2016/5/13/chartex" xmlns:cx8="http://schemas.microsoft.com/office/drawing/2016/5/14/chartex" xmlns:mc="http://schemas.openxmlformats.org/markup-compatibility/2006" xmlns:aink="http://schemas.microsoft.com/office/drawing/2016/ink" xmlns:am3d="http://schemas.microsoft.com/office/drawing/2017/model3d" xmlns:o="urn:schemas-microsoft-com:office:office" xmlns:oel="http://schemas.microsoft.com/office/2019/extlst" xmlns:r="http://schemas.openxmlformats.org/officeDocument/2006/relationships" xmlns:m="http://schemas.openxmlformats.org/officeDocument/2006/math" xmlns:v="urn:schemas-microsoft-com:vml" xmlns:wp14="http://schemas.microsoft.com/office/word/2010/wordprocessingDrawing" xmlns:wp="http://schemas.openxmlformats.org/drawingml/2006/wordprocessingDrawing" xmlns:w10="urn:schemas-microsoft-com:office:word" xmlns:w="http://schemas.openxmlformats.org/wordprocessingml/2006/main" xmlns:w14="http://schemas.microsoft.com/office/word/2010/wordml" xmlns:w15="http://schemas.microsoft.com/office/word/2012/wordml" xmlns:w16cex="http://schemas.microsoft.com/office/word/2018/wordml/cex" xmlns:w16cid="http://schemas.microsoft.com/office/word/2016/wordml/cid" xmlns:w16="http://schemas.microsoft.com/office/word/2018/wordml" xmlns:w16sdtdh="http://schemas.microsoft.com/office/word/2020/wordml/sdtdatahash" xmlns:w16se="http://schemas.microsoft.com/office/word/2015/wordml/symex" xmlns:wpg="http://schemas.microsoft.com/office/word/2010/wordprocessingGroup" xmlns:wpi="http://schemas.microsoft.com/office/word/2010/wordprocessingInk" xmlns:wne="http://schemas.microsoft.com/office/word/2006/wordml" xmlns:wps="http://schemas.microsoft.com/office/word/2010/wordprocessingShape" mc:Ignorable="w14 w15 w16se w16cid w16 w16cex w16sdtdh wp14">
   <w:p>
     <w:pPr>
       <w:pStyle w:val="Rodap"/>
@@ -16549,7 +17544,7 @@
 </file>
 
 <file path=word/footnotes.xml><?xml version="1.0" encoding="utf-8"?>
-<w:footnotes xmlns:wpc="http://schemas.microsoft.com/office/word/2010/wordprocessingCanvas" xmlns:cx="http://schemas.microsoft.com/office/drawing/2014/chartex" xmlns:mc="http://schemas.openxmlformats.org/markup-compatibility/2006" xmlns:o="urn:schemas-microsoft-com:office:office" xmlns:r="http://schemas.openxmlformats.org/officeDocument/2006/relationships" xmlns:m="http://schemas.openxmlformats.org/officeDocument/2006/math" xmlns:v="urn:schemas-microsoft-com:vml" xmlns:wp14="http://schemas.microsoft.com/office/word/2010/wordprocessingDrawing" xmlns:wp="http://schemas.openxmlformats.org/drawingml/2006/wordprocessingDrawing" xmlns:w10="urn:schemas-microsoft-com:office:word" xmlns:w="http://schemas.openxmlformats.org/wordprocessingml/2006/main" xmlns:w14="http://schemas.microsoft.com/office/word/2010/wordml" xmlns:w15="http://schemas.microsoft.com/office/word/2012/wordml" xmlns:w16se="http://schemas.microsoft.com/office/word/2015/wordml/symex" xmlns:wpg="http://schemas.microsoft.com/office/word/2010/wordprocessingGroup" xmlns:wpi="http://schemas.microsoft.com/office/word/2010/wordprocessingInk" xmlns:wne="http://schemas.microsoft.com/office/word/2006/wordml" xmlns:wps="http://schemas.microsoft.com/office/word/2010/wordprocessingShape" mc:Ignorable="w14 w15 w16se wp14">
+<w:footnotes xmlns:wpc="http://schemas.microsoft.com/office/word/2010/wordprocessingCanvas" xmlns:cx="http://schemas.microsoft.com/office/drawing/2014/chartex" xmlns:cx1="http://schemas.microsoft.com/office/drawing/2015/9/8/chartex" xmlns:cx2="http://schemas.microsoft.com/office/drawing/2015/10/21/chartex" xmlns:cx3="http://schemas.microsoft.com/office/drawing/2016/5/9/chartex" xmlns:cx4="http://schemas.microsoft.com/office/drawing/2016/5/10/chartex" xmlns:cx5="http://schemas.microsoft.com/office/drawing/2016/5/11/chartex" xmlns:cx6="http://schemas.microsoft.com/office/drawing/2016/5/12/chartex" xmlns:cx7="http://schemas.microsoft.com/office/drawing/2016/5/13/chartex" xmlns:cx8="http://schemas.microsoft.com/office/drawing/2016/5/14/chartex" xmlns:mc="http://schemas.openxmlformats.org/markup-compatibility/2006" xmlns:aink="http://schemas.microsoft.com/office/drawing/2016/ink" xmlns:am3d="http://schemas.microsoft.com/office/drawing/2017/model3d" xmlns:o="urn:schemas-microsoft-com:office:office" xmlns:oel="http://schemas.microsoft.com/office/2019/extlst" xmlns:r="http://schemas.openxmlformats.org/officeDocument/2006/relationships" xmlns:m="http://schemas.openxmlformats.org/officeDocument/2006/math" xmlns:v="urn:schemas-microsoft-com:vml" xmlns:wp14="http://schemas.microsoft.com/office/word/2010/wordprocessingDrawing" xmlns:wp="http://schemas.openxmlformats.org/drawingml/2006/wordprocessingDrawing" xmlns:w10="urn:schemas-microsoft-com:office:word" xmlns:w="http://schemas.openxmlformats.org/wordprocessingml/2006/main" xmlns:w14="http://schemas.microsoft.com/office/word/2010/wordml" xmlns:w15="http://schemas.microsoft.com/office/word/2012/wordml" xmlns:w16cex="http://schemas.microsoft.com/office/word/2018/wordml/cex" xmlns:w16cid="http://schemas.microsoft.com/office/word/2016/wordml/cid" xmlns:w16="http://schemas.microsoft.com/office/word/2018/wordml" xmlns:w16sdtdh="http://schemas.microsoft.com/office/word/2020/wordml/sdtdatahash" xmlns:w16se="http://schemas.microsoft.com/office/word/2015/wordml/symex" xmlns:wpg="http://schemas.microsoft.com/office/word/2010/wordprocessingGroup" xmlns:wpi="http://schemas.microsoft.com/office/word/2010/wordprocessingInk" xmlns:wne="http://schemas.microsoft.com/office/word/2006/wordml" xmlns:wps="http://schemas.microsoft.com/office/word/2010/wordprocessingShape" mc:Ignorable="w14 w15 w16se w16cid w16 w16cex w16sdtdh wp14">
   <w:footnote w:type="separator" w:id="-1">
     <w:p>
       <w:pPr>
@@ -16574,7 +17569,7 @@
 </file>
 
 <file path=word/numbering.xml><?xml version="1.0" encoding="utf-8"?>
-<w:numbering xmlns:wpc="http://schemas.microsoft.com/office/word/2010/wordprocessingCanvas" xmlns:cx="http://schemas.microsoft.com/office/drawing/2014/chartex" xmlns:mc="http://schemas.openxmlformats.org/markup-compatibility/2006" xmlns:o="urn:schemas-microsoft-com:office:office" xmlns:r="http://schemas.openxmlformats.org/officeDocument/2006/relationships" xmlns:m="http://schemas.openxmlformats.org/officeDocument/2006/math" xmlns:v="urn:schemas-microsoft-com:vml" xmlns:wp14="http://schemas.microsoft.com/office/word/2010/wordprocessingDrawing" xmlns:wp="http://schemas.openxmlformats.org/drawingml/2006/wordprocessingDrawing" xmlns:w10="urn:schemas-microsoft-com:office:word" xmlns:w="http://schemas.openxmlformats.org/wordprocessingml/2006/main" xmlns:w14="http://schemas.microsoft.com/office/word/2010/wordml" xmlns:w15="http://schemas.microsoft.com/office/word/2012/wordml" xmlns:w16se="http://schemas.microsoft.com/office/word/2015/wordml/symex" xmlns:wpg="http://schemas.microsoft.com/office/word/2010/wordprocessingGroup" xmlns:wpi="http://schemas.microsoft.com/office/word/2010/wordprocessingInk" xmlns:wne="http://schemas.microsoft.com/office/word/2006/wordml" xmlns:wps="http://schemas.microsoft.com/office/word/2010/wordprocessingShape" mc:Ignorable="w14 w15 w16se wp14">
+<w:numbering xmlns:wpc="http://schemas.microsoft.com/office/word/2010/wordprocessingCanvas" xmlns:cx="http://schemas.microsoft.com/office/drawing/2014/chartex" xmlns:cx1="http://schemas.microsoft.com/office/drawing/2015/9/8/chartex" xmlns:cx2="http://schemas.microsoft.com/office/drawing/2015/10/21/chartex" xmlns:cx3="http://schemas.microsoft.com/office/drawing/2016/5/9/chartex" xmlns:cx4="http://schemas.microsoft.com/office/drawing/2016/5/10/chartex" xmlns:cx5="http://schemas.microsoft.com/office/drawing/2016/5/11/chartex" xmlns:cx6="http://schemas.microsoft.com/office/drawing/2016/5/12/chartex" xmlns:cx7="http://schemas.microsoft.com/office/drawing/2016/5/13/chartex" xmlns:cx8="http://schemas.microsoft.com/office/drawing/2016/5/14/chartex" xmlns:mc="http://schemas.openxmlformats.org/markup-compatibility/2006" xmlns:aink="http://schemas.microsoft.com/office/drawing/2016/ink" xmlns:am3d="http://schemas.microsoft.com/office/drawing/2017/model3d" xmlns:o="urn:schemas-microsoft-com:office:office" xmlns:oel="http://schemas.microsoft.com/office/2019/extlst" xmlns:r="http://schemas.openxmlformats.org/officeDocument/2006/relationships" xmlns:m="http://schemas.openxmlformats.org/officeDocument/2006/math" xmlns:v="urn:schemas-microsoft-com:vml" xmlns:wp14="http://schemas.microsoft.com/office/word/2010/wordprocessingDrawing" xmlns:wp="http://schemas.openxmlformats.org/drawingml/2006/wordprocessingDrawing" xmlns:w10="urn:schemas-microsoft-com:office:word" xmlns:w="http://schemas.openxmlformats.org/wordprocessingml/2006/main" xmlns:w14="http://schemas.microsoft.com/office/word/2010/wordml" xmlns:w15="http://schemas.microsoft.com/office/word/2012/wordml" xmlns:w16cex="http://schemas.microsoft.com/office/word/2018/wordml/cex" xmlns:w16cid="http://schemas.microsoft.com/office/word/2016/wordml/cid" xmlns:w16="http://schemas.microsoft.com/office/word/2018/wordml" xmlns:w16sdtdh="http://schemas.microsoft.com/office/word/2020/wordml/sdtdatahash" xmlns:w16se="http://schemas.microsoft.com/office/word/2015/wordml/symex" xmlns:wpg="http://schemas.microsoft.com/office/word/2010/wordprocessingGroup" xmlns:wpi="http://schemas.microsoft.com/office/word/2010/wordprocessingInk" xmlns:wne="http://schemas.microsoft.com/office/word/2006/wordml" xmlns:wps="http://schemas.microsoft.com/office/word/2010/wordprocessingShape" mc:Ignorable="w14 w15 w16se w16cid w16 w16cex w16sdtdh wp14">
   <w:abstractNum w:abstractNumId="0" w15:restartNumberingAfterBreak="0">
     <w:nsid w:val="04067B0F"/>
     <w:multiLevelType w:val="multilevel"/>
@@ -19608,80 +20603,80 @@
       </w:pPr>
     </w:lvl>
   </w:abstractNum>
-  <w:num w:numId="1">
+  <w:num w:numId="1" w16cid:durableId="462501514">
     <w:abstractNumId w:val="14"/>
   </w:num>
-  <w:num w:numId="2">
+  <w:num w:numId="2" w16cid:durableId="2040154789">
     <w:abstractNumId w:val="8"/>
   </w:num>
-  <w:num w:numId="3">
+  <w:num w:numId="3" w16cid:durableId="615186563">
     <w:abstractNumId w:val="0"/>
   </w:num>
-  <w:num w:numId="4">
+  <w:num w:numId="4" w16cid:durableId="1097096812">
     <w:abstractNumId w:val="20"/>
   </w:num>
-  <w:num w:numId="5">
+  <w:num w:numId="5" w16cid:durableId="2075547234">
     <w:abstractNumId w:val="16"/>
   </w:num>
-  <w:num w:numId="6">
+  <w:num w:numId="6" w16cid:durableId="1324359253">
     <w:abstractNumId w:val="19"/>
   </w:num>
-  <w:num w:numId="7">
+  <w:num w:numId="7" w16cid:durableId="657073565">
     <w:abstractNumId w:val="13"/>
   </w:num>
-  <w:num w:numId="8">
+  <w:num w:numId="8" w16cid:durableId="588588201">
     <w:abstractNumId w:val="5"/>
   </w:num>
-  <w:num w:numId="9">
+  <w:num w:numId="9" w16cid:durableId="1082490220">
     <w:abstractNumId w:val="21"/>
   </w:num>
-  <w:num w:numId="10">
+  <w:num w:numId="10" w16cid:durableId="84114627">
     <w:abstractNumId w:val="17"/>
   </w:num>
-  <w:num w:numId="11">
+  <w:num w:numId="11" w16cid:durableId="272438884">
     <w:abstractNumId w:val="7"/>
   </w:num>
-  <w:num w:numId="12">
+  <w:num w:numId="12" w16cid:durableId="1105921138">
     <w:abstractNumId w:val="11"/>
   </w:num>
-  <w:num w:numId="13">
+  <w:num w:numId="13" w16cid:durableId="1668511567">
     <w:abstractNumId w:val="1"/>
   </w:num>
-  <w:num w:numId="14">
+  <w:num w:numId="14" w16cid:durableId="786973198">
     <w:abstractNumId w:val="15"/>
   </w:num>
-  <w:num w:numId="15">
+  <w:num w:numId="15" w16cid:durableId="493882175">
     <w:abstractNumId w:val="3"/>
   </w:num>
-  <w:num w:numId="16">
+  <w:num w:numId="16" w16cid:durableId="113451257">
     <w:abstractNumId w:val="6"/>
   </w:num>
-  <w:num w:numId="17">
+  <w:num w:numId="17" w16cid:durableId="1379552803">
     <w:abstractNumId w:val="2"/>
   </w:num>
-  <w:num w:numId="18">
+  <w:num w:numId="18" w16cid:durableId="1705515237">
     <w:abstractNumId w:val="4"/>
   </w:num>
-  <w:num w:numId="19">
+  <w:num w:numId="19" w16cid:durableId="564490230">
     <w:abstractNumId w:val="18"/>
   </w:num>
-  <w:num w:numId="20">
+  <w:num w:numId="20" w16cid:durableId="822619980">
     <w:abstractNumId w:val="9"/>
   </w:num>
-  <w:num w:numId="21">
+  <w:num w:numId="21" w16cid:durableId="748425640">
     <w:abstractNumId w:val="12"/>
   </w:num>
-  <w:num w:numId="22">
+  <w:num w:numId="22" w16cid:durableId="1329207980">
     <w:abstractNumId w:val="22"/>
   </w:num>
-  <w:num w:numId="23">
+  <w:num w:numId="23" w16cid:durableId="1991667691">
     <w:abstractNumId w:val="10"/>
   </w:num>
 </w:numbering>
 </file>
 
 <file path=word/people.xml><?xml version="1.0" encoding="utf-8"?>
-<w15:people xmlns:wpc="http://schemas.microsoft.com/office/word/2010/wordprocessingCanvas" xmlns:cx="http://schemas.microsoft.com/office/drawing/2014/chartex" xmlns:mc="http://schemas.openxmlformats.org/markup-compatibility/2006" xmlns:o="urn:schemas-microsoft-com:office:office" xmlns:r="http://schemas.openxmlformats.org/officeDocument/2006/relationships" xmlns:m="http://schemas.openxmlformats.org/officeDocument/2006/math" xmlns:v="urn:schemas-microsoft-com:vml" xmlns:wp14="http://schemas.microsoft.com/office/word/2010/wordprocessingDrawing" xmlns:wp="http://schemas.openxmlformats.org/drawingml/2006/wordprocessingDrawing" xmlns:w10="urn:schemas-microsoft-com:office:word" xmlns:w="http://schemas.openxmlformats.org/wordprocessingml/2006/main" xmlns:w14="http://schemas.microsoft.com/office/word/2010/wordml" xmlns:w15="http://schemas.microsoft.com/office/word/2012/wordml" xmlns:w16se="http://schemas.microsoft.com/office/word/2015/wordml/symex" xmlns:wpg="http://schemas.microsoft.com/office/word/2010/wordprocessingGroup" xmlns:wpi="http://schemas.microsoft.com/office/word/2010/wordprocessingInk" xmlns:wne="http://schemas.microsoft.com/office/word/2006/wordml" xmlns:wps="http://schemas.microsoft.com/office/word/2010/wordprocessingShape" mc:Ignorable="w14 w15 w16se wp14">
+<w15:people xmlns:wpc="http://schemas.microsoft.com/office/word/2010/wordprocessingCanvas" xmlns:cx="http://schemas.microsoft.com/office/drawing/2014/chartex" xmlns:cx1="http://schemas.microsoft.com/office/drawing/2015/9/8/chartex" xmlns:cx2="http://schemas.microsoft.com/office/drawing/2015/10/21/chartex" xmlns:cx3="http://schemas.microsoft.com/office/drawing/2016/5/9/chartex" xmlns:cx4="http://schemas.microsoft.com/office/drawing/2016/5/10/chartex" xmlns:cx5="http://schemas.microsoft.com/office/drawing/2016/5/11/chartex" xmlns:cx6="http://schemas.microsoft.com/office/drawing/2016/5/12/chartex" xmlns:cx7="http://schemas.microsoft.com/office/drawing/2016/5/13/chartex" xmlns:cx8="http://schemas.microsoft.com/office/drawing/2016/5/14/chartex" xmlns:mc="http://schemas.openxmlformats.org/markup-compatibility/2006" xmlns:aink="http://schemas.microsoft.com/office/drawing/2016/ink" xmlns:am3d="http://schemas.microsoft.com/office/drawing/2017/model3d" xmlns:o="urn:schemas-microsoft-com:office:office" xmlns:oel="http://schemas.microsoft.com/office/2019/extlst" xmlns:r="http://schemas.openxmlformats.org/officeDocument/2006/relationships" xmlns:m="http://schemas.openxmlformats.org/officeDocument/2006/math" xmlns:v="urn:schemas-microsoft-com:vml" xmlns:wp14="http://schemas.microsoft.com/office/word/2010/wordprocessingDrawing" xmlns:wp="http://schemas.openxmlformats.org/drawingml/2006/wordprocessingDrawing" xmlns:w10="urn:schemas-microsoft-com:office:word" xmlns:w="http://schemas.openxmlformats.org/wordprocessingml/2006/main" xmlns:w14="http://schemas.microsoft.com/office/word/2010/wordml" xmlns:w15="http://schemas.microsoft.com/office/word/2012/wordml" xmlns:w16cex="http://schemas.microsoft.com/office/word/2018/wordml/cex" xmlns:w16cid="http://schemas.microsoft.com/office/word/2016/wordml/cid" xmlns:w16="http://schemas.microsoft.com/office/word/2018/wordml" xmlns:w16sdtdh="http://schemas.microsoft.com/office/word/2020/wordml/sdtdatahash" xmlns:w16se="http://schemas.microsoft.com/office/word/2015/wordml/symex" xmlns:wpg="http://schemas.microsoft.com/office/word/2010/wordprocessingGroup" xmlns:wpi="http://schemas.microsoft.com/office/word/2010/wordprocessingInk" xmlns:wne="http://schemas.microsoft.com/office/word/2006/wordml" xmlns:wps="http://schemas.microsoft.com/office/word/2010/wordprocessingShape" mc:Ignorable="w14 w15 w16se w16cid w16 w16cex w16sdtdh wp14">
   <w15:person w15:author="melissa freitas">
     <w15:presenceInfo w15:providerId="Windows Live" w15:userId="5ee4624535398caf"/>
   </w15:person>
@@ -19692,7 +20687,7 @@
 </file>
 
 <file path=word/styles.xml><?xml version="1.0" encoding="utf-8"?>
-<w:styles xmlns:mc="http://schemas.openxmlformats.org/markup-compatibility/2006" xmlns:r="http://schemas.openxmlformats.org/officeDocument/2006/relationships" xmlns:w="http://schemas.openxmlformats.org/wordprocessingml/2006/main" xmlns:w14="http://schemas.microsoft.com/office/word/2010/wordml" xmlns:w15="http://schemas.microsoft.com/office/word/2012/wordml" xmlns:w16se="http://schemas.microsoft.com/office/word/2015/wordml/symex" mc:Ignorable="w14 w15 w16se">
+<w:styles xmlns:mc="http://schemas.openxmlformats.org/markup-compatibility/2006" xmlns:r="http://schemas.openxmlformats.org/officeDocument/2006/relationships" xmlns:w="http://schemas.openxmlformats.org/wordprocessingml/2006/main" xmlns:w14="http://schemas.microsoft.com/office/word/2010/wordml" xmlns:w15="http://schemas.microsoft.com/office/word/2012/wordml" xmlns:w16cex="http://schemas.microsoft.com/office/word/2018/wordml/cex" xmlns:w16cid="http://schemas.microsoft.com/office/word/2016/wordml/cid" xmlns:w16="http://schemas.microsoft.com/office/word/2018/wordml" xmlns:w16sdtdh="http://schemas.microsoft.com/office/word/2020/wordml/sdtdatahash" xmlns:w16se="http://schemas.microsoft.com/office/word/2015/wordml/symex" mc:Ignorable="w14 w15 w16se w16cid w16 w16cex w16sdtdh">
   <w:docDefaults>
     <w:rPrDefault>
       <w:rPr>
@@ -19708,7 +20703,7 @@
       </w:pPr>
     </w:pPrDefault>
   </w:docDefaults>
-  <w:latentStyles w:defLockedState="0" w:defUIPriority="99" w:defSemiHidden="0" w:defUnhideWhenUsed="0" w:defQFormat="0" w:count="371">
+  <w:latentStyles w:defLockedState="0" w:defUIPriority="99" w:defSemiHidden="0" w:defUnhideWhenUsed="0" w:defQFormat="0" w:count="376">
     <w:lsdException w:name="Normal" w:uiPriority="0" w:qFormat="1"/>
     <w:lsdException w:name="heading 1" w:uiPriority="9" w:qFormat="1"/>
     <w:lsdException w:name="heading 2" w:semiHidden="1" w:uiPriority="9" w:unhideWhenUsed="1" w:qFormat="1"/>
@@ -19814,7 +20809,6 @@
     <w:lsdException w:name="HTML Sample" w:semiHidden="1" w:unhideWhenUsed="1"/>
     <w:lsdException w:name="HTML Typewriter" w:semiHidden="1" w:unhideWhenUsed="1"/>
     <w:lsdException w:name="HTML Variable" w:semiHidden="1" w:unhideWhenUsed="1"/>
-    <w:lsdException w:name="Normal Table" w:semiHidden="1" w:unhideWhenUsed="1"/>
     <w:lsdException w:name="annotation subject" w:semiHidden="1" w:unhideWhenUsed="1"/>
     <w:lsdException w:name="No List" w:semiHidden="1" w:unhideWhenUsed="1"/>
     <w:lsdException w:name="Outline List 1" w:semiHidden="1" w:unhideWhenUsed="1"/>
@@ -19857,11 +20851,8 @@
     <w:lsdException w:name="Table Contemporary" w:semiHidden="1" w:unhideWhenUsed="1"/>
     <w:lsdException w:name="Table Elegant" w:semiHidden="1" w:unhideWhenUsed="1"/>
     <w:lsdException w:name="Table Professional" w:semiHidden="1" w:unhideWhenUsed="1"/>
-    <w:lsdException w:name="Table Subtle 1" w:semiHidden="1" w:unhideWhenUsed="1"/>
     <w:lsdException w:name="Table Subtle 2" w:semiHidden="1" w:unhideWhenUsed="1"/>
     <w:lsdException w:name="Table Web 1" w:semiHidden="1" w:unhideWhenUsed="1"/>
-    <w:lsdException w:name="Table Web 2" w:semiHidden="1" w:unhideWhenUsed="1"/>
-    <w:lsdException w:name="Table Web 3" w:semiHidden="1" w:unhideWhenUsed="1"/>
     <w:lsdException w:name="Balloon Text" w:semiHidden="1" w:unhideWhenUsed="1"/>
     <w:lsdException w:name="Table Grid" w:uiPriority="39"/>
     <w:lsdException w:name="Table Theme" w:semiHidden="1" w:unhideWhenUsed="1"/>
@@ -20080,6 +21071,11 @@
     <w:lsdException w:name="List Table 5 Dark Accent 6" w:uiPriority="50"/>
     <w:lsdException w:name="List Table 6 Colorful Accent 6" w:uiPriority="51"/>
     <w:lsdException w:name="List Table 7 Colorful Accent 6" w:uiPriority="52"/>
+    <w:lsdException w:name="Mention" w:semiHidden="1" w:unhideWhenUsed="1"/>
+    <w:lsdException w:name="Smart Hyperlink" w:semiHidden="1" w:unhideWhenUsed="1"/>
+    <w:lsdException w:name="Hashtag" w:semiHidden="1" w:unhideWhenUsed="1"/>
+    <w:lsdException w:name="Unresolved Mention" w:semiHidden="1" w:unhideWhenUsed="1"/>
+    <w:lsdException w:name="Smart Link" w:semiHidden="1" w:unhideWhenUsed="1"/>
   </w:latentStyles>
   <w:style w:type="paragraph" w:default="1" w:styleId="Normal">
     <w:name w:val="Normal"/>
@@ -20693,8 +21689,8 @@
       <w:szCs w:val="20"/>
     </w:rPr>
   </w:style>
-  <w:style w:type="character" w:customStyle="1" w:styleId="UnresolvedMention">
-    <w:name w:val="Unresolved Mention"/>
+  <w:style w:type="character" w:customStyle="1" w:styleId="MenoPendente1">
+    <w:name w:val="Menção Pendente1"/>
     <w:basedOn w:val="Fontepargpadro"/>
     <w:uiPriority w:val="99"/>
     <w:semiHidden/>

</xml_diff>